<commit_message>
Figures 1 and 4
</commit_message>
<xml_diff>
--- a/analysis/paper/paper.docx
+++ b/analysis/paper/paper.docx
@@ -281,7 +281,7 @@
         <w:t xml:space="preserve"> </w:t>
       </w:r>
       <w:r>
-        <w:t xml:space="preserve">5,</w:t>
+        <w:t xml:space="preserve">6,</w:t>
       </w:r>
       <w:r>
         <w:t xml:space="preserve"> </w:t>
@@ -4486,78 +4486,13 @@
       </w:r>
     </w:p>
     <w:bookmarkEnd w:id="33"/>
-    <w:bookmarkStart w:id="42" w:name="figures"/>
+    <w:bookmarkStart w:id="50" w:name="figures"/>
     <w:p>
       <w:pPr>
         <w:pStyle w:val="Heading1"/>
       </w:pPr>
       <w:r>
         <w:t xml:space="preserve">Figures</w:t>
-      </w:r>
-    </w:p>
-    <w:p>
-      <w:pPr>
-        <w:pStyle w:val="SourceCode"/>
-      </w:pPr>
-      <w:r>
-        <w:rPr>
-          <w:rStyle w:val="FunctionTok"/>
-        </w:rPr>
-        <w:t xml:space="preserve">make_fig_top6map</w:t>
-      </w:r>
-      <w:r>
-        <w:rPr>
-          <w:rStyle w:val="NormalTok"/>
-        </w:rPr>
-        <w:t xml:space="preserve">(</w:t>
-      </w:r>
-      <w:r>
-        <w:rPr>
-          <w:rStyle w:val="FunctionTok"/>
-        </w:rPr>
-        <w:t xml:space="preserve">read_obj</w:t>
-      </w:r>
-      <w:r>
-        <w:rPr>
-          <w:rStyle w:val="NormalTok"/>
-        </w:rPr>
-        <w:t xml:space="preserve">(</w:t>
-      </w:r>
-      <w:r>
-        <w:rPr>
-          <w:rStyle w:val="StringTok"/>
-        </w:rPr>
-        <w:t xml:space="preserve">"topsix_clim_class"</w:t>
-      </w:r>
-      <w:r>
-        <w:rPr>
-          <w:rStyle w:val="NormalTok"/>
-        </w:rPr>
-        <w:t xml:space="preserve">, </w:t>
-      </w:r>
-      <w:r>
-        <w:rPr>
-          <w:rStyle w:val="AttributeTok"/>
-        </w:rPr>
-        <w:t xml:space="preserve">type =</w:t>
-      </w:r>
-      <w:r>
-        <w:rPr>
-          <w:rStyle w:val="NormalTok"/>
-        </w:rPr>
-        <w:t xml:space="preserve"> </w:t>
-      </w:r>
-      <w:r>
-        <w:rPr>
-          <w:rStyle w:val="StringTok"/>
-        </w:rPr>
-        <w:t xml:space="preserve">"rast"</w:t>
-      </w:r>
-      <w:r>
-        <w:rPr>
-          <w:rStyle w:val="NormalTok"/>
-        </w:rPr>
-        <w:t xml:space="preserve">))</w:t>
       </w:r>
     </w:p>
     <w:tbl>
@@ -4574,7 +4509,7 @@
       <w:tr>
         <w:tc>
           <w:tcPr/>
-          <w:bookmarkStart w:id="37" w:name="fig-top6map"/>
+          <w:bookmarkStart w:id="37" w:name="fig-overviewmap"/>
           <w:p>
             <w:pPr>
               <w:pStyle w:val="Compact"/>
@@ -4583,14 +4518,14 @@
             <w:r>
               <w:drawing>
                 <wp:inline>
-                  <wp:extent cx="5943600" cy="4255476"/>
+                  <wp:extent cx="4175999" cy="4175999"/>
                   <wp:effectExtent b="0" l="0" r="0" t="0"/>
                   <wp:docPr descr="" title="" id="35" name="Picture"/>
                   <a:graphic>
                     <a:graphicData uri="http://schemas.openxmlformats.org/drawingml/2006/picture">
                       <pic:pic>
                         <pic:nvPicPr>
-                          <pic:cNvPr descr="../figures/fig-top6map-1.png" id="36" name="Picture"/>
+                          <pic:cNvPr descr="images/fig-overviewmap.png" id="36" name="Picture"/>
                           <pic:cNvPicPr>
                             <a:picLocks noChangeArrowheads="1" noChangeAspect="1"/>
                           </pic:cNvPicPr>
@@ -4604,7 +4539,7 @@
                         <pic:spPr bwMode="auto">
                           <a:xfrm>
                             <a:off x="0" y="0"/>
-                            <a:ext cx="5943600" cy="4255476"/>
+                            <a:ext cx="4175999" cy="4175999"/>
                           </a:xfrm>
                           <a:prstGeom prst="rect">
                             <a:avLst/>
@@ -4633,7 +4568,16 @@
               <w:pStyle w:val="ImageCaption"/>
             </w:pPr>
             <w:r>
-              <w:t xml:space="preserve">Figure 1: Geographic distributions of the 6 most abundant species observed during the surveys, averaged across survey years: (A) Adélie penguin, (B) Antarctic fur seal, (C) Antarctic petrel, (D) crabeater seal, (E) snow petrel, (F) southern fulmar. Unlike the cluster analysis, these maps aggregate sightings from all visual surveys within the study area. The sightings associated with sites are a subset of these (i.e. sightings more than 15 km or 3 d from a sampling station are included here).</w:t>
+              <w:t xml:space="preserve">Figure 1: Overview of study area. Circles indicate the locations of the US Antarctic Marine Living Resources (AMLR) station grid. Solid and dashed gray lines represent the 1000 and 2500 m isobaths, respectively. Not all stations were sampled every year. Inset indicates the location of the study area (red shading) relative to South America and the Antarctic Peninsula (BS: Bellingshausen Sea; WS: Weddell Sea). Bathymetry from IBCSO v2</w:t>
+            </w:r>
+            <w:r>
+              <w:t xml:space="preserve"> </w:t>
+            </w:r>
+            <w:r>
+              <w:t xml:space="preserve">(Dorschel et al. 2022)</w:t>
+            </w:r>
+            <w:r>
+              <w:t xml:space="preserve">; land from Natural Earth (www.naturalearthdata.com).</w:t>
             </w:r>
           </w:p>
           <w:bookmarkEnd w:id="37"/>
@@ -4648,7 +4592,7 @@
         <w:rPr>
           <w:rStyle w:val="FunctionTok"/>
         </w:rPr>
-        <w:t xml:space="preserve">make_fig_seaiceclust</w:t>
+        <w:t xml:space="preserve">make_fig_top6map</w:t>
       </w:r>
       <w:r>
         <w:rPr>
@@ -4672,7 +4616,31 @@
         <w:rPr>
           <w:rStyle w:val="StringTok"/>
         </w:rPr>
-        <w:t xml:space="preserve">"stations_clust"</w:t>
+        <w:t xml:space="preserve">"topsix_clim_class"</w:t>
+      </w:r>
+      <w:r>
+        <w:rPr>
+          <w:rStyle w:val="NormalTok"/>
+        </w:rPr>
+        <w:t xml:space="preserve">, </w:t>
+      </w:r>
+      <w:r>
+        <w:rPr>
+          <w:rStyle w:val="AttributeTok"/>
+        </w:rPr>
+        <w:t xml:space="preserve">type =</w:t>
+      </w:r>
+      <w:r>
+        <w:rPr>
+          <w:rStyle w:val="NormalTok"/>
+        </w:rPr>
+        <w:t xml:space="preserve"> </w:t>
+      </w:r>
+      <w:r>
+        <w:rPr>
+          <w:rStyle w:val="StringTok"/>
+        </w:rPr>
+        <w:t xml:space="preserve">"rast"</w:t>
       </w:r>
       <w:r>
         <w:rPr>
@@ -4695,7 +4663,7 @@
       <w:tr>
         <w:tc>
           <w:tcPr/>
-          <w:bookmarkStart w:id="41" w:name="fig-seaice"/>
+          <w:bookmarkStart w:id="41" w:name="fig-top6map"/>
           <w:p>
             <w:pPr>
               <w:pStyle w:val="Compact"/>
@@ -4711,7 +4679,7 @@
                     <a:graphicData uri="http://schemas.openxmlformats.org/drawingml/2006/picture">
                       <pic:pic>
                         <pic:nvPicPr>
-                          <pic:cNvPr descr="../figures/fig-seaice-1.png" id="40" name="Picture"/>
+                          <pic:cNvPr descr="../figures/fig-top6map-1.png" id="40" name="Picture"/>
                           <pic:cNvPicPr>
                             <a:picLocks noChangeArrowheads="1" noChangeAspect="1"/>
                           </pic:cNvPicPr>
@@ -4754,15 +4722,308 @@
               <w:pStyle w:val="ImageCaption"/>
             </w:pPr>
             <w:r>
-              <w:t xml:space="preserve">Figure 2: Distribution of sea ice coverage among sites, by predator cluster: (A) open water, (B) marginal ice, (C) pack ice. Dashed red line: median ice coverage.</w:t>
+              <w:t xml:space="preserve">Figure 2: Geographic distributions of the 6 most abundant species observed during the surveys, averaged across survey years: (A) Adélie penguin, (B) Antarctic fur seal, (C) Antarctic petrel, (D) crabeater seal, (E) snow petrel, (F) southern fulmar. Unlike the cluster analysis, these maps aggregate sightings from all visual surveys within the study area. The sightings associated with sites are a subset of these (i.e. sightings more than 15 km or 3 d from a sampling station are included here).</w:t>
             </w:r>
           </w:p>
           <w:bookmarkEnd w:id="41"/>
         </w:tc>
       </w:tr>
     </w:tbl>
-    <w:bookmarkEnd w:id="42"/>
-    <w:bookmarkStart w:id="43" w:name="acknowledgements"/>
+    <w:p>
+      <w:pPr>
+        <w:pStyle w:val="SourceCode"/>
+      </w:pPr>
+      <w:r>
+        <w:rPr>
+          <w:rStyle w:val="FunctionTok"/>
+        </w:rPr>
+        <w:t xml:space="preserve">make_fig_seaiceclust</w:t>
+      </w:r>
+      <w:r>
+        <w:rPr>
+          <w:rStyle w:val="NormalTok"/>
+        </w:rPr>
+        <w:t xml:space="preserve">(</w:t>
+      </w:r>
+      <w:r>
+        <w:rPr>
+          <w:rStyle w:val="FunctionTok"/>
+        </w:rPr>
+        <w:t xml:space="preserve">read_obj</w:t>
+      </w:r>
+      <w:r>
+        <w:rPr>
+          <w:rStyle w:val="NormalTok"/>
+        </w:rPr>
+        <w:t xml:space="preserve">(</w:t>
+      </w:r>
+      <w:r>
+        <w:rPr>
+          <w:rStyle w:val="StringTok"/>
+        </w:rPr>
+        <w:t xml:space="preserve">"stations_clust"</w:t>
+      </w:r>
+      <w:r>
+        <w:rPr>
+          <w:rStyle w:val="NormalTok"/>
+        </w:rPr>
+        <w:t xml:space="preserve">))</w:t>
+      </w:r>
+    </w:p>
+    <w:tbl>
+      <w:tblPr>
+        <w:tblStyle w:val="Table"/>
+        <w:tblW w:type="pct" w:w="5000"/>
+        <w:tblLook w:firstRow="0" w:lastRow="0" w:firstColumn="0" w:lastColumn="0" w:noHBand="0" w:noVBand="0" w:val="0000"/>
+        <w:jc w:val="start"/>
+        <w:tblLayout w:type="fixed"/>
+      </w:tblPr>
+      <w:tblGrid>
+        <w:gridCol w:w="7920"/>
+      </w:tblGrid>
+      <w:tr>
+        <w:tc>
+          <w:tcPr/>
+          <w:bookmarkStart w:id="45" w:name="fig-seaice"/>
+          <w:p>
+            <w:pPr>
+              <w:pStyle w:val="Compact"/>
+              <w:jc w:val="center"/>
+            </w:pPr>
+            <w:r>
+              <w:drawing>
+                <wp:inline>
+                  <wp:extent cx="5943600" cy="4255476"/>
+                  <wp:effectExtent b="0" l="0" r="0" t="0"/>
+                  <wp:docPr descr="" title="" id="43" name="Picture"/>
+                  <a:graphic>
+                    <a:graphicData uri="http://schemas.openxmlformats.org/drawingml/2006/picture">
+                      <pic:pic>
+                        <pic:nvPicPr>
+                          <pic:cNvPr descr="../figures/fig-seaice-1.png" id="44" name="Picture"/>
+                          <pic:cNvPicPr>
+                            <a:picLocks noChangeArrowheads="1" noChangeAspect="1"/>
+                          </pic:cNvPicPr>
+                        </pic:nvPicPr>
+                        <pic:blipFill>
+                          <a:blip r:embed="rId42"/>
+                          <a:stretch>
+                            <a:fillRect/>
+                          </a:stretch>
+                        </pic:blipFill>
+                        <pic:spPr bwMode="auto">
+                          <a:xfrm>
+                            <a:off x="0" y="0"/>
+                            <a:ext cx="5943600" cy="4255476"/>
+                          </a:xfrm>
+                          <a:prstGeom prst="rect">
+                            <a:avLst/>
+                          </a:prstGeom>
+                          <a:noFill/>
+                          <a:ln w="9525">
+                            <a:noFill/>
+                            <a:headEnd/>
+                            <a:tailEnd/>
+                          </a:ln>
+                        </pic:spPr>
+                      </pic:pic>
+                    </a:graphicData>
+                  </a:graphic>
+                </wp:inline>
+              </w:drawing>
+            </w:r>
+          </w:p>
+          <w:p>
+            <w:pPr>
+              <w:jc w:val="center"/>
+            </w:pPr>
+            <w:pPr>
+              <w:jc w:val="start"/>
+              <w:spacing w:before="200"/>
+              <w:pStyle w:val="ImageCaption"/>
+            </w:pPr>
+            <w:r>
+              <w:t xml:space="preserve">Figure 3: Distribution of sea ice coverage among sites, by predator cluster: (A) open water, (B) marginal ice, (C) pack ice. Dashed red line: median ice coverage.</w:t>
+            </w:r>
+          </w:p>
+          <w:bookmarkEnd w:id="45"/>
+        </w:tc>
+      </w:tr>
+    </w:tbl>
+    <w:p>
+      <w:pPr>
+        <w:pStyle w:val="SourceCode"/>
+      </w:pPr>
+      <w:r>
+        <w:rPr>
+          <w:rStyle w:val="FunctionTok"/>
+        </w:rPr>
+        <w:t xml:space="preserve">make_fig_predclustannual</w:t>
+      </w:r>
+      <w:r>
+        <w:rPr>
+          <w:rStyle w:val="NormalTok"/>
+        </w:rPr>
+        <w:t xml:space="preserve">(</w:t>
+      </w:r>
+      <w:r>
+        <w:br/>
+      </w:r>
+      <w:r>
+        <w:rPr>
+          <w:rStyle w:val="NormalTok"/>
+        </w:rPr>
+        <w:t xml:space="preserve">  </w:t>
+      </w:r>
+      <w:r>
+        <w:rPr>
+          <w:rStyle w:val="FunctionTok"/>
+        </w:rPr>
+        <w:t xml:space="preserve">read_obj</w:t>
+      </w:r>
+      <w:r>
+        <w:rPr>
+          <w:rStyle w:val="NormalTok"/>
+        </w:rPr>
+        <w:t xml:space="preserve">(</w:t>
+      </w:r>
+      <w:r>
+        <w:rPr>
+          <w:rStyle w:val="StringTok"/>
+        </w:rPr>
+        <w:t xml:space="preserve">"stations_clust"</w:t>
+      </w:r>
+      <w:r>
+        <w:rPr>
+          <w:rStyle w:val="NormalTok"/>
+        </w:rPr>
+        <w:t xml:space="preserve">), </w:t>
+      </w:r>
+      <w:r>
+        <w:br/>
+      </w:r>
+      <w:r>
+        <w:rPr>
+          <w:rStyle w:val="NormalTok"/>
+        </w:rPr>
+        <w:t xml:space="preserve">  </w:t>
+      </w:r>
+      <w:r>
+        <w:rPr>
+          <w:rStyle w:val="FunctionTok"/>
+        </w:rPr>
+        <w:t xml:space="preserve">read_obj</w:t>
+      </w:r>
+      <w:r>
+        <w:rPr>
+          <w:rStyle w:val="NormalTok"/>
+        </w:rPr>
+        <w:t xml:space="preserve">(</w:t>
+      </w:r>
+      <w:r>
+        <w:rPr>
+          <w:rStyle w:val="StringTok"/>
+        </w:rPr>
+        <w:t xml:space="preserve">"seaice_conc_df"</w:t>
+      </w:r>
+      <w:r>
+        <w:rPr>
+          <w:rStyle w:val="NormalTok"/>
+        </w:rPr>
+        <w:t xml:space="preserve">)</w:t>
+      </w:r>
+      <w:r>
+        <w:br/>
+      </w:r>
+      <w:r>
+        <w:rPr>
+          <w:rStyle w:val="NormalTok"/>
+        </w:rPr>
+        <w:t xml:space="preserve">)</w:t>
+      </w:r>
+    </w:p>
+    <w:tbl>
+      <w:tblPr>
+        <w:tblStyle w:val="Table"/>
+        <w:tblW w:type="pct" w:w="5000"/>
+        <w:tblLook w:firstRow="0" w:lastRow="0" w:firstColumn="0" w:lastColumn="0" w:noHBand="0" w:noVBand="0" w:val="0000"/>
+        <w:jc w:val="start"/>
+        <w:tblLayout w:type="fixed"/>
+      </w:tblPr>
+      <w:tblGrid>
+        <w:gridCol w:w="7920"/>
+      </w:tblGrid>
+      <w:tr>
+        <w:tc>
+          <w:tcPr/>
+          <w:bookmarkStart w:id="49" w:name="fig-predclustannual"/>
+          <w:p>
+            <w:pPr>
+              <w:pStyle w:val="Compact"/>
+              <w:jc w:val="center"/>
+            </w:pPr>
+            <w:r>
+              <w:drawing>
+                <wp:inline>
+                  <wp:extent cx="5943600" cy="4255476"/>
+                  <wp:effectExtent b="0" l="0" r="0" t="0"/>
+                  <wp:docPr descr="" title="" id="47" name="Picture"/>
+                  <a:graphic>
+                    <a:graphicData uri="http://schemas.openxmlformats.org/drawingml/2006/picture">
+                      <pic:pic>
+                        <pic:nvPicPr>
+                          <pic:cNvPr descr="../figures/fig-predclustannual-1.png" id="48" name="Picture"/>
+                          <pic:cNvPicPr>
+                            <a:picLocks noChangeArrowheads="1" noChangeAspect="1"/>
+                          </pic:cNvPicPr>
+                        </pic:nvPicPr>
+                        <pic:blipFill>
+                          <a:blip r:embed="rId46"/>
+                          <a:stretch>
+                            <a:fillRect/>
+                          </a:stretch>
+                        </pic:blipFill>
+                        <pic:spPr bwMode="auto">
+                          <a:xfrm>
+                            <a:off x="0" y="0"/>
+                            <a:ext cx="5943600" cy="4255476"/>
+                          </a:xfrm>
+                          <a:prstGeom prst="rect">
+                            <a:avLst/>
+                          </a:prstGeom>
+                          <a:noFill/>
+                          <a:ln w="9525">
+                            <a:noFill/>
+                            <a:headEnd/>
+                            <a:tailEnd/>
+                          </a:ln>
+                        </pic:spPr>
+                      </pic:pic>
+                    </a:graphicData>
+                  </a:graphic>
+                </wp:inline>
+              </w:drawing>
+            </w:r>
+          </w:p>
+          <w:p>
+            <w:pPr>
+              <w:jc w:val="center"/>
+            </w:pPr>
+            <w:pPr>
+              <w:jc w:val="start"/>
+              <w:spacing w:before="200"/>
+              <w:pStyle w:val="ImageCaption"/>
+            </w:pPr>
+            <w:r>
+              <w:t xml:space="preserve">Figure 4: Geographic distribution of predator communities in each survey year (A–E: 2012–2016, respectively). Areas of extensive sea-ice coverage are indicated by blue gradient, where satellite-derived mean sea-ice coverage in the month of August in each year exceeded 65%.</w:t>
+            </w:r>
+          </w:p>
+          <w:bookmarkEnd w:id="49"/>
+        </w:tc>
+      </w:tr>
+    </w:tbl>
+    <w:bookmarkEnd w:id="50"/>
+    <w:bookmarkStart w:id="51" w:name="acknowledgements"/>
     <w:p>
       <w:pPr>
         <w:pStyle w:val="Heading1"/>
@@ -4776,8 +5037,8 @@
         <w:br w:type="page"/>
       </w:r>
     </w:p>
-    <w:bookmarkEnd w:id="43"/>
-    <w:bookmarkStart w:id="186" w:name="references"/>
+    <w:bookmarkEnd w:id="51"/>
+    <w:bookmarkStart w:id="196" w:name="references"/>
     <w:p>
       <w:pPr>
         <w:pStyle w:val="Heading1"/>
@@ -4786,8 +5047,8 @@
         <w:t xml:space="preserve">References</w:t>
       </w:r>
     </w:p>
-    <w:bookmarkStart w:id="185" w:name="refs"/>
-    <w:bookmarkStart w:id="45" w:name="ref-ainleyCetaceanOccurrencePatterns2007"/>
+    <w:bookmarkStart w:id="195" w:name="refs"/>
+    <w:bookmarkStart w:id="53" w:name="ref-ainleyCetaceanOccurrencePatterns2007"/>
     <w:p>
       <w:pPr>
         <w:pStyle w:val="Bibliography"/>
@@ -4798,7 +5059,7 @@
       <w:r>
         <w:t xml:space="preserve"> </w:t>
       </w:r>
-      <w:hyperlink r:id="rId44">
+      <w:hyperlink r:id="rId52">
         <w:r>
           <w:rPr>
             <w:rStyle w:val="Hyperlink"/>
@@ -4864,8 +5125,8 @@
         <w:t xml:space="preserve">. Marine Mammal Science 23:287–305.</w:t>
       </w:r>
     </w:p>
-    <w:bookmarkEnd w:id="45"/>
-    <w:bookmarkStart w:id="47" w:name="Xac6cc9b5548384d047e782284cbfcbce89c30ee"/>
+    <w:bookmarkEnd w:id="53"/>
+    <w:bookmarkStart w:id="55" w:name="Xac6cc9b5548384d047e782284cbfcbce89c30ee"/>
     <w:p>
       <w:pPr>
         <w:pStyle w:val="Bibliography"/>
@@ -4876,7 +5137,7 @@
       <w:r>
         <w:t xml:space="preserve"> </w:t>
       </w:r>
-      <w:hyperlink r:id="rId46">
+      <w:hyperlink r:id="rId54">
         <w:r>
           <w:rPr>
             <w:rStyle w:val="Hyperlink"/>
@@ -4942,8 +5203,8 @@
         <w:t xml:space="preserve">. Science 232:847–849.</w:t>
       </w:r>
     </w:p>
-    <w:bookmarkEnd w:id="47"/>
-    <w:bookmarkStart w:id="48" w:name="ref-ainley1992does"/>
+    <w:bookmarkEnd w:id="55"/>
+    <w:bookmarkStart w:id="56" w:name="ref-ainley1992does"/>
     <w:p>
       <w:pPr>
         <w:pStyle w:val="Bibliography"/>
@@ -4964,8 +5225,8 @@
         <w:t xml:space="preserve">Seabirds? Marine Ecology Progress Series 90:207–221.</w:t>
       </w:r>
     </w:p>
-    <w:bookmarkEnd w:id="48"/>
-    <w:bookmarkStart w:id="50" w:name="X2071f06785f6d0fe678e9b514dbc8172dc84050"/>
+    <w:bookmarkEnd w:id="56"/>
+    <w:bookmarkStart w:id="58" w:name="X2071f06785f6d0fe678e9b514dbc8172dc84050"/>
     <w:p>
       <w:pPr>
         <w:pStyle w:val="Bibliography"/>
@@ -4976,7 +5237,7 @@
       <w:r>
         <w:t xml:space="preserve"> </w:t>
       </w:r>
-      <w:hyperlink r:id="rId49">
+      <w:hyperlink r:id="rId57">
         <w:r>
           <w:rPr>
             <w:rStyle w:val="Hyperlink"/>
@@ -5090,8 +5351,8 @@
         <w:t xml:space="preserve"> The Condor 95:806–816.</w:t>
       </w:r>
     </w:p>
-    <w:bookmarkEnd w:id="50"/>
-    <w:bookmarkStart w:id="52" w:name="ref-ainleyBirdsAntarcticSea2017"/>
+    <w:bookmarkEnd w:id="58"/>
+    <w:bookmarkStart w:id="60" w:name="ref-ainleyBirdsAntarcticSea2017"/>
     <w:p>
       <w:pPr>
         <w:pStyle w:val="Bibliography"/>
@@ -5102,7 +5363,7 @@
       <w:r>
         <w:t xml:space="preserve"> </w:t>
       </w:r>
-      <w:hyperlink r:id="rId51">
+      <w:hyperlink r:id="rId59">
         <w:r>
           <w:rPr>
             <w:rStyle w:val="Hyperlink"/>
@@ -5165,8 +5426,8 @@
         <w:t xml:space="preserve">, 1st ed. Thomas DN (ed) Wiley, p 570–582</w:t>
       </w:r>
     </w:p>
-    <w:bookmarkEnd w:id="52"/>
-    <w:bookmarkStart w:id="54" w:name="X08b337b9df47b5311c88de9b41f7f7ad5271474"/>
+    <w:bookmarkEnd w:id="60"/>
+    <w:bookmarkStart w:id="62" w:name="X08b337b9df47b5311c88de9b41f7f7ad5271474"/>
     <w:p>
       <w:pPr>
         <w:pStyle w:val="Bibliography"/>
@@ -5177,7 +5438,7 @@
       <w:r>
         <w:t xml:space="preserve"> </w:t>
       </w:r>
-      <w:hyperlink r:id="rId53">
+      <w:hyperlink r:id="rId61">
         <w:r>
           <w:rPr>
             <w:rStyle w:val="Hyperlink"/>
@@ -5369,8 +5630,8 @@
         <w:t xml:space="preserve">. Polar Biology 13.</w:t>
       </w:r>
     </w:p>
-    <w:bookmarkEnd w:id="54"/>
-    <w:bookmarkStart w:id="56" w:name="ref-besterAntarcticMarineMammals2017"/>
+    <w:bookmarkEnd w:id="62"/>
+    <w:bookmarkStart w:id="64" w:name="ref-besterAntarcticMarineMammals2017"/>
     <w:p>
       <w:pPr>
         <w:pStyle w:val="Bibliography"/>
@@ -5381,7 +5642,7 @@
       <w:r>
         <w:t xml:space="preserve"> </w:t>
       </w:r>
-      <w:hyperlink r:id="rId55">
+      <w:hyperlink r:id="rId63">
         <w:r>
           <w:rPr>
             <w:rStyle w:val="Hyperlink"/>
@@ -5420,8 +5681,8 @@
         <w:t xml:space="preserve">, 1st ed. Thomas DN (ed) Wiley, p 534–555</w:t>
       </w:r>
     </w:p>
-    <w:bookmarkEnd w:id="56"/>
-    <w:bookmarkStart w:id="58" w:name="ref-bestleyMarineEcosystemAssessment2020"/>
+    <w:bookmarkEnd w:id="64"/>
+    <w:bookmarkStart w:id="66" w:name="ref-bestleyMarineEcosystemAssessment2020"/>
     <w:p>
       <w:pPr>
         <w:pStyle w:val="Bibliography"/>
@@ -5432,7 +5693,7 @@
       <w:r>
         <w:t xml:space="preserve"> </w:t>
       </w:r>
-      <w:hyperlink r:id="rId57">
+      <w:hyperlink r:id="rId65">
         <w:r>
           <w:rPr>
             <w:rStyle w:val="Hyperlink"/>
@@ -5546,8 +5807,8 @@
         <w:t xml:space="preserve">. Frontiers in Ecology and Evolution 8:566936.</w:t>
       </w:r>
     </w:p>
-    <w:bookmarkEnd w:id="58"/>
-    <w:bookmarkStart w:id="60" w:name="ref-burnsWinterHabitatUse2004"/>
+    <w:bookmarkEnd w:id="66"/>
+    <w:bookmarkStart w:id="68" w:name="ref-burnsWinterHabitatUse2004"/>
     <w:p>
       <w:pPr>
         <w:pStyle w:val="Bibliography"/>
@@ -5558,7 +5819,7 @@
       <w:r>
         <w:t xml:space="preserve"> </w:t>
       </w:r>
-      <w:hyperlink r:id="rId59">
+      <w:hyperlink r:id="rId67">
         <w:r>
           <w:rPr>
             <w:rStyle w:val="Hyperlink"/>
@@ -5582,8 +5843,8 @@
         <w:t xml:space="preserve">. Deep Sea Research Part II: Topical Studies in Oceanography 51:2279–2303.</w:t>
       </w:r>
     </w:p>
-    <w:bookmarkEnd w:id="60"/>
-    <w:bookmarkStart w:id="62" w:name="ref-clarkeClimateChangeMarine2007"/>
+    <w:bookmarkEnd w:id="68"/>
+    <w:bookmarkStart w:id="70" w:name="ref-clarkeClimateChangeMarine2007"/>
     <w:p>
       <w:pPr>
         <w:pStyle w:val="Bibliography"/>
@@ -5594,7 +5855,7 @@
       <w:r>
         <w:t xml:space="preserve"> </w:t>
       </w:r>
-      <w:hyperlink r:id="rId61">
+      <w:hyperlink r:id="rId69">
         <w:r>
           <w:rPr>
             <w:rStyle w:val="Hyperlink"/>
@@ -5618,8 +5879,8 @@
         <w:t xml:space="preserve">. Philosophical Transactions of the Royal Society B: Biological Sciences 362:149–166.</w:t>
       </w:r>
     </w:p>
-    <w:bookmarkEnd w:id="62"/>
-    <w:bookmarkStart w:id="64" w:name="ref-corsoClimateDrivesLongterm2022"/>
+    <w:bookmarkEnd w:id="70"/>
+    <w:bookmarkStart w:id="72" w:name="ref-corsoClimateDrivesLongterm2022"/>
     <w:p>
       <w:pPr>
         <w:pStyle w:val="Bibliography"/>
@@ -5630,7 +5891,7 @@
       <w:r>
         <w:t xml:space="preserve"> </w:t>
       </w:r>
-      <w:hyperlink r:id="rId63">
+      <w:hyperlink r:id="rId71">
         <w:r>
           <w:rPr>
             <w:rStyle w:val="Hyperlink"/>
@@ -5678,8 +5939,8 @@
         <w:t xml:space="preserve">. Communications Biology 5:1–10.</w:t>
       </w:r>
     </w:p>
-    <w:bookmarkEnd w:id="64"/>
-    <w:bookmarkStart w:id="66" w:name="ref-costaLargeDiatomBloom2021"/>
+    <w:bookmarkEnd w:id="72"/>
+    <w:bookmarkStart w:id="74" w:name="ref-costaLargeDiatomBloom2021"/>
     <w:p>
       <w:pPr>
         <w:pStyle w:val="Bibliography"/>
@@ -5690,7 +5951,7 @@
       <w:r>
         <w:t xml:space="preserve"> </w:t>
       </w:r>
-      <w:hyperlink r:id="rId65">
+      <w:hyperlink r:id="rId73">
         <w:r>
           <w:rPr>
             <w:rStyle w:val="Hyperlink"/>
@@ -5750,8 +6011,8 @@
         <w:t xml:space="preserve">. Communications Earth &amp; Environment 2:252.</w:t>
       </w:r>
     </w:p>
-    <w:bookmarkEnd w:id="66"/>
-    <w:bookmarkStart w:id="68" w:name="ref-croxallImportancePatagonianShelf2002"/>
+    <w:bookmarkEnd w:id="74"/>
+    <w:bookmarkStart w:id="76" w:name="ref-croxallImportancePatagonianShelf2002"/>
     <w:p>
       <w:pPr>
         <w:pStyle w:val="Bibliography"/>
@@ -5762,7 +6023,7 @@
       <w:r>
         <w:t xml:space="preserve"> </w:t>
       </w:r>
-      <w:hyperlink r:id="rId67">
+      <w:hyperlink r:id="rId75">
         <w:r>
           <w:rPr>
             <w:rStyle w:val="Hyperlink"/>
@@ -5810,8 +6071,8 @@
         <w:t xml:space="preserve">. Aquatic Conservation: Marine and Freshwater Ecosystems 12:101–118.</w:t>
       </w:r>
     </w:p>
-    <w:bookmarkEnd w:id="68"/>
-    <w:bookmarkStart w:id="70" w:name="ref-dakosCriticalSlowingEarly2014"/>
+    <w:bookmarkEnd w:id="76"/>
+    <w:bookmarkStart w:id="78" w:name="ref-dakosCriticalSlowingEarly2014"/>
     <w:p>
       <w:pPr>
         <w:pStyle w:val="Bibliography"/>
@@ -5822,7 +6083,7 @@
       <w:r>
         <w:t xml:space="preserve"> </w:t>
       </w:r>
-      <w:hyperlink r:id="rId69">
+      <w:hyperlink r:id="rId77">
         <w:r>
           <w:rPr>
             <w:rStyle w:val="Hyperlink"/>
@@ -5834,8 +6095,8 @@
         <w:t xml:space="preserve">. Proceedings of the National Academy of Sciences 111:17546–17551.</w:t>
       </w:r>
     </w:p>
-    <w:bookmarkEnd w:id="70"/>
-    <w:bookmarkStart w:id="72" w:name="ref-daneriDietAntarcticFur2005"/>
+    <w:bookmarkEnd w:id="78"/>
+    <w:bookmarkStart w:id="80" w:name="ref-daneriDietAntarcticFur2005"/>
     <w:p>
       <w:pPr>
         <w:pStyle w:val="Bibliography"/>
@@ -5846,7 +6107,7 @@
       <w:r>
         <w:t xml:space="preserve"> </w:t>
       </w:r>
-      <w:hyperlink r:id="rId71">
+      <w:hyperlink r:id="rId79">
         <w:r>
           <w:rPr>
             <w:rStyle w:val="Hyperlink"/>
@@ -5934,8 +6195,8 @@
         <w:t xml:space="preserve">. Polar Biology 28:329–333.</w:t>
       </w:r>
     </w:p>
-    <w:bookmarkEnd w:id="72"/>
-    <w:bookmarkStart w:id="74" w:name="ref-delordAntarcticPetrelsIce2020"/>
+    <w:bookmarkEnd w:id="80"/>
+    <w:bookmarkStart w:id="82" w:name="ref-delordAntarcticPetrelsIce2020"/>
     <w:p>
       <w:pPr>
         <w:pStyle w:val="Bibliography"/>
@@ -5946,7 +6207,7 @@
       <w:r>
         <w:t xml:space="preserve"> </w:t>
       </w:r>
-      <w:hyperlink r:id="rId73">
+      <w:hyperlink r:id="rId81">
         <w:r>
           <w:rPr>
             <w:rStyle w:val="Hyperlink"/>
@@ -6000,8 +6261,8 @@
         <w:t xml:space="preserve">. Royal Society Open Science 7:191429.</w:t>
       </w:r>
     </w:p>
-    <w:bookmarkEnd w:id="74"/>
-    <w:bookmarkStart w:id="76" w:name="ref-delordSpeciesSpecificForaging2016"/>
+    <w:bookmarkEnd w:id="82"/>
+    <w:bookmarkStart w:id="84" w:name="ref-delordSpeciesSpecificForaging2016"/>
     <w:p>
       <w:pPr>
         <w:pStyle w:val="Bibliography"/>
@@ -6012,7 +6273,7 @@
       <w:r>
         <w:t xml:space="preserve"> </w:t>
       </w:r>
-      <w:hyperlink r:id="rId75">
+      <w:hyperlink r:id="rId83">
         <w:r>
           <w:rPr>
             <w:rStyle w:val="Hyperlink"/>
@@ -6048,8 +6309,8 @@
         <w:t xml:space="preserve">. Ibis 158:569–586.</w:t>
       </w:r>
     </w:p>
-    <w:bookmarkEnd w:id="76"/>
-    <w:bookmarkStart w:id="78" w:name="ref-descalzoRelevanceFishSummer2023"/>
+    <w:bookmarkEnd w:id="84"/>
+    <w:bookmarkStart w:id="86" w:name="ref-descalzoRelevanceFishSummer2023"/>
     <w:p>
       <w:pPr>
         <w:pStyle w:val="Bibliography"/>
@@ -6060,7 +6321,7 @@
       <w:r>
         <w:t xml:space="preserve"> </w:t>
       </w:r>
-      <w:hyperlink r:id="rId77">
+      <w:hyperlink r:id="rId85">
         <w:r>
           <w:rPr>
             <w:rStyle w:val="Hyperlink"/>
@@ -6196,8 +6457,8 @@
         <w:t xml:space="preserve">. Polar Biology 46:809–818.</w:t>
       </w:r>
     </w:p>
-    <w:bookmarkEnd w:id="78"/>
-    <w:bookmarkStart w:id="79" w:name="ref-dietrich2021winter"/>
+    <w:bookmarkEnd w:id="86"/>
+    <w:bookmarkStart w:id="87" w:name="ref-dietrich2021winter"/>
     <w:p>
       <w:pPr>
         <w:pStyle w:val="Bibliography"/>
@@ -6218,8 +6479,8 @@
         <w:t xml:space="preserve">Ecosystem. Progress in Oceanography 196:102610.</w:t>
       </w:r>
     </w:p>
-    <w:bookmarkEnd w:id="79"/>
-    <w:bookmarkStart w:id="81" w:name="X62706a2b55eb9f534cdc2f902b2e8e47c40ba0e"/>
+    <w:bookmarkEnd w:id="87"/>
+    <w:bookmarkStart w:id="89" w:name="X62706a2b55eb9f534cdc2f902b2e8e47c40ba0e"/>
     <w:p>
       <w:pPr>
         <w:pStyle w:val="Bibliography"/>
@@ -6230,7 +6491,7 @@
       <w:r>
         <w:t xml:space="preserve"> </w:t>
       </w:r>
-      <w:hyperlink r:id="rId80">
+      <w:hyperlink r:id="rId88">
         <w:r>
           <w:rPr>
             <w:rStyle w:val="Hyperlink"/>
@@ -6306,19 +6567,91 @@
         <w:t xml:space="preserve">. Marine Mammal Science 32:826–838.</w:t>
       </w:r>
     </w:p>
-    <w:bookmarkEnd w:id="81"/>
-    <w:bookmarkStart w:id="83" w:name="ref-ducklowMarinePelagicEcosystem2022"/>
+    <w:bookmarkEnd w:id="89"/>
+    <w:bookmarkStart w:id="91" w:name="Xcfda6da344007734cbcf2f4843fc9a7994d9dcd"/>
     <w:p>
       <w:pPr>
         <w:pStyle w:val="Bibliography"/>
       </w:pPr>
       <w:r>
+        <w:t xml:space="preserve">Dorschel B, Hehemann L, Viquerat S, Warnke F, Dreutter S, Tenberge YS, Accettella D, An L, Barrios F, Bazhenova E, Black J, Bohoyo F, Davey C, De Santis L, Dotti CE, Fremand AC, Fretwell PT, Gales JA, Gao J, Gasperini L, Greenbaum JS, Jencks JH, Hogan K, Hong JK, Jakobsson M, Jensen L, Kool J, Larin S, Larter RD, Leitchenkov G, Loubrieu B, Mackay K, Mayer L, Millan R, Morlighem M, Navidad F, Nitsche FO, Nogi Y, Pertuisot C, Post AL, Pritchard HD, Purser A, Rebesco M, Rignot E, Roberts JL, Rovere M, Ryzhov I, Sauli C, Schmitt T, Silvano A, Smith J, Snaith H, Tate AJ, Tinto K, Vandenbossche P, Weatherall P, Wintersteller P, Yang C, Zhang T, Arndt JE (2022)</w:t>
+      </w:r>
+      <w:r>
+        <w:t xml:space="preserve"> </w:t>
+      </w:r>
+      <w:hyperlink r:id="rId90">
+        <w:r>
+          <w:rPr>
+            <w:rStyle w:val="Hyperlink"/>
+          </w:rPr>
+          <w:t xml:space="preserve">The</w:t>
+        </w:r>
+        <w:r>
+          <w:rPr>
+            <w:rStyle w:val="Hyperlink"/>
+          </w:rPr>
+          <w:t xml:space="preserve"> </w:t>
+        </w:r>
+        <w:r>
+          <w:rPr>
+            <w:rStyle w:val="Hyperlink"/>
+          </w:rPr>
+          <w:t xml:space="preserve">International Bathymetric Chart</w:t>
+        </w:r>
+        <w:r>
+          <w:rPr>
+            <w:rStyle w:val="Hyperlink"/>
+          </w:rPr>
+          <w:t xml:space="preserve"> </w:t>
+        </w:r>
+        <w:r>
+          <w:rPr>
+            <w:rStyle w:val="Hyperlink"/>
+          </w:rPr>
+          <w:t xml:space="preserve">of the</w:t>
+        </w:r>
+        <w:r>
+          <w:rPr>
+            <w:rStyle w:val="Hyperlink"/>
+          </w:rPr>
+          <w:t xml:space="preserve"> </w:t>
+        </w:r>
+        <w:r>
+          <w:rPr>
+            <w:rStyle w:val="Hyperlink"/>
+          </w:rPr>
+          <w:t xml:space="preserve">Southern Ocean Version</w:t>
+        </w:r>
+        <w:r>
+          <w:rPr>
+            <w:rStyle w:val="Hyperlink"/>
+          </w:rPr>
+          <w:t xml:space="preserve"> </w:t>
+        </w:r>
+        <w:r>
+          <w:rPr>
+            <w:rStyle w:val="Hyperlink"/>
+          </w:rPr>
+          <w:t xml:space="preserve">2</w:t>
+        </w:r>
+      </w:hyperlink>
+      <w:r>
+        <w:t xml:space="preserve">. Scientific Data 9:275.</w:t>
+      </w:r>
+    </w:p>
+    <w:bookmarkEnd w:id="91"/>
+    <w:bookmarkStart w:id="93" w:name="ref-ducklowMarinePelagicEcosystem2022"/>
+    <w:p>
+      <w:pPr>
+        <w:pStyle w:val="Bibliography"/>
+      </w:pPr>
+      <w:r>
         <w:t xml:space="preserve">Ducklow HW, Cimino MA, Dunton KH, Fraser WR, Hopcroft RR, Ji R, Miller AJ, Ohman MD, Sosik HM (2022)</w:t>
       </w:r>
       <w:r>
         <w:t xml:space="preserve"> </w:t>
       </w:r>
-      <w:hyperlink r:id="rId82">
+      <w:hyperlink r:id="rId92">
         <w:r>
           <w:rPr>
             <w:rStyle w:val="Hyperlink"/>
@@ -6390,8 +6723,8 @@
         <w:t xml:space="preserve">. BioScience 72:827–850.</w:t>
       </w:r>
     </w:p>
-    <w:bookmarkEnd w:id="83"/>
-    <w:bookmarkStart w:id="84" w:name="ref-ducklow2013west"/>
+    <w:bookmarkEnd w:id="93"/>
+    <w:bookmarkStart w:id="94" w:name="ref-ducklow2013west"/>
     <w:p>
       <w:pPr>
         <w:pStyle w:val="Bibliography"/>
@@ -6409,8 +6742,8 @@
         <w:t xml:space="preserve">: An Ice-Dependent Coastal Marine Ecosystem in Transition. Oceanography 26:190–203.</w:t>
       </w:r>
     </w:p>
-    <w:bookmarkEnd w:id="84"/>
-    <w:bookmarkStart w:id="85" w:name="ref-dufrene1997species"/>
+    <w:bookmarkEnd w:id="94"/>
+    <w:bookmarkStart w:id="95" w:name="ref-dufrene1997species"/>
     <w:p>
       <w:pPr>
         <w:pStyle w:val="Bibliography"/>
@@ -6419,8 +6752,8 @@
         <w:t xml:space="preserve">Dufrêne M, Legendre P (1997) Species Assemblages and Indicator Species: The Need for a Flexible Asymmetrical Approach. Ecological monographs 67:345–366.</w:t>
       </w:r>
     </w:p>
-    <w:bookmarkEnd w:id="85"/>
-    <w:bookmarkStart w:id="87" w:name="ref-eayrsRapidDeclineAntarctic2021"/>
+    <w:bookmarkEnd w:id="95"/>
+    <w:bookmarkStart w:id="97" w:name="ref-eayrsRapidDeclineAntarctic2021"/>
     <w:p>
       <w:pPr>
         <w:pStyle w:val="Bibliography"/>
@@ -6431,7 +6764,7 @@
       <w:r>
         <w:t xml:space="preserve"> </w:t>
       </w:r>
-      <w:hyperlink r:id="rId86">
+      <w:hyperlink r:id="rId96">
         <w:r>
           <w:rPr>
             <w:rStyle w:val="Hyperlink"/>
@@ -6467,8 +6800,8 @@
         <w:t xml:space="preserve">. Nature Geoscience 14:460–464.</w:t>
       </w:r>
     </w:p>
-    <w:bookmarkEnd w:id="87"/>
-    <w:bookmarkStart w:id="89" w:name="ref-espositoFirstSightingsAntarctic2021"/>
+    <w:bookmarkEnd w:id="97"/>
+    <w:bookmarkStart w:id="99" w:name="ref-espositoFirstSightingsAntarctic2021"/>
     <w:p>
       <w:pPr>
         <w:pStyle w:val="Bibliography"/>
@@ -6479,7 +6812,7 @@
       <w:r>
         <w:t xml:space="preserve"> </w:t>
       </w:r>
-      <w:hyperlink r:id="rId88">
+      <w:hyperlink r:id="rId98">
         <w:r>
           <w:rPr>
             <w:rStyle w:val="Hyperlink"/>
@@ -6605,8 +6938,8 @@
         <w:t xml:space="preserve">. Aquatic Mammals 47:175–180.</w:t>
       </w:r>
     </w:p>
-    <w:bookmarkEnd w:id="89"/>
-    <w:bookmarkStart w:id="91" w:name="X8c7b19fc498333ce938afcd0a312f17e5a08b2f"/>
+    <w:bookmarkEnd w:id="99"/>
+    <w:bookmarkStart w:id="101" w:name="X8c7b19fc498333ce938afcd0a312f17e5a08b2f"/>
     <w:p>
       <w:pPr>
         <w:pStyle w:val="Bibliography"/>
@@ -6617,7 +6950,7 @@
       <w:r>
         <w:t xml:space="preserve"> </w:t>
       </w:r>
-      <w:hyperlink r:id="rId90">
+      <w:hyperlink r:id="rId100">
         <w:r>
           <w:rPr>
             <w:rStyle w:val="Hyperlink"/>
@@ -6629,8 +6962,8 @@
         <w:t xml:space="preserve">. Mammal Review 12:187–206.</w:t>
       </w:r>
     </w:p>
-    <w:bookmarkEnd w:id="91"/>
-    <w:bookmarkStart w:id="93" w:name="ref-filunFrozenVersesAntarctic2020"/>
+    <w:bookmarkEnd w:id="101"/>
+    <w:bookmarkStart w:id="103" w:name="ref-filunFrozenVersesAntarctic2020"/>
     <w:p>
       <w:pPr>
         <w:pStyle w:val="Bibliography"/>
@@ -6641,7 +6974,7 @@
       <w:r>
         <w:t xml:space="preserve"> </w:t>
       </w:r>
-      <w:hyperlink r:id="rId92">
+      <w:hyperlink r:id="rId102">
         <w:r>
           <w:rPr>
             <w:rStyle w:val="Hyperlink"/>
@@ -6705,8 +7038,8 @@
         <w:t xml:space="preserve">. Royal Society Open Science 7:192112.</w:t>
       </w:r>
     </w:p>
-    <w:bookmarkEnd w:id="93"/>
-    <w:bookmarkStart w:id="95" w:name="ref-floresSeasonalChangesVertical2014"/>
+    <w:bookmarkEnd w:id="103"/>
+    <w:bookmarkStart w:id="105" w:name="ref-floresSeasonalChangesVertical2014"/>
     <w:p>
       <w:pPr>
         <w:pStyle w:val="Bibliography"/>
@@ -6717,7 +7050,7 @@
       <w:r>
         <w:t xml:space="preserve"> </w:t>
       </w:r>
-      <w:hyperlink r:id="rId94">
+      <w:hyperlink r:id="rId104">
         <w:r>
           <w:rPr>
             <w:rStyle w:val="Hyperlink"/>
@@ -6753,8 +7086,8 @@
         <w:t xml:space="preserve">. Deep Sea Research Part I: Oceanographic Research Papers 84:127–141.</w:t>
       </w:r>
     </w:p>
-    <w:bookmarkEnd w:id="95"/>
-    <w:bookmarkStart w:id="97" w:name="ref-forcadaNinetyYearsChange2023"/>
+    <w:bookmarkEnd w:id="105"/>
+    <w:bookmarkStart w:id="107" w:name="ref-forcadaNinetyYearsChange2023"/>
     <w:p>
       <w:pPr>
         <w:pStyle w:val="Bibliography"/>
@@ -6765,7 +7098,7 @@
       <w:r>
         <w:t xml:space="preserve"> </w:t>
       </w:r>
-      <w:hyperlink r:id="rId96">
+      <w:hyperlink r:id="rId106">
         <w:r>
           <w:rPr>
             <w:rStyle w:val="Hyperlink"/>
@@ -6813,8 +7146,8 @@
         <w:t xml:space="preserve">. Global Change Biology:gcb.16947.</w:t>
       </w:r>
     </w:p>
-    <w:bookmarkEnd w:id="97"/>
-    <w:bookmarkStart w:id="99" w:name="ref-fraserIceEdgesSeabird1986"/>
+    <w:bookmarkEnd w:id="107"/>
+    <w:bookmarkStart w:id="109" w:name="ref-fraserIceEdgesSeabird1986"/>
     <w:p>
       <w:pPr>
         <w:pStyle w:val="Bibliography"/>
@@ -6825,7 +7158,7 @@
       <w:r>
         <w:t xml:space="preserve"> </w:t>
       </w:r>
-      <w:hyperlink r:id="rId98">
+      <w:hyperlink r:id="rId108">
         <w:r>
           <w:rPr>
             <w:rStyle w:val="Hyperlink"/>
@@ -6897,8 +7230,8 @@
         <w:t xml:space="preserve">. BioScience 36:258–263.</w:t>
       </w:r>
     </w:p>
-    <w:bookmarkEnd w:id="99"/>
-    <w:bookmarkStart w:id="101" w:name="X409c036d0f4a92a430fe83cccc66fe7f5473dbb"/>
+    <w:bookmarkEnd w:id="109"/>
+    <w:bookmarkStart w:id="111" w:name="X409c036d0f4a92a430fe83cccc66fe7f5473dbb"/>
     <w:p>
       <w:pPr>
         <w:pStyle w:val="Bibliography"/>
@@ -6909,7 +7242,7 @@
       <w:r>
         <w:t xml:space="preserve"> </w:t>
       </w:r>
-      <w:hyperlink r:id="rId100">
+      <w:hyperlink r:id="rId110">
         <w:r>
           <w:rPr>
             <w:rStyle w:val="Hyperlink"/>
@@ -6933,8 +7266,8 @@
         <w:t xml:space="preserve">. The Auk 108:801–810.</w:t>
       </w:r>
     </w:p>
-    <w:bookmarkEnd w:id="101"/>
-    <w:bookmarkStart w:id="103" w:name="ref-herrAerialSurveysAntarctic2019"/>
+    <w:bookmarkEnd w:id="111"/>
+    <w:bookmarkStart w:id="113" w:name="ref-herrAerialSurveysAntarctic2019"/>
     <w:p>
       <w:pPr>
         <w:pStyle w:val="Bibliography"/>
@@ -6945,7 +7278,7 @@
       <w:r>
         <w:t xml:space="preserve"> </w:t>
       </w:r>
-      <w:hyperlink r:id="rId102">
+      <w:hyperlink r:id="rId112">
         <w:r>
           <w:rPr>
             <w:rStyle w:val="Hyperlink"/>
@@ -7009,8 +7342,8 @@
         <w:t xml:space="preserve">. Ecology and Evolution 9:5664–5682.</w:t>
       </w:r>
     </w:p>
-    <w:bookmarkEnd w:id="103"/>
-    <w:bookmarkStart w:id="105" w:name="ref-hinkeIdentifyingRiskConcurrent2017"/>
+    <w:bookmarkEnd w:id="113"/>
+    <w:bookmarkStart w:id="115" w:name="ref-hinkeIdentifyingRiskConcurrent2017"/>
     <w:p>
       <w:pPr>
         <w:pStyle w:val="Bibliography"/>
@@ -7021,7 +7354,7 @@
       <w:r>
         <w:t xml:space="preserve"> </w:t>
       </w:r>
-      <w:hyperlink r:id="rId104">
+      <w:hyperlink r:id="rId114">
         <w:r>
           <w:rPr>
             <w:rStyle w:val="Hyperlink"/>
@@ -7135,8 +7468,8 @@
         <w:t xml:space="preserve">. PLOS ONE 12:e0170132.</w:t>
       </w:r>
     </w:p>
-    <w:bookmarkEnd w:id="105"/>
-    <w:bookmarkStart w:id="107" w:name="ref-hinkeDailyActivityMinimum2011"/>
+    <w:bookmarkEnd w:id="115"/>
+    <w:bookmarkStart w:id="117" w:name="ref-hinkeDailyActivityMinimum2011"/>
     <w:p>
       <w:pPr>
         <w:pStyle w:val="Bibliography"/>
@@ -7147,7 +7480,7 @@
       <w:r>
         <w:t xml:space="preserve"> </w:t>
       </w:r>
-      <w:hyperlink r:id="rId106">
+      <w:hyperlink r:id="rId116">
         <w:r>
           <w:rPr>
             <w:rStyle w:val="Hyperlink"/>
@@ -7217,8 +7550,8 @@
         <w:t xml:space="preserve">. Polar Biology 34:1579–1590.</w:t>
       </w:r>
     </w:p>
-    <w:bookmarkEnd w:id="107"/>
-    <w:bookmarkStart w:id="109" w:name="ref-hoffmanEcologySeabirdFeeding1981"/>
+    <w:bookmarkEnd w:id="117"/>
+    <w:bookmarkStart w:id="119" w:name="ref-hoffmanEcologySeabirdFeeding1981"/>
     <w:p>
       <w:pPr>
         <w:pStyle w:val="Bibliography"/>
@@ -7229,7 +7562,7 @@
       <w:r>
         <w:t xml:space="preserve"> </w:t>
       </w:r>
-      <w:hyperlink r:id="rId108">
+      <w:hyperlink r:id="rId118">
         <w:r>
           <w:rPr>
             <w:rStyle w:val="Hyperlink"/>
@@ -7301,8 +7634,8 @@
         <w:t xml:space="preserve">. The Auk 98:437–456.</w:t>
       </w:r>
     </w:p>
-    <w:bookmarkEnd w:id="109"/>
-    <w:bookmarkStart w:id="111" w:name="Xc7b0d5d508b6adc1cd448cf31bbf62b0ea27fe0"/>
+    <w:bookmarkEnd w:id="119"/>
+    <w:bookmarkStart w:id="121" w:name="Xc7b0d5d508b6adc1cd448cf31bbf62b0ea27fe0"/>
     <w:p>
       <w:pPr>
         <w:pStyle w:val="Bibliography"/>
@@ -7313,7 +7646,7 @@
       <w:r>
         <w:t xml:space="preserve"> </w:t>
       </w:r>
-      <w:hyperlink r:id="rId110">
+      <w:hyperlink r:id="rId120">
         <w:r>
           <w:rPr>
             <w:rStyle w:val="Hyperlink"/>
@@ -7367,8 +7700,8 @@
         <w:t xml:space="preserve">. Polar Biology 9:79–87.</w:t>
       </w:r>
     </w:p>
-    <w:bookmarkEnd w:id="111"/>
-    <w:bookmarkStart w:id="113" w:name="X9fbe8ab1970b9f1e81cccc43ab3cd1ac8d76be7"/>
+    <w:bookmarkEnd w:id="121"/>
+    <w:bookmarkStart w:id="123" w:name="X9fbe8ab1970b9f1e81cccc43ab3cd1ac8d76be7"/>
     <w:p>
       <w:pPr>
         <w:pStyle w:val="Bibliography"/>
@@ -7379,7 +7712,7 @@
       <w:r>
         <w:t xml:space="preserve"> </w:t>
       </w:r>
-      <w:hyperlink r:id="rId112">
+      <w:hyperlink r:id="rId122">
         <w:r>
           <w:rPr>
             <w:rStyle w:val="Hyperlink"/>
@@ -7445,8 +7778,8 @@
         <w:t xml:space="preserve">. Continental Shelf Research 10:243–257.</w:t>
       </w:r>
     </w:p>
-    <w:bookmarkEnd w:id="113"/>
-    <w:bookmarkStart w:id="115" w:name="ref-jonesSixtyYearsWidespread2019"/>
+    <w:bookmarkEnd w:id="123"/>
+    <w:bookmarkStart w:id="125" w:name="ref-jonesSixtyYearsWidespread2019"/>
     <w:p>
       <w:pPr>
         <w:pStyle w:val="Bibliography"/>
@@ -7457,7 +7790,7 @@
       <w:r>
         <w:t xml:space="preserve"> </w:t>
       </w:r>
-      <w:hyperlink r:id="rId114">
+      <w:hyperlink r:id="rId124">
         <w:r>
           <w:rPr>
             <w:rStyle w:val="Hyperlink"/>
@@ -7565,8 +7898,8 @@
         <w:t xml:space="preserve">. Journal of Climate 32:6875–6898.</w:t>
       </w:r>
     </w:p>
-    <w:bookmarkEnd w:id="115"/>
-    <w:bookmarkStart w:id="116" w:name="ref-kawaguchi2020krill"/>
+    <w:bookmarkEnd w:id="125"/>
+    <w:bookmarkStart w:id="126" w:name="ref-kawaguchi2020krill"/>
     <w:p>
       <w:pPr>
         <w:pStyle w:val="Bibliography"/>
@@ -7575,8 +7908,8 @@
         <w:t xml:space="preserve">Kawaguchi S, Nicol S (2020) Krill Fishery. Fisheries and Aquaculture:137–158.</w:t>
       </w:r>
     </w:p>
-    <w:bookmarkEnd w:id="116"/>
-    <w:bookmarkStart w:id="118" w:name="ref-krauseRapidPopulationCollapse2022"/>
+    <w:bookmarkEnd w:id="126"/>
+    <w:bookmarkStart w:id="128" w:name="ref-krauseRapidPopulationCollapse2022"/>
     <w:p>
       <w:pPr>
         <w:pStyle w:val="Bibliography"/>
@@ -7587,7 +7920,7 @@
       <w:r>
         <w:t xml:space="preserve"> </w:t>
       </w:r>
-      <w:hyperlink r:id="rId117">
+      <w:hyperlink r:id="rId127">
         <w:r>
           <w:rPr>
             <w:rStyle w:val="Hyperlink"/>
@@ -7707,8 +8040,8 @@
         <w:t xml:space="preserve">. Frontiers in Marine Science 8:796488.</w:t>
       </w:r>
     </w:p>
-    <w:bookmarkEnd w:id="118"/>
-    <w:bookmarkStart w:id="120" w:name="X1f0cd1eff7826728501a3a926460d8e2f3331f0"/>
+    <w:bookmarkEnd w:id="128"/>
+    <w:bookmarkStart w:id="130" w:name="X1f0cd1eff7826728501a3a926460d8e2f3331f0"/>
     <w:p>
       <w:pPr>
         <w:pStyle w:val="Bibliography"/>
@@ -7719,7 +8052,7 @@
       <w:r>
         <w:t xml:space="preserve"> </w:t>
       </w:r>
-      <w:hyperlink r:id="rId119">
+      <w:hyperlink r:id="rId129">
         <w:r>
           <w:rPr>
             <w:rStyle w:val="Hyperlink"/>
@@ -7795,8 +8128,8 @@
         <w:t xml:space="preserve">. Animal Biotelemetry 5:23.</w:t>
       </w:r>
     </w:p>
-    <w:bookmarkEnd w:id="120"/>
-    <w:bookmarkStart w:id="122" w:name="X0e0342c3a11abb318ff8f43bb949991f70bdcc4"/>
+    <w:bookmarkEnd w:id="130"/>
+    <w:bookmarkStart w:id="132" w:name="X0e0342c3a11abb318ff8f43bb949991f70bdcc4"/>
     <w:p>
       <w:pPr>
         <w:pStyle w:val="Bibliography"/>
@@ -7807,7 +8140,7 @@
       <w:r>
         <w:t xml:space="preserve"> </w:t>
       </w:r>
-      <w:hyperlink r:id="rId121">
+      <w:hyperlink r:id="rId131">
         <w:r>
           <w:rPr>
             <w:rStyle w:val="Hyperlink"/>
@@ -7921,8 +8254,8 @@
         <w:t xml:space="preserve">. PLoS Biology 7:e1000014.</w:t>
       </w:r>
     </w:p>
-    <w:bookmarkEnd w:id="122"/>
-    <w:bookmarkStart w:id="124" w:name="ref-linDeclinePlanktonDiversity2021"/>
+    <w:bookmarkEnd w:id="132"/>
+    <w:bookmarkStart w:id="134" w:name="ref-linDeclinePlanktonDiversity2021"/>
     <w:p>
       <w:pPr>
         <w:pStyle w:val="Bibliography"/>
@@ -7933,7 +8266,7 @@
       <w:r>
         <w:t xml:space="preserve"> </w:t>
       </w:r>
-      <w:hyperlink r:id="rId123">
+      <w:hyperlink r:id="rId133">
         <w:r>
           <w:rPr>
             <w:rStyle w:val="Hyperlink"/>
@@ -7957,8 +8290,8 @@
         <w:t xml:space="preserve">. Nature Communications 12:4948.</w:t>
       </w:r>
     </w:p>
-    <w:bookmarkEnd w:id="124"/>
-    <w:bookmarkStart w:id="125" w:name="ref-lorentsen1998diet"/>
+    <w:bookmarkEnd w:id="134"/>
+    <w:bookmarkStart w:id="135" w:name="ref-lorentsen1998diet"/>
     <w:p>
       <w:pPr>
         <w:pStyle w:val="Bibliography"/>
@@ -8023,8 +8356,8 @@
         <w:t xml:space="preserve">, and at Sea Outside the Colony. Polar Biology 19:414–420.</w:t>
       </w:r>
     </w:p>
-    <w:bookmarkEnd w:id="125"/>
-    <w:bookmarkStart w:id="126" w:name="ref-maechlerClusterClusterAnalysis2022"/>
+    <w:bookmarkEnd w:id="135"/>
+    <w:bookmarkStart w:id="136" w:name="ref-maechlerClusterClusterAnalysis2022"/>
     <w:p>
       <w:pPr>
         <w:pStyle w:val="Bibliography"/>
@@ -8045,8 +8378,8 @@
         <w:t xml:space="preserve">analysis basics and extensions.</w:t>
       </w:r>
     </w:p>
-    <w:bookmarkEnd w:id="126"/>
-    <w:bookmarkStart w:id="128" w:name="ref-massomAntarcticSeaIce2010"/>
+    <w:bookmarkEnd w:id="136"/>
+    <w:bookmarkStart w:id="138" w:name="ref-massomAntarcticSeaIce2010"/>
     <w:p>
       <w:pPr>
         <w:pStyle w:val="Bibliography"/>
@@ -8057,7 +8390,7 @@
       <w:r>
         <w:t xml:space="preserve"> </w:t>
       </w:r>
-      <w:hyperlink r:id="rId127">
+      <w:hyperlink r:id="rId137">
         <w:r>
           <w:rPr>
             <w:rStyle w:val="Hyperlink"/>
@@ -8069,8 +8402,8 @@
         <w:t xml:space="preserve">. Polar Science 4:149–186.</w:t>
       </w:r>
     </w:p>
-    <w:bookmarkEnd w:id="128"/>
-    <w:bookmarkStart w:id="130" w:name="ref-meyerWinterPackiceZone2017"/>
+    <w:bookmarkEnd w:id="138"/>
+    <w:bookmarkStart w:id="140" w:name="ref-meyerWinterPackiceZone2017"/>
     <w:p>
       <w:pPr>
         <w:pStyle w:val="Bibliography"/>
@@ -8081,7 +8414,7 @@
       <w:r>
         <w:t xml:space="preserve"> </w:t>
       </w:r>
-      <w:hyperlink r:id="rId129">
+      <w:hyperlink r:id="rId139">
         <w:r>
           <w:rPr>
             <w:rStyle w:val="Hyperlink"/>
@@ -8117,8 +8450,8 @@
         <w:t xml:space="preserve">. Nature Ecology &amp; Evolution 1:1853–1861.</w:t>
       </w:r>
     </w:p>
-    <w:bookmarkEnd w:id="130"/>
-    <w:bookmarkStart w:id="132" w:name="ref-moffatShelfOceanExchange2018"/>
+    <w:bookmarkEnd w:id="140"/>
+    <w:bookmarkStart w:id="142" w:name="ref-moffatShelfOceanExchange2018"/>
     <w:p>
       <w:pPr>
         <w:pStyle w:val="Bibliography"/>
@@ -8129,7 +8462,7 @@
       <w:r>
         <w:t xml:space="preserve"> </w:t>
       </w:r>
-      <w:hyperlink r:id="rId131">
+      <w:hyperlink r:id="rId141">
         <w:r>
           <w:rPr>
             <w:rStyle w:val="Hyperlink"/>
@@ -8159,8 +8492,8 @@
         <w:t xml:space="preserve">. Philosophical Transactions of the Royal Society A: Mathematical, Physical and Engineering Sciences 376:20170164.</w:t>
       </w:r>
     </w:p>
-    <w:bookmarkEnd w:id="132"/>
-    <w:bookmarkStart w:id="134" w:name="X38d12e35d0c5f4398096933a7b2c121f1eae851"/>
+    <w:bookmarkEnd w:id="142"/>
+    <w:bookmarkStart w:id="144" w:name="X38d12e35d0c5f4398096933a7b2c121f1eae851"/>
     <w:p>
       <w:pPr>
         <w:pStyle w:val="Bibliography"/>
@@ -8171,7 +8504,7 @@
       <w:r>
         <w:t xml:space="preserve"> </w:t>
       </w:r>
-      <w:hyperlink r:id="rId133">
+      <w:hyperlink r:id="rId143">
         <w:r>
           <w:rPr>
             <w:rStyle w:val="Hyperlink"/>
@@ -8207,8 +8540,8 @@
         <w:t xml:space="preserve">. Polar Biology 43:1439–1451.</w:t>
       </w:r>
     </w:p>
-    <w:bookmarkEnd w:id="134"/>
-    <w:bookmarkStart w:id="136" w:name="Xfc6a34894b1f46f61ccdc914e6c90e15ab89c80"/>
+    <w:bookmarkEnd w:id="144"/>
+    <w:bookmarkStart w:id="146" w:name="Xfc6a34894b1f46f61ccdc914e6c90e15ab89c80"/>
     <w:p>
       <w:pPr>
         <w:pStyle w:val="Bibliography"/>
@@ -8219,7 +8552,7 @@
       <w:r>
         <w:t xml:space="preserve"> </w:t>
       </w:r>
-      <w:hyperlink r:id="rId135">
+      <w:hyperlink r:id="rId145">
         <w:r>
           <w:rPr>
             <w:rStyle w:val="Hyperlink"/>
@@ -8315,8 +8648,8 @@
         <w:t xml:space="preserve">. Science 323:1470–1473.</w:t>
       </w:r>
     </w:p>
-    <w:bookmarkEnd w:id="136"/>
-    <w:bookmarkStart w:id="137" w:name="ref-nicol2016fishery"/>
+    <w:bookmarkEnd w:id="146"/>
+    <w:bookmarkStart w:id="147" w:name="ref-nicol2016fishery"/>
     <w:p>
       <w:pPr>
         <w:pStyle w:val="Bibliography"/>
@@ -8349,8 +8682,8 @@
         <w:t xml:space="preserve">Current Status and Management Regime. Biology and ecology of Antarctic krill:387–421.</w:t>
       </w:r>
     </w:p>
-    <w:bookmarkEnd w:id="137"/>
-    <w:bookmarkStart w:id="138" w:name="ref-oksanenVeganCommunityEcology2022"/>
+    <w:bookmarkEnd w:id="147"/>
+    <w:bookmarkStart w:id="148" w:name="ref-oksanenVeganCommunityEcology2022"/>
     <w:p>
       <w:pPr>
         <w:pStyle w:val="Bibliography"/>
@@ -8371,8 +8704,8 @@
         <w:t xml:space="preserve">ecology package.</w:t>
       </w:r>
     </w:p>
-    <w:bookmarkEnd w:id="138"/>
-    <w:bookmarkStart w:id="140" w:name="ref-parkinson40yRecordReveals2019"/>
+    <w:bookmarkEnd w:id="148"/>
+    <w:bookmarkStart w:id="150" w:name="ref-parkinson40yRecordReveals2019"/>
     <w:p>
       <w:pPr>
         <w:pStyle w:val="Bibliography"/>
@@ -8383,7 +8716,7 @@
       <w:r>
         <w:t xml:space="preserve"> </w:t>
       </w:r>
-      <w:hyperlink r:id="rId139">
+      <w:hyperlink r:id="rId149">
         <w:r>
           <w:rPr>
             <w:rStyle w:val="Hyperlink"/>
@@ -8431,8 +8764,8 @@
         <w:t xml:space="preserve">. Proceedings of the National Academy of Sciences 116:14414–14423.</w:t>
       </w:r>
     </w:p>
-    <w:bookmarkEnd w:id="140"/>
-    <w:bookmarkStart w:id="142" w:name="ref-politoInvestigatingUseStable2010"/>
+    <w:bookmarkEnd w:id="150"/>
+    <w:bookmarkStart w:id="152" w:name="ref-politoInvestigatingUseStable2010"/>
     <w:p>
       <w:pPr>
         <w:pStyle w:val="Bibliography"/>
@@ -8443,7 +8776,7 @@
       <w:r>
         <w:t xml:space="preserve"> </w:t>
       </w:r>
-      <w:hyperlink r:id="rId141">
+      <w:hyperlink r:id="rId151">
         <w:r>
           <w:rPr>
             <w:rStyle w:val="Hyperlink"/>
@@ -8479,8 +8812,8 @@
         <w:t xml:space="preserve">. Journal of Experimental Marine Biology and Ecology 395:1–9.</w:t>
       </w:r>
     </w:p>
-    <w:bookmarkEnd w:id="142"/>
-    <w:bookmarkStart w:id="144" w:name="ref-purichRecordLowAntarctic2023"/>
+    <w:bookmarkEnd w:id="152"/>
+    <w:bookmarkStart w:id="154" w:name="ref-purichRecordLowAntarctic2023"/>
     <w:p>
       <w:pPr>
         <w:pStyle w:val="Bibliography"/>
@@ -8491,7 +8824,7 @@
       <w:r>
         <w:t xml:space="preserve"> </w:t>
       </w:r>
-      <w:hyperlink r:id="rId143">
+      <w:hyperlink r:id="rId153">
         <w:r>
           <w:rPr>
             <w:rStyle w:val="Hyperlink"/>
@@ -8527,8 +8860,8 @@
         <w:t xml:space="preserve">. Communications Earth &amp; Environment 4:314.</w:t>
       </w:r>
     </w:p>
-    <w:bookmarkEnd w:id="144"/>
-    <w:bookmarkStart w:id="146" w:name="ref-reissOverwinterHabitatSelection2017"/>
+    <w:bookmarkEnd w:id="154"/>
+    <w:bookmarkStart w:id="156" w:name="ref-reissOverwinterHabitatSelection2017"/>
     <w:p>
       <w:pPr>
         <w:pStyle w:val="Bibliography"/>
@@ -8539,7 +8872,7 @@
       <w:r>
         <w:t xml:space="preserve"> </w:t>
       </w:r>
-      <w:hyperlink r:id="rId145">
+      <w:hyperlink r:id="rId155">
         <w:r>
           <w:rPr>
             <w:rStyle w:val="Hyperlink"/>
@@ -8575,8 +8908,8 @@
         <w:t xml:space="preserve">. Marine Ecology Progress Series 568:1–16.</w:t>
       </w:r>
     </w:p>
-    <w:bookmarkEnd w:id="146"/>
-    <w:bookmarkStart w:id="148" w:name="ref-ribicWaterMassesOcean2011"/>
+    <w:bookmarkEnd w:id="156"/>
+    <w:bookmarkStart w:id="158" w:name="ref-ribicWaterMassesOcean2011"/>
     <w:p>
       <w:pPr>
         <w:pStyle w:val="Bibliography"/>
@@ -8587,7 +8920,7 @@
       <w:r>
         <w:t xml:space="preserve"> </w:t>
       </w:r>
-      <w:hyperlink r:id="rId147">
+      <w:hyperlink r:id="rId157">
         <w:r>
           <w:rPr>
             <w:rStyle w:val="Hyperlink"/>
@@ -8671,8 +9004,8 @@
         <w:t xml:space="preserve">. Deep Sea Research Part II: Topical Studies in Oceanography 58:1695–1709.</w:t>
       </w:r>
     </w:p>
-    <w:bookmarkEnd w:id="148"/>
-    <w:bookmarkStart w:id="149" w:name="ref-ridoux1989diets"/>
+    <w:bookmarkEnd w:id="158"/>
+    <w:bookmarkStart w:id="159" w:name="ref-ridoux1989diets"/>
     <w:p>
       <w:pPr>
         <w:pStyle w:val="Bibliography"/>
@@ -8705,8 +9038,8 @@
         <w:t xml:space="preserve">. Polar Biology 9:137–145.</w:t>
       </w:r>
     </w:p>
-    <w:bookmarkEnd w:id="149"/>
-    <w:bookmarkStart w:id="151" w:name="ref-rischCommonAntarcticMinke2019"/>
+    <w:bookmarkEnd w:id="159"/>
+    <w:bookmarkStart w:id="161" w:name="ref-rischCommonAntarcticMinke2019"/>
     <w:p>
       <w:pPr>
         <w:pStyle w:val="Bibliography"/>
@@ -8717,7 +9050,7 @@
       <w:r>
         <w:t xml:space="preserve"> </w:t>
       </w:r>
-      <w:hyperlink r:id="rId150">
+      <w:hyperlink r:id="rId160">
         <w:r>
           <w:rPr>
             <w:rStyle w:val="Hyperlink"/>
@@ -8783,8 +9116,8 @@
         <w:t xml:space="preserve">. Frontiers in Marine Science 6:247.</w:t>
       </w:r>
     </w:p>
-    <w:bookmarkEnd w:id="151"/>
-    <w:bookmarkStart w:id="152" w:name="Xe1b9a03adbccc971e3ace529921f86ed0965f24"/>
+    <w:bookmarkEnd w:id="161"/>
+    <w:bookmarkStart w:id="162" w:name="Xe1b9a03adbccc971e3ace529921f86ed0965f24"/>
     <w:p>
       <w:pPr>
         <w:pStyle w:val="Bibliography"/>
@@ -8805,8 +9138,8 @@
         <w:t xml:space="preserve">and multivariate analysis for ecology.</w:t>
       </w:r>
     </w:p>
-    <w:bookmarkEnd w:id="152"/>
-    <w:bookmarkStart w:id="154" w:name="ref-sabaWinterSpringControls2014"/>
+    <w:bookmarkEnd w:id="162"/>
+    <w:bookmarkStart w:id="164" w:name="ref-sabaWinterSpringControls2014"/>
     <w:p>
       <w:pPr>
         <w:pStyle w:val="Bibliography"/>
@@ -8817,7 +9150,7 @@
       <w:r>
         <w:t xml:space="preserve"> </w:t>
       </w:r>
-      <w:hyperlink r:id="rId153">
+      <w:hyperlink r:id="rId163">
         <w:r>
           <w:rPr>
             <w:rStyle w:val="Hyperlink"/>
@@ -8841,8 +9174,8 @@
         <w:t xml:space="preserve">. Nature Communications 5:4318.</w:t>
       </w:r>
     </w:p>
-    <w:bookmarkEnd w:id="154"/>
-    <w:bookmarkStart w:id="156" w:name="X01d6b3488954b98c3df02db88f49ae2d68c72a7"/>
+    <w:bookmarkEnd w:id="164"/>
+    <w:bookmarkStart w:id="166" w:name="X01d6b3488954b98c3df02db88f49ae2d68c72a7"/>
     <w:p>
       <w:pPr>
         <w:pStyle w:val="Bibliography"/>
@@ -8853,7 +9186,7 @@
       <w:r>
         <w:t xml:space="preserve"> </w:t>
       </w:r>
-      <w:hyperlink r:id="rId155">
+      <w:hyperlink r:id="rId165">
         <w:r>
           <w:rPr>
             <w:rStyle w:val="Hyperlink"/>
@@ -8877,8 +9210,8 @@
         <w:t xml:space="preserve">. Polar Biology 37:1083–1097.</w:t>
       </w:r>
     </w:p>
-    <w:bookmarkEnd w:id="156"/>
-    <w:bookmarkStart w:id="158" w:name="Xd3d873ceeaf11ffa434a4dda2943421e4f51cd6"/>
+    <w:bookmarkEnd w:id="166"/>
+    <w:bookmarkStart w:id="168" w:name="Xd3d873ceeaf11ffa434a4dda2943421e4f51cd6"/>
     <w:p>
       <w:pPr>
         <w:pStyle w:val="Bibliography"/>
@@ -8889,7 +9222,7 @@
       <w:r>
         <w:t xml:space="preserve"> </w:t>
       </w:r>
-      <w:hyperlink r:id="rId157">
+      <w:hyperlink r:id="rId167">
         <w:r>
           <w:rPr>
             <w:rStyle w:val="Hyperlink"/>
@@ -8913,8 +9246,8 @@
         <w:t xml:space="preserve">. Marine Ecology Progress Series 487:287–304.</w:t>
       </w:r>
     </w:p>
-    <w:bookmarkEnd w:id="158"/>
-    <w:bookmarkStart w:id="160" w:name="ref-southwellTimingPuppingPackice2003"/>
+    <w:bookmarkEnd w:id="168"/>
+    <w:bookmarkStart w:id="170" w:name="ref-southwellTimingPuppingPackice2003"/>
     <w:p>
       <w:pPr>
         <w:pStyle w:val="Bibliography"/>
@@ -8925,7 +9258,7 @@
       <w:r>
         <w:t xml:space="preserve"> </w:t>
       </w:r>
-      <w:hyperlink r:id="rId159">
+      <w:hyperlink r:id="rId169">
         <w:r>
           <w:rPr>
             <w:rStyle w:val="Hyperlink"/>
@@ -8949,8 +9282,8 @@
         <w:t xml:space="preserve">. Polar Biology 26:648–652.</w:t>
       </w:r>
     </w:p>
-    <w:bookmarkEnd w:id="160"/>
-    <w:bookmarkStart w:id="162" w:name="Xd404d694a14fb6d14de33e5bf3ce07054064c00"/>
+    <w:bookmarkEnd w:id="170"/>
+    <w:bookmarkStart w:id="172" w:name="Xd404d694a14fb6d14de33e5bf3ce07054064c00"/>
     <w:p>
       <w:pPr>
         <w:pStyle w:val="Bibliography"/>
@@ -8961,7 +9294,7 @@
       <w:r>
         <w:t xml:space="preserve"> </w:t>
       </w:r>
-      <w:hyperlink r:id="rId161">
+      <w:hyperlink r:id="rId171">
         <w:r>
           <w:rPr>
             <w:rStyle w:val="Hyperlink"/>
@@ -9027,8 +9360,8 @@
         <w:t xml:space="preserve">. BioScience 51:235.</w:t>
       </w:r>
     </w:p>
-    <w:bookmarkEnd w:id="162"/>
-    <w:bookmarkStart w:id="164" w:name="ref-stammerjohnSeaIceWestern2008"/>
+    <w:bookmarkEnd w:id="172"/>
+    <w:bookmarkStart w:id="174" w:name="ref-stammerjohnSeaIceWestern2008"/>
     <w:p>
       <w:pPr>
         <w:pStyle w:val="Bibliography"/>
@@ -9039,7 +9372,7 @@
       <w:r>
         <w:t xml:space="preserve"> </w:t>
       </w:r>
-      <w:hyperlink r:id="rId163">
+      <w:hyperlink r:id="rId173">
         <w:r>
           <w:rPr>
             <w:rStyle w:val="Hyperlink"/>
@@ -9099,8 +9432,8 @@
         <w:t xml:space="preserve">. Deep Sea Research Part II: Topical Studies in Oceanography 55:2041–2058.</w:t>
       </w:r>
     </w:p>
-    <w:bookmarkEnd w:id="164"/>
-    <w:bookmarkStart w:id="166" w:name="ref-thiebotAdeliePenguinsExtensive2019"/>
+    <w:bookmarkEnd w:id="174"/>
+    <w:bookmarkStart w:id="176" w:name="ref-thiebotAdeliePenguinsExtensive2019"/>
     <w:p>
       <w:pPr>
         <w:pStyle w:val="Bibliography"/>
@@ -9111,7 +9444,7 @@
       <w:r>
         <w:t xml:space="preserve"> </w:t>
       </w:r>
-      <w:hyperlink r:id="rId165">
+      <w:hyperlink r:id="rId175">
         <w:r>
           <w:rPr>
             <w:rStyle w:val="Hyperlink"/>
@@ -9171,8 +9504,8 @@
         <w:t xml:space="preserve">. Marine Policy 109:103692.</w:t>
       </w:r>
     </w:p>
-    <w:bookmarkEnd w:id="166"/>
-    <w:bookmarkStart w:id="168" w:name="X884756223ddc7b6713f766144366ec91913014d"/>
+    <w:bookmarkEnd w:id="176"/>
+    <w:bookmarkStart w:id="178" w:name="X884756223ddc7b6713f766144366ec91913014d"/>
     <w:p>
       <w:pPr>
         <w:pStyle w:val="Bibliography"/>
@@ -9183,7 +9516,7 @@
       <w:r>
         <w:t xml:space="preserve"> </w:t>
       </w:r>
-      <w:hyperlink r:id="rId167">
+      <w:hyperlink r:id="rId177">
         <w:r>
           <w:rPr>
             <w:rStyle w:val="Hyperlink"/>
@@ -9195,8 +9528,8 @@
         <w:t xml:space="preserve">. Journal of the Royal Statistical Society: Series B (Statistical Methodology) 63:411–423.</w:t>
       </w:r>
     </w:p>
-    <w:bookmarkEnd w:id="168"/>
-    <w:bookmarkStart w:id="170" w:name="Xa0f6a34f550fc2bc1d1027319d9086ed136f03e"/>
+    <w:bookmarkEnd w:id="178"/>
+    <w:bookmarkStart w:id="180" w:name="Xa0f6a34f550fc2bc1d1027319d9086ed136f03e"/>
     <w:p>
       <w:pPr>
         <w:pStyle w:val="Bibliography"/>
@@ -9207,7 +9540,7 @@
       <w:r>
         <w:t xml:space="preserve"> </w:t>
       </w:r>
-      <w:hyperlink r:id="rId169">
+      <w:hyperlink r:id="rId179">
         <w:r>
           <w:rPr>
             <w:rStyle w:val="Hyperlink"/>
@@ -9267,8 +9600,8 @@
         <w:t xml:space="preserve">. Journal of Marine Systems 225:103598.</w:t>
       </w:r>
     </w:p>
-    <w:bookmarkEnd w:id="170"/>
-    <w:bookmarkStart w:id="171" w:name="ref-trivelpiece2011variability"/>
+    <w:bookmarkEnd w:id="180"/>
+    <w:bookmarkStart w:id="181" w:name="ref-trivelpiece2011variability"/>
     <w:p>
       <w:pPr>
         <w:pStyle w:val="Bibliography"/>
@@ -9286,8 +9619,8 @@
         <w:t xml:space="preserve">. Proceedings of the National Academy of Sciences 108:7625–7628.</w:t>
       </w:r>
     </w:p>
-    <w:bookmarkEnd w:id="171"/>
-    <w:bookmarkStart w:id="173" w:name="ref-veitPositiveInteractionsForaging2017"/>
+    <w:bookmarkEnd w:id="181"/>
+    <w:bookmarkStart w:id="183" w:name="ref-veitPositiveInteractionsForaging2017"/>
     <w:p>
       <w:pPr>
         <w:pStyle w:val="Bibliography"/>
@@ -9298,7 +9631,7 @@
       <w:r>
         <w:t xml:space="preserve"> </w:t>
       </w:r>
-      <w:hyperlink r:id="rId172">
+      <w:hyperlink r:id="rId182">
         <w:r>
           <w:rPr>
             <w:rStyle w:val="Hyperlink"/>
@@ -9436,8 +9769,8 @@
         <w:t xml:space="preserve">. Frontiers in Ecology and Evolution 5:121.</w:t>
       </w:r>
     </w:p>
-    <w:bookmarkEnd w:id="173"/>
-    <w:bookmarkStart w:id="175" w:name="ref-veitAggregationPatternsPelagic1993"/>
+    <w:bookmarkEnd w:id="183"/>
+    <w:bookmarkStart w:id="185" w:name="ref-veitAggregationPatternsPelagic1993"/>
     <w:p>
       <w:pPr>
         <w:pStyle w:val="Bibliography"/>
@@ -9448,7 +9781,7 @@
       <w:r>
         <w:t xml:space="preserve"> </w:t>
       </w:r>
-      <w:hyperlink r:id="rId174">
+      <w:hyperlink r:id="rId184">
         <w:r>
           <w:rPr>
             <w:rStyle w:val="Hyperlink"/>
@@ -9556,8 +9889,8 @@
         <w:t xml:space="preserve">. Journal of Animal Ecology 62:551–564.</w:t>
       </w:r>
     </w:p>
-    <w:bookmarkEnd w:id="175"/>
-    <w:bookmarkStart w:id="177" w:name="ref-walshExtremeNinoSouthern2023"/>
+    <w:bookmarkEnd w:id="185"/>
+    <w:bookmarkStart w:id="187" w:name="ref-walshExtremeNinoSouthern2023"/>
     <w:p>
       <w:pPr>
         <w:pStyle w:val="Bibliography"/>
@@ -9568,7 +9901,7 @@
       <w:r>
         <w:t xml:space="preserve"> </w:t>
       </w:r>
-      <w:hyperlink r:id="rId176">
+      <w:hyperlink r:id="rId186">
         <w:r>
           <w:rPr>
             <w:rStyle w:val="Hyperlink"/>
@@ -9640,8 +9973,8 @@
         <w:t xml:space="preserve">. Polar Biology 46:319–338.</w:t>
       </w:r>
     </w:p>
-    <w:bookmarkEnd w:id="177"/>
-    <w:bookmarkStart w:id="179" w:name="X03cfcb148327393cd810c628d97ec820b617595"/>
+    <w:bookmarkEnd w:id="187"/>
+    <w:bookmarkStart w:id="189" w:name="X03cfcb148327393cd810c628d97ec820b617595"/>
     <w:p>
       <w:pPr>
         <w:pStyle w:val="Bibliography"/>
@@ -9652,7 +9985,7 @@
       <w:r>
         <w:t xml:space="preserve"> </w:t>
       </w:r>
-      <w:hyperlink r:id="rId178">
+      <w:hyperlink r:id="rId188">
         <w:r>
           <w:rPr>
             <w:rStyle w:val="Hyperlink"/>
@@ -9688,8 +10021,8 @@
         <w:t xml:space="preserve">. ICES Journal of Marine Science 78:1324–1339.</w:t>
       </w:r>
     </w:p>
-    <w:bookmarkEnd w:id="179"/>
-    <w:bookmarkStart w:id="181" w:name="Xf9879b10b82788e9236df05ca18718254f72b7a"/>
+    <w:bookmarkEnd w:id="189"/>
+    <w:bookmarkStart w:id="191" w:name="Xf9879b10b82788e9236df05ca18718254f72b7a"/>
     <w:p>
       <w:pPr>
         <w:pStyle w:val="Bibliography"/>
@@ -9700,7 +10033,7 @@
       <w:r>
         <w:t xml:space="preserve"> </w:t>
       </w:r>
-      <w:hyperlink r:id="rId180">
+      <w:hyperlink r:id="rId190">
         <w:r>
           <w:rPr>
             <w:rStyle w:val="Hyperlink"/>
@@ -9736,8 +10069,8 @@
         <w:t xml:space="preserve">. Scientific Reports 10:2314.</w:t>
       </w:r>
     </w:p>
-    <w:bookmarkEnd w:id="181"/>
-    <w:bookmarkStart w:id="183" w:name="Xedaeb889f386179efa19bcf5604dabf6940b893"/>
+    <w:bookmarkEnd w:id="191"/>
+    <w:bookmarkStart w:id="193" w:name="Xedaeb889f386179efa19bcf5604dabf6940b893"/>
     <w:p>
       <w:pPr>
         <w:pStyle w:val="Bibliography"/>
@@ -9748,7 +10081,7 @@
       <w:r>
         <w:t xml:space="preserve"> </w:t>
       </w:r>
-      <w:hyperlink r:id="rId182">
+      <w:hyperlink r:id="rId192">
         <w:r>
           <w:rPr>
             <w:rStyle w:val="Hyperlink"/>
@@ -9784,8 +10117,8 @@
         <w:t xml:space="preserve">. Polar Biology 14:325–330.</w:t>
       </w:r>
     </w:p>
-    <w:bookmarkEnd w:id="183"/>
-    <w:bookmarkStart w:id="184" w:name="ref-worbyPartObservationalTechnique1999"/>
+    <w:bookmarkEnd w:id="193"/>
+    <w:bookmarkStart w:id="194" w:name="ref-worbyPartObservationalTechnique1999"/>
     <w:p>
       <w:pPr>
         <w:pStyle w:val="Bibliography"/>
@@ -9862,14 +10195,14 @@
         <w:t xml:space="preserve">), Antarctic CRC, Hobart, Tas.</w:t>
       </w:r>
     </w:p>
-    <w:bookmarkEnd w:id="184"/>
-    <w:bookmarkEnd w:id="185"/>
+    <w:bookmarkEnd w:id="194"/>
+    <w:bookmarkEnd w:id="195"/>
     <w:p>
       <w:r>
         <w:br w:type="page"/>
       </w:r>
     </w:p>
-    <w:bookmarkEnd w:id="186"/>
+    <w:bookmarkEnd w:id="196"/>
     <w:sectPr>
       <w:pgSz w:h="15840" w:w="12240"/>
       <w:pgMar w:bottom="1440" w:footer="720" w:gutter="0" w:header="720" w:left="1440" w:right="1440" w:top="1440"/>

</xml_diff>

<commit_message>
figure cross-references in main text
</commit_message>
<xml_diff>
--- a/analysis/paper/paper.docx
+++ b/analysis/paper/paper.docx
@@ -2738,8 +2738,16 @@
       <w:r>
         <w:t xml:space="preserve"> </w:t>
       </w:r>
-      <w:r>
-        <w:t xml:space="preserve">(Fig. 1). The main objectives of the survey were to map hydrographic conditions, study the distribution and abundance of fish, krill, and other zooplankton through acoustic methods and net hauls, and describe the spatial distribution of seabirds and marine mammals. We followed methods consistent with the long-term austral summer surveys conducted by the US AMLR program</w:t>
+      <w:hyperlink w:anchor="fig-overviewmap">
+        <w:r>
+          <w:rPr>
+            <w:rStyle w:val="Hyperlink"/>
+          </w:rPr>
+          <w:t xml:space="preserve">Figure 1</w:t>
+        </w:r>
+      </w:hyperlink>
+      <w:r>
+        <w:t xml:space="preserve">. The main objectives of the survey were to map hydrographic conditions, study the distribution and abundance of fish, krill, and other zooplankton through acoustic methods and net hauls, and describe the spatial distribution of seabirds and marine mammals. We followed methods consistent with the long-term austral summer surveys conducted by the US AMLR program</w:t>
       </w:r>
       <w:r>
         <w:t xml:space="preserve"> </w:t>
@@ -3621,7 +3629,21 @@
         <w:pStyle w:val="FirstParagraph"/>
       </w:pPr>
       <w:r>
-        <w:t xml:space="preserve">During the 5 survey years, we sighted a total of 22 species of seabirds and marine mammals (Table 2). The most abundant species were snow petrels, Adélie penguins, and Antarctic fur seals. The most widespread species observed were snow petrels, Antarctic petrels, and southern giant petrels. The 6 most abundant species (total individuals observed in Table 2) averaged across years were widely distributed across the study region, although densities varied by species (Fig. 2). Distribution maps of all seabird (Fig. S1) and marine mammal species (Fig. S2) are provided in the Supplement. We observed predators in proximity (15 km, 3 d) to 245 sampling stations, ranging from 19 stations in 2012 to 68 stations in 2014. Each station was associated with 30.2 ± 10.3 km (mean ± SD) of visual survey effort (Table S1).</w:t>
+        <w:t xml:space="preserve">During the 5 survey years, we sighted a total of 22 species of seabirds and marine mammals (Table 2). The most abundant species were snow petrels, Adélie penguins, and Antarctic fur seals. The most widespread species observed were snow petrels, Antarctic petrels, and southern giant petrels. The 6 most abundant species (total individuals observed in Table 2) averaged across years were widely distributed across the study region, although densities varied by species</w:t>
+      </w:r>
+      <w:r>
+        <w:t xml:space="preserve"> </w:t>
+      </w:r>
+      <w:hyperlink w:anchor="fig-top6map">
+        <w:r>
+          <w:rPr>
+            <w:rStyle w:val="Hyperlink"/>
+          </w:rPr>
+          <w:t xml:space="preserve">Figure 2</w:t>
+        </w:r>
+      </w:hyperlink>
+      <w:r>
+        <w:t xml:space="preserve">. Distribution maps of all seabird (Fig. S1) and marine mammal species (Fig. S2) are provided in the Supplement. We observed predators in proximity (15 km, 3 d) to 245 sampling stations, ranging from 19 stations in 2012 to 68 stations in 2014. Each station was associated with 30.2 ± 10.3 km (mean ± SD) of visual survey effort (Table S1).</w:t>
       </w:r>
     </w:p>
     <w:p>
@@ -3695,7 +3717,21 @@
         <w:t xml:space="preserve"> </w:t>
       </w:r>
       <w:r>
-        <w:t xml:space="preserve">communities based on their indicator species (Table 3) and relationships to sea-ice coverage (Fig. 3). See Fig. S3 for the gap statistic curve, which we used to identify the optimal number of clusters.</w:t>
+        <w:t xml:space="preserve">communities based on their indicator species (Table 3) and relationships to sea-ice coverage</w:t>
+      </w:r>
+      <w:r>
+        <w:t xml:space="preserve"> </w:t>
+      </w:r>
+      <w:hyperlink w:anchor="fig-seaice">
+        <w:r>
+          <w:rPr>
+            <w:rStyle w:val="Hyperlink"/>
+          </w:rPr>
+          <w:t xml:space="preserve">Figure 3</w:t>
+        </w:r>
+      </w:hyperlink>
+      <w:r>
+        <w:t xml:space="preserve">. See Fig. S3 for the gap statistic curve, which we used to identify the optimal number of clusters.</w:t>
       </w:r>
     </w:p>
     <w:p>
@@ -3880,7 +3916,35 @@
         <w:pStyle w:val="BodyText"/>
       </w:pPr>
       <w:r>
-        <w:t xml:space="preserve">The open water community was observed most frequently (56.3% of sites), followed by the marginal ice (22.0%) and pack ice (21.6%) communities (Table 4), with variability between years related to the spatial distribution of sea ice (Fig. 4). Geographically, in general, the open water community occupied the northern offshore regions and the gap between Elephant Island and the rest of the Shetland Islands (Fig. 5). We found predators characteristic of the marginal ice community in the western Bransfield Strait and north of Elephant Island. The pack ice community primarily occupied the eastern Bransfield Strait.</w:t>
+        <w:t xml:space="preserve">The open water community was observed most frequently (56.3% of sites), followed by the marginal ice (22.0%) and pack ice (21.6%) communities (Table 4), with variability between years related to the spatial distribution of sea ice</w:t>
+      </w:r>
+      <w:r>
+        <w:t xml:space="preserve"> </w:t>
+      </w:r>
+      <w:hyperlink w:anchor="fig-predclustannual">
+        <w:r>
+          <w:rPr>
+            <w:rStyle w:val="Hyperlink"/>
+          </w:rPr>
+          <w:t xml:space="preserve">Figure 4</w:t>
+        </w:r>
+      </w:hyperlink>
+      <w:r>
+        <w:t xml:space="preserve">. Geographically, in general, the open water community occupied the northern offshore regions and the gap between Elephant Island and the rest of the Shetland Islands</w:t>
+      </w:r>
+      <w:r>
+        <w:t xml:space="preserve"> </w:t>
+      </w:r>
+      <w:hyperlink w:anchor="fig-predclustkde">
+        <w:r>
+          <w:rPr>
+            <w:rStyle w:val="Hyperlink"/>
+          </w:rPr>
+          <w:t xml:space="preserve">Figure 5</w:t>
+        </w:r>
+      </w:hyperlink>
+      <w:r>
+        <w:t xml:space="preserve">. We found predators characteristic of the marginal ice community in the western Bransfield Strait and north of Elephant Island. The pack ice community primarily occupied the eastern Bransfield Strait.</w:t>
       </w:r>
     </w:p>
     <w:bookmarkEnd w:id="30"/>
@@ -3919,7 +3983,21 @@
         <w:t xml:space="preserve">2</w:t>
       </w:r>
       <w:r>
-        <w:t xml:space="preserve">, and p-values of the environmental fit regression). The pack ice cluster occupied a wide range of values on NMDS axis 1, overlapping with the other 2 clusters (Fig. 6). The marginal ice and open water clusters were well separated by NMDS axis 2.</w:t>
+        <w:t xml:space="preserve">, and p-values of the environmental fit regression). The pack ice cluster occupied a wide range of values on NMDS axis 1, overlapping with the other 2 clusters</w:t>
+      </w:r>
+      <w:r>
+        <w:t xml:space="preserve"> </w:t>
+      </w:r>
+      <w:hyperlink w:anchor="fig-nmds">
+        <w:r>
+          <w:rPr>
+            <w:rStyle w:val="Hyperlink"/>
+          </w:rPr>
+          <w:t xml:space="preserve">Figure 6</w:t>
+        </w:r>
+      </w:hyperlink>
+      <w:r>
+        <w:t xml:space="preserve">. The marginal ice and open water clusters were well separated by NMDS axis 2.</w:t>
       </w:r>
     </w:p>
     <w:p>
@@ -4347,7 +4425,21 @@
         <w:t xml:space="preserve">(Eayrs et al. 2021)</w:t>
       </w:r>
       <w:r>
-        <w:t xml:space="preserve">. Our 5 yr winter synthesis of sea ice, hydrography, macrozooplankton, and top predators is unlikely to be replicated in the near future, due to increased costs of shipboard research, reduced availability of research vessels, and prioritized sampling during the Antarctic summer. The spatial averages of community composition (i.e. predator clusters; Fig. 5) may be considered essential foraging habitats for overwintering predators. The open water assemblage occupies the most temporally variable ocean habitat that we sampled, which changes based on currents and latitudinal position of the marginal ice zone. The marginal ice habitat was considerably smaller, with 2 important concentrations: southwest part of the Bransfield Strait, and open water to the north of Elephant Island. Antarctic krill are consistently concentrated in the southern region over multiple years</w:t>
+        <w:t xml:space="preserve">. Our 5 yr winter synthesis of sea ice, hydrography, macrozooplankton, and top predators is unlikely to be replicated in the near future, due to increased costs of shipboard research, reduced availability of research vessels, and prioritized sampling during the Antarctic summer. The spatial averages of community composition (i.e. predator clusters;</w:t>
+      </w:r>
+      <w:r>
+        <w:t xml:space="preserve"> </w:t>
+      </w:r>
+      <w:hyperlink w:anchor="fig-predclustkde">
+        <w:r>
+          <w:rPr>
+            <w:rStyle w:val="Hyperlink"/>
+          </w:rPr>
+          <w:t xml:space="preserve">Figure 5</w:t>
+        </w:r>
+      </w:hyperlink>
+      <w:r>
+        <w:t xml:space="preserve">) may be considered essential foraging habitats for overwintering predators. The open water assemblage occupies the most temporally variable ocean habitat that we sampled, which changes based on currents and latitudinal position of the marginal ice zone. The marginal ice habitat was considerably smaller, with 2 important concentrations: southwest part of the Bransfield Strait, and open water to the north of Elephant Island. Antarctic krill are consistently concentrated in the southern region over multiple years</w:t>
       </w:r>
       <w:r>
         <w:t xml:space="preserve"> </w:t>
@@ -4365,7 +4457,32 @@
         <w:t xml:space="preserve">(Moffat &amp; Meredith 2018)</w:t>
       </w:r>
       <w:r>
-        <w:t xml:space="preserve">. We found consistently high concentrations of crabeater seals and fur seals within both marginal ice zone habitats (Figs. 2 &amp; 4), and the presence of sea ice likely contributes by supporting haul-out habitat for seal thermoregulation and rest between foraging bouts. There were more concentrations of fur seals compared to crabeater seals within the marginal ice zone north of Elephant Island. We did not always encounter high concentrations of krill in this region, which might explain the reduction in crabeater seals, or that fur seals were targeting other forage taxa, perhaps myctophids</w:t>
+        <w:t xml:space="preserve">. We found consistently high concentrations of crabeater seals and fur seals within both marginal ice zone habitats</w:t>
+      </w:r>
+      <w:r>
+        <w:t xml:space="preserve"> </w:t>
+      </w:r>
+      <w:hyperlink w:anchor="fig-top6map">
+        <w:r>
+          <w:rPr>
+            <w:rStyle w:val="Hyperlink"/>
+          </w:rPr>
+          <w:t xml:space="preserve">Figure 2</w:t>
+        </w:r>
+      </w:hyperlink>
+      <w:r>
+        <w:t xml:space="preserve">, </w:t>
+      </w:r>
+      <w:hyperlink w:anchor="fig-predclustannual">
+        <w:r>
+          <w:rPr>
+            <w:rStyle w:val="Hyperlink"/>
+          </w:rPr>
+          <w:t xml:space="preserve">Figure 4</w:t>
+        </w:r>
+      </w:hyperlink>
+      <w:r>
+        <w:t xml:space="preserve">, and the presence of sea ice likely contributes by supporting haul-out habitat for seal thermoregulation and rest between foraging bouts. There were more concentrations of fur seals compared to crabeater seals within the marginal ice zone north of Elephant Island. We did not always encounter high concentrations of krill in this region, which might explain the reduction in crabeater seals, or that fur seals were targeting other forage taxa, perhaps myctophids</w:t>
       </w:r>
       <w:r>
         <w:t xml:space="preserve"> </w:t>

</xml_diff>

<commit_message>
add table 1; clean up word template
</commit_message>
<xml_diff>
--- a/analysis/paper/paper.docx
+++ b/analysis/paper/paper.docx
@@ -2845,7 +2845,21 @@
         <w:pStyle w:val="FirstParagraph"/>
       </w:pPr>
       <w:r>
-        <w:t xml:space="preserve">We measured hydrology at each survey station. Conductivity and temperature in the water column were measured using a Sea-Bird Inc. SBE-9/11+ CTD profiler (Table 1). We used Niskin sampling bottles to collect water samples for measuring chlorophyll</w:t>
+        <w:t xml:space="preserve">We measured hydrology at each survey station. Conductivity and temperature in the water column were measured using a Sea-Bird Inc. SBE-9/11+ CTD profiler</w:t>
+      </w:r>
+      <w:r>
+        <w:t xml:space="preserve"> </w:t>
+      </w:r>
+      <w:hyperlink w:anchor="tbl-envvar">
+        <w:r>
+          <w:rPr>
+            <w:rStyle w:val="Hyperlink"/>
+          </w:rPr>
+          <w:t xml:space="preserve">Table 1</w:t>
+        </w:r>
+      </w:hyperlink>
+      <w:r>
+        <w:t xml:space="preserve">. We used Niskin sampling bottles to collect water samples for measuring chlorophyll</w:t>
       </w:r>
       <w:r>
         <w:t xml:space="preserve"> </w:t>
@@ -2874,7 +2888,21 @@
         <w:t xml:space="preserve">a</w:t>
       </w:r>
       <w:r>
-        <w:t xml:space="preserve">) and phaeopigment concentrations (Table 1). For full details, see</w:t>
+        <w:t xml:space="preserve">) and phaeopigment concentrations</w:t>
+      </w:r>
+      <w:r>
+        <w:t xml:space="preserve"> </w:t>
+      </w:r>
+      <w:hyperlink w:anchor="tbl-envvar">
+        <w:r>
+          <w:rPr>
+            <w:rStyle w:val="Hyperlink"/>
+          </w:rPr>
+          <w:t xml:space="preserve">Table 1</w:t>
+        </w:r>
+      </w:hyperlink>
+      <w:r>
+        <w:t xml:space="preserve">. For full details, see</w:t>
       </w:r>
       <w:r>
         <w:t xml:space="preserve"> </w:t>
@@ -3601,7 +3629,21 @@
         <w:t xml:space="preserve"> </w:t>
       </w:r>
       <w:r>
-        <w:t xml:space="preserve">package, which treats environmental variables as the response variables and NMDS ordination scores as the predictors. The environmental variables included physical conditions (hydrology and ice conditions), biology (macrozooplankton community), and temporal variables (Table 1). Temporal variables included time of day of the net tow, to account for diel patterns in macrozooplankton distribution, as well as year, to account for interannual variability. The regression coefficients obtained from the analysis represent the direction and magnitude of the maximal change in community structure associated with each environmental variable. We tested for significant associations between predator and macrozooplankton communities using a chi-squared test and assessed the statistical significance of individual predator–prey community associations via post hoc analysis of the Pearson residuals.</w:t>
+        <w:t xml:space="preserve">package, which treats environmental variables as the response variables and NMDS ordination scores as the predictors. The environmental variables included physical conditions (hydrology and ice conditions), biology (macrozooplankton community), and temporal variables</w:t>
+      </w:r>
+      <w:r>
+        <w:t xml:space="preserve"> </w:t>
+      </w:r>
+      <w:hyperlink w:anchor="tbl-envvar">
+        <w:r>
+          <w:rPr>
+            <w:rStyle w:val="Hyperlink"/>
+          </w:rPr>
+          <w:t xml:space="preserve">Table 1</w:t>
+        </w:r>
+      </w:hyperlink>
+      <w:r>
+        <w:t xml:space="preserve">. Temporal variables included time of day of the net tow, to account for diel patterns in macrozooplankton distribution, as well as year, to account for interannual variability. The regression coefficients obtained from the analysis represent the direction and magnitude of the maximal change in community structure associated with each environmental variable. We tested for significant associations between predator and macrozooplankton communities using a chi-squared test and assessed the statistical significance of individual predator–prey community associations via post hoc analysis of the Pearson residuals.</w:t>
       </w:r>
     </w:p>
     <w:bookmarkEnd w:id="27"/>
@@ -4603,13 +4645,51 @@
       </w:r>
     </w:p>
     <w:bookmarkEnd w:id="33"/>
-    <w:bookmarkStart w:id="58" w:name="figures"/>
+    <w:bookmarkStart w:id="34" w:name="acknowledgements"/>
     <w:p>
       <w:pPr>
         <w:pStyle w:val="Heading1"/>
       </w:pPr>
       <w:r>
-        <w:t xml:space="preserve">Figures</w:t>
+        <w:t xml:space="preserve">Acknowledgements</w:t>
+      </w:r>
+    </w:p>
+    <w:p>
+      <w:pPr>
+        <w:pStyle w:val="FirstParagraph"/>
+      </w:pPr>
+      <w:r>
+        <w:t xml:space="preserve">We are grateful for the diligent work by the field personnel who made these surveys possible, including the captains, crew, and support personnel of the RVIB</w:t>
+      </w:r>
+      <w:r>
+        <w:t xml:space="preserve"> </w:t>
+      </w:r>
+      <w:r>
+        <w:t xml:space="preserve">‘</w:t>
+      </w:r>
+      <w:r>
+        <w:t xml:space="preserve">Nathaniel B. Palmer</w:t>
+      </w:r>
+      <w:r>
+        <w:t xml:space="preserve">’</w:t>
+      </w:r>
+      <w:r>
+        <w:t xml:space="preserve">. The surveys were conducted by a partnership of NOAA Fisheries Antarctic Ecosystem Research Division and the NSF US Antarctic Program (NSF Office of Polar Programs project 2011285). We thank Dr. Jack Conroy for his contributions and feedback on matters related to zooplankton communities. J.A.S. thanks M. P. Force and A. Borker for their dedicated support during the visual surveys</w:t>
+      </w:r>
+    </w:p>
+    <w:p>
+      <w:r>
+        <w:br w:type="page"/>
+      </w:r>
+    </w:p>
+    <w:bookmarkEnd w:id="34"/>
+    <w:bookmarkStart w:id="36" w:name="tables"/>
+    <w:p>
+      <w:pPr>
+        <w:pStyle w:val="Heading1"/>
+      </w:pPr>
+      <w:r>
+        <w:t xml:space="preserve">Tables</w:t>
       </w:r>
     </w:p>
     <w:tbl>
@@ -4626,7 +4706,602 @@
       <w:tr>
         <w:tc>
           <w:tcPr/>
-          <w:bookmarkStart w:id="37" w:name="fig-overviewmap"/>
+          <w:bookmarkStart w:id="35" w:name="tbl-envvar"/>
+          <w:p>
+            <w:pPr>
+              <w:jc w:val="center"/>
+            </w:pPr>
+            <w:pPr>
+              <w:jc w:val="start"/>
+              <w:spacing w:before="200"/>
+              <w:pStyle w:val="ImageCaption"/>
+            </w:pPr>
+            <w:r>
+              <w:t xml:space="preserve">Table 1: Environmental variables collected during survey. Hydrographic variables (upper mixed layer [UML] depth, temperature, salinity, chlorophyll a [chl a], and phaeopigment) were collected at sampling stations. Ice variables (type and coverage) were collected along transects and associated with the nearest station. Macrozooplankton communities were classified based on net tows collected at the sampling stations (see</w:t>
+            </w:r>
+            <w:r>
+              <w:t xml:space="preserve"> </w:t>
+            </w:r>
+            <w:r>
+              <w:t xml:space="preserve">Dietrich et al. (2021)</w:t>
+            </w:r>
+            <w:r>
+              <w:t xml:space="preserve">).</w:t>
+            </w:r>
+          </w:p>
+          <w:tbl>
+            <w:tblPr>
+              <w:tblStyle w:val="Table"/>
+              <w:tblW w:type="pct" w:w="5000"/>
+              <w:tblLook w:firstRow="1" w:lastRow="0" w:firstColumn="0" w:lastColumn="0" w:noHBand="0" w:noVBand="0" w:val="0020"/>
+              <w:jc w:val="start"/>
+              <w:tblLayout w:type="fixed"/>
+            </w:tblPr>
+            <w:tblGrid>
+              <w:gridCol w:w="1584"/>
+              <w:gridCol w:w="4752"/>
+              <w:gridCol w:w="1584"/>
+            </w:tblGrid>
+            <w:tr>
+              <w:trPr>
+                <w:tblHeader w:val="true"/>
+              </w:trPr>
+              <w:tc>
+                <w:tcPr/>
+                <w:p>
+                  <w:pPr>
+                    <w:pStyle w:val="Compact"/>
+                    <w:jc w:val="left"/>
+                    <w:jc w:val="center"/>
+                  </w:pPr>
+                  <w:r>
+                    <w:t xml:space="preserve">Variable</w:t>
+                  </w:r>
+                </w:p>
+              </w:tc>
+              <w:tc>
+                <w:tcPr/>
+                <w:p>
+                  <w:pPr>
+                    <w:pStyle w:val="Compact"/>
+                    <w:jc w:val="left"/>
+                    <w:jc w:val="center"/>
+                  </w:pPr>
+                  <w:r>
+                    <w:t xml:space="preserve">Description and units</w:t>
+                  </w:r>
+                </w:p>
+              </w:tc>
+              <w:tc>
+                <w:tcPr/>
+                <w:p>
+                  <w:pPr>
+                    <w:pStyle w:val="Compact"/>
+                    <w:jc w:val="left"/>
+                    <w:jc w:val="center"/>
+                  </w:pPr>
+                  <w:r>
+                    <w:t xml:space="preserve">Collection location</w:t>
+                  </w:r>
+                </w:p>
+              </w:tc>
+            </w:tr>
+            <w:tr>
+              <w:tc>
+                <w:tcPr/>
+                <w:p>
+                  <w:pPr>
+                    <w:pStyle w:val="Compact"/>
+                    <w:jc w:val="left"/>
+                    <w:jc w:val="center"/>
+                  </w:pPr>
+                  <w:r>
+                    <w:t xml:space="preserve">UML depth</w:t>
+                  </w:r>
+                </w:p>
+              </w:tc>
+              <w:tc>
+                <w:tcPr/>
+                <w:p>
+                  <w:pPr>
+                    <w:pStyle w:val="Compact"/>
+                    <w:jc w:val="left"/>
+                    <w:jc w:val="center"/>
+                  </w:pPr>
+                  <w:r>
+                    <w:t xml:space="preserve">Depth at which the density differed by 0.05 kg m</w:t>
+                  </w:r>
+                  <w:r>
+                    <w:rPr>
+                      <w:vertAlign w:val="superscript"/>
+                    </w:rPr>
+                    <w:t xml:space="preserve">−3</w:t>
+                  </w:r>
+                  <w:r>
+                    <w:t xml:space="preserve"> </w:t>
+                  </w:r>
+                  <w:r>
+                    <w:t xml:space="preserve">from the average density of the upper 10 m of the water column</w:t>
+                  </w:r>
+                  <w:r>
+                    <w:t xml:space="preserve"> </w:t>
+                  </w:r>
+                  <w:r>
+                    <w:t xml:space="preserve">(Mitchell &amp; Holm-Hansen 1991)</w:t>
+                  </w:r>
+                  <w:r>
+                    <w:t xml:space="preserve"> </w:t>
+                  </w:r>
+                  <w:r>
+                    <w:t xml:space="preserve">[meters]</w:t>
+                  </w:r>
+                </w:p>
+              </w:tc>
+              <w:tc>
+                <w:tcPr/>
+                <w:p>
+                  <w:pPr>
+                    <w:pStyle w:val="Compact"/>
+                    <w:jc w:val="left"/>
+                    <w:jc w:val="center"/>
+                  </w:pPr>
+                  <w:r>
+                    <w:t xml:space="preserve">Station</w:t>
+                  </w:r>
+                </w:p>
+              </w:tc>
+            </w:tr>
+            <w:tr>
+              <w:tc>
+                <w:tcPr/>
+                <w:p>
+                  <w:pPr>
+                    <w:pStyle w:val="Compact"/>
+                    <w:jc w:val="left"/>
+                    <w:jc w:val="center"/>
+                  </w:pPr>
+                  <w:r>
+                    <w:t xml:space="preserve">Temperature</w:t>
+                  </w:r>
+                </w:p>
+              </w:tc>
+              <w:tc>
+                <w:tcPr/>
+                <w:p>
+                  <w:pPr>
+                    <w:pStyle w:val="Compact"/>
+                    <w:jc w:val="left"/>
+                    <w:jc w:val="center"/>
+                  </w:pPr>
+                  <w:r>
+                    <w:t xml:space="preserve">Average UML temperature [°C]</w:t>
+                  </w:r>
+                </w:p>
+              </w:tc>
+              <w:tc>
+                <w:tcPr/>
+                <w:p>
+                  <w:pPr>
+                    <w:pStyle w:val="Compact"/>
+                    <w:jc w:val="left"/>
+                    <w:jc w:val="center"/>
+                  </w:pPr>
+                  <w:r>
+                    <w:t xml:space="preserve">Station</w:t>
+                  </w:r>
+                </w:p>
+              </w:tc>
+            </w:tr>
+            <w:tr>
+              <w:tc>
+                <w:tcPr/>
+                <w:p>
+                  <w:pPr>
+                    <w:pStyle w:val="Compact"/>
+                    <w:jc w:val="left"/>
+                    <w:jc w:val="center"/>
+                  </w:pPr>
+                  <w:r>
+                    <w:t xml:space="preserve">Salinity</w:t>
+                  </w:r>
+                </w:p>
+              </w:tc>
+              <w:tc>
+                <w:tcPr/>
+                <w:p>
+                  <w:pPr>
+                    <w:pStyle w:val="Compact"/>
+                    <w:jc w:val="left"/>
+                    <w:jc w:val="center"/>
+                  </w:pPr>
+                  <w:r>
+                    <w:t xml:space="preserve">Average UML salinity [PSU]</w:t>
+                  </w:r>
+                </w:p>
+              </w:tc>
+              <w:tc>
+                <w:tcPr/>
+                <w:p>
+                  <w:pPr>
+                    <w:pStyle w:val="Compact"/>
+                    <w:jc w:val="left"/>
+                    <w:jc w:val="center"/>
+                  </w:pPr>
+                  <w:r>
+                    <w:t xml:space="preserve">Station</w:t>
+                  </w:r>
+                </w:p>
+              </w:tc>
+            </w:tr>
+            <w:tr>
+              <w:tc>
+                <w:tcPr/>
+                <w:p>
+                  <w:pPr>
+                    <w:pStyle w:val="Compact"/>
+                    <w:jc w:val="left"/>
+                    <w:jc w:val="center"/>
+                  </w:pPr>
+                  <w:r>
+                    <w:t xml:space="preserve">Chl</w:t>
+                  </w:r>
+                  <w:r>
+                    <w:t xml:space="preserve"> </w:t>
+                  </w:r>
+                  <w:r>
+                    <w:rPr>
+                      <w:iCs/>
+                      <w:i/>
+                    </w:rPr>
+                    <w:t xml:space="preserve">a</w:t>
+                  </w:r>
+                </w:p>
+              </w:tc>
+              <w:tc>
+                <w:tcPr/>
+                <w:p>
+                  <w:pPr>
+                    <w:pStyle w:val="Compact"/>
+                    <w:jc w:val="left"/>
+                    <w:jc w:val="center"/>
+                  </w:pPr>
+                  <w:r>
+                    <w:t xml:space="preserve">Average integrated chl</w:t>
+                  </w:r>
+                  <w:r>
+                    <w:t xml:space="preserve"> </w:t>
+                  </w:r>
+                  <w:r>
+                    <w:rPr>
+                      <w:iCs/>
+                      <w:i/>
+                    </w:rPr>
+                    <w:t xml:space="preserve">a</w:t>
+                  </w:r>
+                  <w:r>
+                    <w:t xml:space="preserve"> </w:t>
+                  </w:r>
+                  <w:r>
+                    <w:t xml:space="preserve">to 100 m from bottles [mg m</w:t>
+                  </w:r>
+                  <w:r>
+                    <w:rPr>
+                      <w:vertAlign w:val="superscript"/>
+                    </w:rPr>
+                    <w:t xml:space="preserve">-2</w:t>
+                  </w:r>
+                  <w:r>
+                    <w:t xml:space="preserve">]</w:t>
+                  </w:r>
+                </w:p>
+              </w:tc>
+              <w:tc>
+                <w:tcPr/>
+                <w:p>
+                  <w:pPr>
+                    <w:pStyle w:val="Compact"/>
+                    <w:jc w:val="left"/>
+                    <w:jc w:val="center"/>
+                  </w:pPr>
+                  <w:r>
+                    <w:t xml:space="preserve">Station</w:t>
+                  </w:r>
+                </w:p>
+              </w:tc>
+            </w:tr>
+            <w:tr>
+              <w:tc>
+                <w:tcPr/>
+                <w:p>
+                  <w:pPr>
+                    <w:pStyle w:val="Compact"/>
+                    <w:jc w:val="left"/>
+                    <w:jc w:val="center"/>
+                  </w:pPr>
+                  <w:r>
+                    <w:t xml:space="preserve">Phaeopigment</w:t>
+                  </w:r>
+                </w:p>
+              </w:tc>
+              <w:tc>
+                <w:tcPr/>
+                <w:p>
+                  <w:pPr>
+                    <w:pStyle w:val="Compact"/>
+                    <w:jc w:val="left"/>
+                    <w:jc w:val="center"/>
+                  </w:pPr>
+                  <w:r>
+                    <w:t xml:space="preserve">Average integrated phaeopigment to 100 m from bottles [mg m</w:t>
+                  </w:r>
+                  <w:r>
+                    <w:rPr>
+                      <w:vertAlign w:val="superscript"/>
+                    </w:rPr>
+                    <w:t xml:space="preserve">-2</w:t>
+                  </w:r>
+                  <w:r>
+                    <w:t xml:space="preserve">]</w:t>
+                  </w:r>
+                </w:p>
+              </w:tc>
+              <w:tc>
+                <w:tcPr/>
+                <w:p>
+                  <w:pPr>
+                    <w:pStyle w:val="Compact"/>
+                    <w:jc w:val="left"/>
+                    <w:jc w:val="center"/>
+                  </w:pPr>
+                  <w:r>
+                    <w:t xml:space="preserve">Station</w:t>
+                  </w:r>
+                </w:p>
+              </w:tc>
+            </w:tr>
+            <w:tr>
+              <w:tc>
+                <w:tcPr/>
+                <w:p>
+                  <w:pPr>
+                    <w:pStyle w:val="Compact"/>
+                    <w:jc w:val="left"/>
+                    <w:jc w:val="center"/>
+                  </w:pPr>
+                  <w:r>
+                    <w:t xml:space="preserve">Ice type</w:t>
+                  </w:r>
+                </w:p>
+              </w:tc>
+              <w:tc>
+                <w:tcPr/>
+                <w:p>
+                  <w:pPr>
+                    <w:pStyle w:val="Compact"/>
+                    <w:jc w:val="left"/>
+                    <w:jc w:val="center"/>
+                  </w:pPr>
+                  <w:r>
+                    <w:t xml:space="preserve">Factor with 4 levels: open, thin, first-year, multi-year</w:t>
+                  </w:r>
+                </w:p>
+              </w:tc>
+              <w:tc>
+                <w:tcPr/>
+                <w:p>
+                  <w:pPr>
+                    <w:pStyle w:val="Compact"/>
+                    <w:jc w:val="left"/>
+                    <w:jc w:val="center"/>
+                  </w:pPr>
+                  <w:r>
+                    <w:t xml:space="preserve">Transect</w:t>
+                  </w:r>
+                </w:p>
+              </w:tc>
+            </w:tr>
+            <w:tr>
+              <w:tc>
+                <w:tcPr/>
+                <w:p>
+                  <w:pPr>
+                    <w:pStyle w:val="Compact"/>
+                    <w:jc w:val="left"/>
+                    <w:jc w:val="center"/>
+                  </w:pPr>
+                  <w:r>
+                    <w:t xml:space="preserve">Ice coverage</w:t>
+                  </w:r>
+                </w:p>
+              </w:tc>
+              <w:tc>
+                <w:tcPr/>
+                <w:p>
+                  <w:pPr>
+                    <w:pStyle w:val="Compact"/>
+                    <w:jc w:val="left"/>
+                    <w:jc w:val="center"/>
+                  </w:pPr>
+                  <w:r>
+                    <w:t xml:space="preserve">Percent cover</w:t>
+                  </w:r>
+                </w:p>
+              </w:tc>
+              <w:tc>
+                <w:tcPr/>
+                <w:p>
+                  <w:pPr>
+                    <w:pStyle w:val="Compact"/>
+                    <w:jc w:val="left"/>
+                    <w:jc w:val="center"/>
+                  </w:pPr>
+                  <w:r>
+                    <w:t xml:space="preserve">Transect</w:t>
+                  </w:r>
+                </w:p>
+              </w:tc>
+            </w:tr>
+            <w:tr>
+              <w:tc>
+                <w:tcPr/>
+                <w:p>
+                  <w:pPr>
+                    <w:pStyle w:val="Compact"/>
+                    <w:jc w:val="left"/>
+                    <w:jc w:val="center"/>
+                  </w:pPr>
+                  <w:r>
+                    <w:t xml:space="preserve">Macrozooplankton community</w:t>
+                  </w:r>
+                </w:p>
+              </w:tc>
+              <w:tc>
+                <w:tcPr/>
+                <w:p>
+                  <w:pPr>
+                    <w:pStyle w:val="Compact"/>
+                    <w:jc w:val="left"/>
+                    <w:jc w:val="center"/>
+                  </w:pPr>
+                  <w:r>
+                    <w:t xml:space="preserve">Factor with 5 levels corresponding to the clusters identified by</w:t>
+                  </w:r>
+                  <w:r>
+                    <w:t xml:space="preserve"> </w:t>
+                  </w:r>
+                  <w:r>
+                    <w:t xml:space="preserve">Dietrich et al. (2021)</w:t>
+                  </w:r>
+                  <w:r>
+                    <w:t xml:space="preserve">: 1 (</w:t>
+                  </w:r>
+                  <w:r>
+                    <w:rPr>
+                      <w:iCs/>
+                      <w:i/>
+                    </w:rPr>
+                    <w:t xml:space="preserve">Salpa</w:t>
+                  </w:r>
+                  <w:r>
+                    <w:t xml:space="preserve"> </w:t>
+                  </w:r>
+                  <w:r>
+                    <w:t xml:space="preserve">and</w:t>
+                  </w:r>
+                  <w:r>
+                    <w:t xml:space="preserve"> </w:t>
+                  </w:r>
+                  <w:r>
+                    <w:rPr>
+                      <w:iCs/>
+                      <w:i/>
+                    </w:rPr>
+                    <w:t xml:space="preserve">Clione</w:t>
+                  </w:r>
+                  <w:r>
+                    <w:t xml:space="preserve">), 2a (small</w:t>
+                  </w:r>
+                  <w:r>
+                    <w:t xml:space="preserve"> </w:t>
+                  </w:r>
+                  <w:r>
+                    <w:rPr>
+                      <w:iCs/>
+                      <w:i/>
+                    </w:rPr>
+                    <w:t xml:space="preserve">Euphausia</w:t>
+                  </w:r>
+                  <w:r>
+                    <w:t xml:space="preserve">, myctophid larvae, and amphipods), 2b (</w:t>
+                  </w:r>
+                  <w:r>
+                    <w:rPr>
+                      <w:iCs/>
+                      <w:i/>
+                    </w:rPr>
+                    <w:t xml:space="preserve">Thysanoessa</w:t>
+                  </w:r>
+                  <w:r>
+                    <w:t xml:space="preserve">), 3a (extremely diverse, including siphonophores, chaetognaths, copepods), and 3b (</w:t>
+                  </w:r>
+                  <w:r>
+                    <w:rPr>
+                      <w:iCs/>
+                      <w:i/>
+                    </w:rPr>
+                    <w:t xml:space="preserve">E. superba</w:t>
+                  </w:r>
+                  <w:r>
+                    <w:t xml:space="preserve"> </w:t>
+                  </w:r>
+                  <w:r>
+                    <w:t xml:space="preserve">and</w:t>
+                  </w:r>
+                  <w:r>
+                    <w:t xml:space="preserve"> </w:t>
+                  </w:r>
+                  <w:r>
+                    <w:rPr>
+                      <w:iCs/>
+                      <w:i/>
+                    </w:rPr>
+                    <w:t xml:space="preserve">E. crystallorophias</w:t>
+                  </w:r>
+                  <w:r>
+                    <w:t xml:space="preserve">)</w:t>
+                  </w:r>
+                </w:p>
+              </w:tc>
+              <w:tc>
+                <w:tcPr/>
+                <w:p>
+                  <w:pPr>
+                    <w:pStyle w:val="Compact"/>
+                    <w:jc w:val="left"/>
+                    <w:jc w:val="center"/>
+                  </w:pPr>
+                  <w:r>
+                    <w:t xml:space="preserve">Station</w:t>
+                  </w:r>
+                </w:p>
+              </w:tc>
+            </w:tr>
+          </w:tbl>
+          <w:bookmarkEnd w:id="35"/>
+          <w:p/>
+        </w:tc>
+      </w:tr>
+    </w:tbl>
+    <w:p>
+      <w:r>
+        <w:br w:type="page"/>
+      </w:r>
+    </w:p>
+    <w:bookmarkEnd w:id="36"/>
+    <w:bookmarkStart w:id="61" w:name="figures"/>
+    <w:p>
+      <w:pPr>
+        <w:pStyle w:val="Heading1"/>
+      </w:pPr>
+      <w:r>
+        <w:t xml:space="preserve">Figures</w:t>
+      </w:r>
+    </w:p>
+    <w:tbl>
+      <w:tblPr>
+        <w:tblStyle w:val="Table"/>
+        <w:tblW w:type="pct" w:w="5000"/>
+        <w:tblLook w:firstRow="0" w:lastRow="0" w:firstColumn="0" w:lastColumn="0" w:noHBand="0" w:noVBand="0" w:val="0000"/>
+        <w:jc w:val="start"/>
+        <w:tblLayout w:type="fixed"/>
+      </w:tblPr>
+      <w:tblGrid>
+        <w:gridCol w:w="7920"/>
+      </w:tblGrid>
+      <w:tr>
+        <w:tc>
+          <w:tcPr/>
+          <w:bookmarkStart w:id="40" w:name="fig-overviewmap"/>
           <w:p>
             <w:pPr>
               <w:pStyle w:val="Compact"/>
@@ -4637,18 +5312,18 @@
                 <wp:inline>
                   <wp:extent cx="4175999" cy="4175999"/>
                   <wp:effectExtent b="0" l="0" r="0" t="0"/>
-                  <wp:docPr descr="" title="" id="35" name="Picture"/>
+                  <wp:docPr descr="" title="" id="38" name="Picture"/>
                   <a:graphic>
                     <a:graphicData uri="http://schemas.openxmlformats.org/drawingml/2006/picture">
                       <pic:pic>
                         <pic:nvPicPr>
-                          <pic:cNvPr descr="images/fig-overviewmap.png" id="36" name="Picture"/>
+                          <pic:cNvPr descr="images/fig-overviewmap.png" id="39" name="Picture"/>
                           <pic:cNvPicPr>
                             <a:picLocks noChangeArrowheads="1" noChangeAspect="1"/>
                           </pic:cNvPicPr>
                         </pic:nvPicPr>
                         <pic:blipFill>
-                          <a:blip r:embed="rId34"/>
+                          <a:blip r:embed="rId37"/>
                           <a:stretch>
                             <a:fillRect/>
                           </a:stretch>
@@ -4697,73 +5372,13 @@
               <w:t xml:space="preserve">; land from Natural Earth (www.naturalearthdata.com).</w:t>
             </w:r>
           </w:p>
-          <w:bookmarkEnd w:id="37"/>
+          <w:bookmarkEnd w:id="40"/>
         </w:tc>
       </w:tr>
     </w:tbl>
     <w:p>
-      <w:pPr>
-        <w:pStyle w:val="SourceCode"/>
-      </w:pPr>
-      <w:r>
-        <w:rPr>
-          <w:rStyle w:val="FunctionTok"/>
-        </w:rPr>
-        <w:t xml:space="preserve">make_fig_top6map</w:t>
-      </w:r>
-      <w:r>
-        <w:rPr>
-          <w:rStyle w:val="NormalTok"/>
-        </w:rPr>
-        <w:t xml:space="preserve">(</w:t>
-      </w:r>
-      <w:r>
-        <w:rPr>
-          <w:rStyle w:val="FunctionTok"/>
-        </w:rPr>
-        <w:t xml:space="preserve">read_obj</w:t>
-      </w:r>
-      <w:r>
-        <w:rPr>
-          <w:rStyle w:val="NormalTok"/>
-        </w:rPr>
-        <w:t xml:space="preserve">(</w:t>
-      </w:r>
-      <w:r>
-        <w:rPr>
-          <w:rStyle w:val="StringTok"/>
-        </w:rPr>
-        <w:t xml:space="preserve">"topsix_clim_class"</w:t>
-      </w:r>
-      <w:r>
-        <w:rPr>
-          <w:rStyle w:val="NormalTok"/>
-        </w:rPr>
-        <w:t xml:space="preserve">, </w:t>
-      </w:r>
-      <w:r>
-        <w:rPr>
-          <w:rStyle w:val="AttributeTok"/>
-        </w:rPr>
-        <w:t xml:space="preserve">type =</w:t>
-      </w:r>
-      <w:r>
-        <w:rPr>
-          <w:rStyle w:val="NormalTok"/>
-        </w:rPr>
-        <w:t xml:space="preserve"> </w:t>
-      </w:r>
-      <w:r>
-        <w:rPr>
-          <w:rStyle w:val="StringTok"/>
-        </w:rPr>
-        <w:t xml:space="preserve">"rast"</w:t>
-      </w:r>
-      <w:r>
-        <w:rPr>
-          <w:rStyle w:val="NormalTok"/>
-        </w:rPr>
-        <w:t xml:space="preserve">))</w:t>
+      <w:r>
+        <w:br w:type="page"/>
       </w:r>
     </w:p>
     <w:tbl>
@@ -4780,7 +5395,7 @@
       <w:tr>
         <w:tc>
           <w:tcPr/>
-          <w:bookmarkStart w:id="41" w:name="fig-top6map"/>
+          <w:bookmarkStart w:id="44" w:name="fig-top6map"/>
           <w:p>
             <w:pPr>
               <w:pStyle w:val="Compact"/>
@@ -4791,18 +5406,18 @@
                 <wp:inline>
                   <wp:extent cx="5943600" cy="4255476"/>
                   <wp:effectExtent b="0" l="0" r="0" t="0"/>
-                  <wp:docPr descr="" title="" id="39" name="Picture"/>
+                  <wp:docPr descr="" title="" id="42" name="Picture"/>
                   <a:graphic>
                     <a:graphicData uri="http://schemas.openxmlformats.org/drawingml/2006/picture">
                       <pic:pic>
                         <pic:nvPicPr>
-                          <pic:cNvPr descr="../figures/fig-top6map-1.png" id="40" name="Picture"/>
+                          <pic:cNvPr descr="../figures/fig-top6map-1.png" id="43" name="Picture"/>
                           <pic:cNvPicPr>
                             <a:picLocks noChangeArrowheads="1" noChangeAspect="1"/>
                           </pic:cNvPicPr>
                         </pic:nvPicPr>
                         <pic:blipFill>
-                          <a:blip r:embed="rId38"/>
+                          <a:blip r:embed="rId41"/>
                           <a:stretch>
                             <a:fillRect/>
                           </a:stretch>
@@ -4842,49 +5457,13 @@
               <w:t xml:space="preserve">Figure 2: Geographic distributions of the 6 most abundant species observed during the surveys, averaged across survey years: (A) Adélie penguin, (B) Antarctic fur seal, (C) Antarctic petrel, (D) crabeater seal, (E) snow petrel, (F) southern fulmar. Unlike the cluster analysis, these maps aggregate sightings from all visual surveys within the study area. The sightings associated with sites are a subset of these (i.e. sightings more than 15 km or 3 d from a sampling station are included here).</w:t>
             </w:r>
           </w:p>
-          <w:bookmarkEnd w:id="41"/>
+          <w:bookmarkEnd w:id="44"/>
         </w:tc>
       </w:tr>
     </w:tbl>
     <w:p>
-      <w:pPr>
-        <w:pStyle w:val="SourceCode"/>
-      </w:pPr>
-      <w:r>
-        <w:rPr>
-          <w:rStyle w:val="FunctionTok"/>
-        </w:rPr>
-        <w:t xml:space="preserve">make_fig_seaiceclust</w:t>
-      </w:r>
-      <w:r>
-        <w:rPr>
-          <w:rStyle w:val="NormalTok"/>
-        </w:rPr>
-        <w:t xml:space="preserve">(</w:t>
-      </w:r>
-      <w:r>
-        <w:rPr>
-          <w:rStyle w:val="FunctionTok"/>
-        </w:rPr>
-        <w:t xml:space="preserve">read_obj</w:t>
-      </w:r>
-      <w:r>
-        <w:rPr>
-          <w:rStyle w:val="NormalTok"/>
-        </w:rPr>
-        <w:t xml:space="preserve">(</w:t>
-      </w:r>
-      <w:r>
-        <w:rPr>
-          <w:rStyle w:val="StringTok"/>
-        </w:rPr>
-        <w:t xml:space="preserve">"stations_clust"</w:t>
-      </w:r>
-      <w:r>
-        <w:rPr>
-          <w:rStyle w:val="NormalTok"/>
-        </w:rPr>
-        <w:t xml:space="preserve">))</w:t>
+      <w:r>
+        <w:br w:type="page"/>
       </w:r>
     </w:p>
     <w:tbl>
@@ -4901,7 +5480,7 @@
       <w:tr>
         <w:tc>
           <w:tcPr/>
-          <w:bookmarkStart w:id="45" w:name="fig-seaice"/>
+          <w:bookmarkStart w:id="48" w:name="fig-seaice"/>
           <w:p>
             <w:pPr>
               <w:pStyle w:val="Compact"/>
@@ -4912,18 +5491,18 @@
                 <wp:inline>
                   <wp:extent cx="5943600" cy="4255476"/>
                   <wp:effectExtent b="0" l="0" r="0" t="0"/>
-                  <wp:docPr descr="" title="" id="43" name="Picture"/>
+                  <wp:docPr descr="" title="" id="46" name="Picture"/>
                   <a:graphic>
                     <a:graphicData uri="http://schemas.openxmlformats.org/drawingml/2006/picture">
                       <pic:pic>
                         <pic:nvPicPr>
-                          <pic:cNvPr descr="../figures/fig-seaice-1.png" id="44" name="Picture"/>
+                          <pic:cNvPr descr="../figures/fig-seaice-1.png" id="47" name="Picture"/>
                           <pic:cNvPicPr>
                             <a:picLocks noChangeArrowheads="1" noChangeAspect="1"/>
                           </pic:cNvPicPr>
                         </pic:nvPicPr>
                         <pic:blipFill>
-                          <a:blip r:embed="rId42"/>
+                          <a:blip r:embed="rId45"/>
                           <a:stretch>
                             <a:fillRect/>
                           </a:stretch>
@@ -4963,82 +5542,13 @@
               <w:t xml:space="preserve">Figure 3: Distribution of sea ice coverage among sites, by predator cluster: (A) open water, (B) marginal ice, (C) pack ice. Dashed red line: median ice coverage.</w:t>
             </w:r>
           </w:p>
-          <w:bookmarkEnd w:id="45"/>
+          <w:bookmarkEnd w:id="48"/>
         </w:tc>
       </w:tr>
     </w:tbl>
     <w:p>
-      <w:pPr>
-        <w:pStyle w:val="SourceCode"/>
-      </w:pPr>
-      <w:r>
-        <w:rPr>
-          <w:rStyle w:val="FunctionTok"/>
-        </w:rPr>
-        <w:t xml:space="preserve">make_fig_predclustannual</w:t>
-      </w:r>
-      <w:r>
-        <w:rPr>
-          <w:rStyle w:val="NormalTok"/>
-        </w:rPr>
-        <w:t xml:space="preserve">(</w:t>
-      </w:r>
-      <w:r>
-        <w:rPr>
-          <w:rStyle w:val="FunctionTok"/>
-        </w:rPr>
-        <w:t xml:space="preserve">read_obj</w:t>
-      </w:r>
-      <w:r>
-        <w:rPr>
-          <w:rStyle w:val="NormalTok"/>
-        </w:rPr>
-        <w:t xml:space="preserve">(</w:t>
-      </w:r>
-      <w:r>
-        <w:rPr>
-          <w:rStyle w:val="StringTok"/>
-        </w:rPr>
-        <w:t xml:space="preserve">"stations_clust"</w:t>
-      </w:r>
-      <w:r>
-        <w:rPr>
-          <w:rStyle w:val="NormalTok"/>
-        </w:rPr>
-        <w:t xml:space="preserve">), </w:t>
-      </w:r>
-      <w:r>
-        <w:br/>
-      </w:r>
-      <w:r>
-        <w:rPr>
-          <w:rStyle w:val="NormalTok"/>
-        </w:rPr>
-        <w:t xml:space="preserve">                         </w:t>
-      </w:r>
-      <w:r>
-        <w:rPr>
-          <w:rStyle w:val="FunctionTok"/>
-        </w:rPr>
-        <w:t xml:space="preserve">read_obj</w:t>
-      </w:r>
-      <w:r>
-        <w:rPr>
-          <w:rStyle w:val="NormalTok"/>
-        </w:rPr>
-        <w:t xml:space="preserve">(</w:t>
-      </w:r>
-      <w:r>
-        <w:rPr>
-          <w:rStyle w:val="StringTok"/>
-        </w:rPr>
-        <w:t xml:space="preserve">"seaice_conc_df"</w:t>
-      </w:r>
-      <w:r>
-        <w:rPr>
-          <w:rStyle w:val="NormalTok"/>
-        </w:rPr>
-        <w:t xml:space="preserve">))</w:t>
+      <w:r>
+        <w:br w:type="page"/>
       </w:r>
     </w:p>
     <w:tbl>
@@ -5055,7 +5565,7 @@
       <w:tr>
         <w:tc>
           <w:tcPr/>
-          <w:bookmarkStart w:id="49" w:name="fig-predclustannual"/>
+          <w:bookmarkStart w:id="52" w:name="fig-predclustannual"/>
           <w:p>
             <w:pPr>
               <w:pStyle w:val="Compact"/>
@@ -5066,18 +5576,18 @@
                 <wp:inline>
                   <wp:extent cx="5943600" cy="4255476"/>
                   <wp:effectExtent b="0" l="0" r="0" t="0"/>
-                  <wp:docPr descr="" title="" id="47" name="Picture"/>
+                  <wp:docPr descr="" title="" id="50" name="Picture"/>
                   <a:graphic>
                     <a:graphicData uri="http://schemas.openxmlformats.org/drawingml/2006/picture">
                       <pic:pic>
                         <pic:nvPicPr>
-                          <pic:cNvPr descr="../figures/fig-predclustannual-1.png" id="48" name="Picture"/>
+                          <pic:cNvPr descr="../figures/fig-predclustannual-1.png" id="51" name="Picture"/>
                           <pic:cNvPicPr>
                             <a:picLocks noChangeArrowheads="1" noChangeAspect="1"/>
                           </pic:cNvPicPr>
                         </pic:nvPicPr>
                         <pic:blipFill>
-                          <a:blip r:embed="rId46"/>
+                          <a:blip r:embed="rId49"/>
                           <a:stretch>
                             <a:fillRect/>
                           </a:stretch>
@@ -5117,49 +5627,13 @@
               <w:t xml:space="preserve">Figure 4: Geographic distribution of predator communities in each survey year (A–E: 2012–2016, respectively). Areas of extensive sea-ice coverage are indicated by blue gradient, where satellite-derived mean sea-ice coverage in the month of August in each year exceeded 65%.</w:t>
             </w:r>
           </w:p>
-          <w:bookmarkEnd w:id="49"/>
+          <w:bookmarkEnd w:id="52"/>
         </w:tc>
       </w:tr>
     </w:tbl>
     <w:p>
-      <w:pPr>
-        <w:pStyle w:val="SourceCode"/>
-      </w:pPr>
-      <w:r>
-        <w:rPr>
-          <w:rStyle w:val="FunctionTok"/>
-        </w:rPr>
-        <w:t xml:space="preserve">make_fig_predclustkde</w:t>
-      </w:r>
-      <w:r>
-        <w:rPr>
-          <w:rStyle w:val="NormalTok"/>
-        </w:rPr>
-        <w:t xml:space="preserve">(</w:t>
-      </w:r>
-      <w:r>
-        <w:rPr>
-          <w:rStyle w:val="FunctionTok"/>
-        </w:rPr>
-        <w:t xml:space="preserve">read_obj</w:t>
-      </w:r>
-      <w:r>
-        <w:rPr>
-          <w:rStyle w:val="NormalTok"/>
-        </w:rPr>
-        <w:t xml:space="preserve">(</w:t>
-      </w:r>
-      <w:r>
-        <w:rPr>
-          <w:rStyle w:val="StringTok"/>
-        </w:rPr>
-        <w:t xml:space="preserve">"stations_clust"</w:t>
-      </w:r>
-      <w:r>
-        <w:rPr>
-          <w:rStyle w:val="NormalTok"/>
-        </w:rPr>
-        <w:t xml:space="preserve">))</w:t>
+      <w:r>
+        <w:br w:type="page"/>
       </w:r>
     </w:p>
     <w:tbl>
@@ -5176,7 +5650,7 @@
       <w:tr>
         <w:tc>
           <w:tcPr/>
-          <w:bookmarkStart w:id="53" w:name="fig-predclustkde"/>
+          <w:bookmarkStart w:id="56" w:name="fig-predclustkde"/>
           <w:p>
             <w:pPr>
               <w:pStyle w:val="Compact"/>
@@ -5187,18 +5661,18 @@
                 <wp:inline>
                   <wp:extent cx="5943600" cy="2004646"/>
                   <wp:effectExtent b="0" l="0" r="0" t="0"/>
-                  <wp:docPr descr="" title="" id="51" name="Picture"/>
+                  <wp:docPr descr="" title="" id="54" name="Picture"/>
                   <a:graphic>
                     <a:graphicData uri="http://schemas.openxmlformats.org/drawingml/2006/picture">
                       <pic:pic>
                         <pic:nvPicPr>
-                          <pic:cNvPr descr="../figures/fig-predclustkde-1.png" id="52" name="Picture"/>
+                          <pic:cNvPr descr="../figures/fig-predclustkde-1.png" id="55" name="Picture"/>
                           <pic:cNvPicPr>
                             <a:picLocks noChangeArrowheads="1" noChangeAspect="1"/>
                           </pic:cNvPicPr>
                         </pic:nvPicPr>
                         <pic:blipFill>
-                          <a:blip r:embed="rId50"/>
+                          <a:blip r:embed="rId53"/>
                           <a:stretch>
                             <a:fillRect/>
                           </a:stretch>
@@ -5238,148 +5712,13 @@
               <w:t xml:space="preserve">Figure 5: Geographic distribution of predator communities across years. Solid and dashed lines indicate the 50 and 95% contours of the kernel density estimate for each cluster, respectively, pooling sites from all years.</w:t>
             </w:r>
           </w:p>
-          <w:bookmarkEnd w:id="53"/>
+          <w:bookmarkEnd w:id="56"/>
         </w:tc>
       </w:tr>
     </w:tbl>
     <w:p>
-      <w:pPr>
-        <w:pStyle w:val="SourceCode"/>
-      </w:pPr>
-      <w:r>
-        <w:rPr>
-          <w:rStyle w:val="FunctionTok"/>
-        </w:rPr>
-        <w:t xml:space="preserve">make_fig_nmds</w:t>
-      </w:r>
-      <w:r>
-        <w:rPr>
-          <w:rStyle w:val="NormalTok"/>
-        </w:rPr>
-        <w:t xml:space="preserve">(</w:t>
-      </w:r>
-      <w:r>
-        <w:rPr>
-          <w:rStyle w:val="FunctionTok"/>
-        </w:rPr>
-        <w:t xml:space="preserve">read_obj</w:t>
-      </w:r>
-      <w:r>
-        <w:rPr>
-          <w:rStyle w:val="NormalTok"/>
-        </w:rPr>
-        <w:t xml:space="preserve">(</w:t>
-      </w:r>
-      <w:r>
-        <w:rPr>
-          <w:rStyle w:val="StringTok"/>
-        </w:rPr>
-        <w:t xml:space="preserve">"nmds_envfit"</w:t>
-      </w:r>
-      <w:r>
-        <w:rPr>
-          <w:rStyle w:val="NormalTok"/>
-        </w:rPr>
-        <w:t xml:space="preserve">),</w:t>
-      </w:r>
-      <w:r>
-        <w:br/>
-      </w:r>
-      <w:r>
-        <w:rPr>
-          <w:rStyle w:val="NormalTok"/>
-        </w:rPr>
-        <w:t xml:space="preserve">              </w:t>
-      </w:r>
-      <w:r>
-        <w:rPr>
-          <w:rStyle w:val="FunctionTok"/>
-        </w:rPr>
-        <w:t xml:space="preserve">read_obj</w:t>
-      </w:r>
-      <w:r>
-        <w:rPr>
-          <w:rStyle w:val="NormalTok"/>
-        </w:rPr>
-        <w:t xml:space="preserve">(</w:t>
-      </w:r>
-      <w:r>
-        <w:rPr>
-          <w:rStyle w:val="StringTok"/>
-        </w:rPr>
-        <w:t xml:space="preserve">"nmds_df"</w:t>
-      </w:r>
-      <w:r>
-        <w:rPr>
-          <w:rStyle w:val="NormalTok"/>
-        </w:rPr>
-        <w:t xml:space="preserve">),</w:t>
-      </w:r>
-      <w:r>
-        <w:br/>
-      </w:r>
-      <w:r>
-        <w:rPr>
-          <w:rStyle w:val="NormalTok"/>
-        </w:rPr>
-        <w:t xml:space="preserve">              </w:t>
-      </w:r>
-      <w:r>
-        <w:rPr>
-          <w:rStyle w:val="FunctionTok"/>
-        </w:rPr>
-        <w:t xml:space="preserve">read_obj</w:t>
-      </w:r>
-      <w:r>
-        <w:rPr>
-          <w:rStyle w:val="NormalTok"/>
-        </w:rPr>
-        <w:t xml:space="preserve">(</w:t>
-      </w:r>
-      <w:r>
-        <w:rPr>
-          <w:rStyle w:val="StringTok"/>
-        </w:rPr>
-        <w:t xml:space="preserve">"nmds_sightings"</w:t>
-      </w:r>
-      <w:r>
-        <w:rPr>
-          <w:rStyle w:val="NormalTok"/>
-        </w:rPr>
-        <w:t xml:space="preserve">),</w:t>
-      </w:r>
-      <w:r>
-        <w:br/>
-      </w:r>
-      <w:r>
-        <w:rPr>
-          <w:rStyle w:val="NormalTok"/>
-        </w:rPr>
-        <w:t xml:space="preserve">              </w:t>
-      </w:r>
-      <w:r>
-        <w:rPr>
-          <w:rStyle w:val="FunctionTok"/>
-        </w:rPr>
-        <w:t xml:space="preserve">read_obj</w:t>
-      </w:r>
-      <w:r>
-        <w:rPr>
-          <w:rStyle w:val="NormalTok"/>
-        </w:rPr>
-        <w:t xml:space="preserve">(</w:t>
-      </w:r>
-      <w:r>
-        <w:rPr>
-          <w:rStyle w:val="StringTok"/>
-        </w:rPr>
-        <w:t xml:space="preserve">"nmds_env"</w:t>
-      </w:r>
-      <w:r>
-        <w:rPr>
-          <w:rStyle w:val="NormalTok"/>
-        </w:rPr>
-        <w:t xml:space="preserve">))</w:t>
+      <w:r>
+        <w:br w:type="page"/>
       </w:r>
     </w:p>
     <w:tbl>
@@ -5396,7 +5735,7 @@
       <w:tr>
         <w:tc>
           <w:tcPr/>
-          <w:bookmarkStart w:id="57" w:name="fig-nmds"/>
+          <w:bookmarkStart w:id="60" w:name="fig-nmds"/>
           <w:p>
             <w:pPr>
               <w:pStyle w:val="Compact"/>
@@ -5407,18 +5746,18 @@
                 <wp:inline>
                   <wp:extent cx="5943600" cy="3516923"/>
                   <wp:effectExtent b="0" l="0" r="0" t="0"/>
-                  <wp:docPr descr="" title="" id="55" name="Picture"/>
+                  <wp:docPr descr="" title="" id="58" name="Picture"/>
                   <a:graphic>
                     <a:graphicData uri="http://schemas.openxmlformats.org/drawingml/2006/picture">
                       <pic:pic>
                         <pic:nvPicPr>
-                          <pic:cNvPr descr="../figures/fig-nmds-1.png" id="56" name="Picture"/>
+                          <pic:cNvPr descr="../figures/fig-nmds-1.png" id="59" name="Picture"/>
                           <pic:cNvPicPr>
                             <a:picLocks noChangeArrowheads="1" noChangeAspect="1"/>
                           </pic:cNvPicPr>
                         </pic:nvPicPr>
                         <pic:blipFill>
-                          <a:blip r:embed="rId54"/>
+                          <a:blip r:embed="rId57"/>
                           <a:stretch>
                             <a:fillRect/>
                           </a:stretch>
@@ -5458,37 +5797,27 @@
               <w:t xml:space="preserve">Figure 6: Distribution of sites and environmental loadings in non-metric multidimensional scaling (NMDS) ordination: (A) first and second NMDS axes, (B) first and third NMDS axes, (C) second and third NMDS axes. Black diamonds indicate centroids of survey years, and contours represent the fitted surface of sea-ice coverage. Sites are color-coded by predator cluster assignment.</w:t>
             </w:r>
           </w:p>
-          <w:bookmarkEnd w:id="57"/>
+          <w:bookmarkEnd w:id="60"/>
         </w:tc>
       </w:tr>
     </w:tbl>
-    <w:bookmarkEnd w:id="58"/>
-    <w:bookmarkStart w:id="59" w:name="acknowledgements"/>
+    <w:p>
+      <w:r>
+        <w:br w:type="page"/>
+      </w:r>
+    </w:p>
+    <w:bookmarkEnd w:id="61"/>
+    <w:bookmarkStart w:id="208" w:name="references"/>
     <w:p>
       <w:pPr>
         <w:pStyle w:val="Heading1"/>
       </w:pPr>
       <w:r>
-        <w:t xml:space="preserve">Acknowledgements</w:t>
-      </w:r>
-    </w:p>
-    <w:p>
-      <w:r>
-        <w:br w:type="page"/>
-      </w:r>
-    </w:p>
-    <w:bookmarkEnd w:id="59"/>
-    <w:bookmarkStart w:id="204" w:name="references"/>
-    <w:p>
-      <w:pPr>
-        <w:pStyle w:val="Heading1"/>
-      </w:pPr>
-      <w:r>
         <w:t xml:space="preserve">References</w:t>
       </w:r>
     </w:p>
-    <w:bookmarkStart w:id="203" w:name="refs"/>
-    <w:bookmarkStart w:id="61" w:name="ref-ainleyCetaceanOccurrencePatterns2007"/>
+    <w:bookmarkStart w:id="207" w:name="refs"/>
+    <w:bookmarkStart w:id="63" w:name="ref-ainleyCetaceanOccurrencePatterns2007"/>
     <w:p>
       <w:pPr>
         <w:pStyle w:val="Bibliography"/>
@@ -5499,7 +5828,7 @@
       <w:r>
         <w:t xml:space="preserve"> </w:t>
       </w:r>
-      <w:hyperlink r:id="rId60">
+      <w:hyperlink r:id="rId62">
         <w:r>
           <w:rPr>
             <w:rStyle w:val="Hyperlink"/>
@@ -5565,8 +5894,8 @@
         <w:t xml:space="preserve">. Marine Mammal Science 23:287–305.</w:t>
       </w:r>
     </w:p>
-    <w:bookmarkEnd w:id="61"/>
-    <w:bookmarkStart w:id="63" w:name="Xac6cc9b5548384d047e782284cbfcbce89c30ee"/>
+    <w:bookmarkEnd w:id="63"/>
+    <w:bookmarkStart w:id="65" w:name="Xac6cc9b5548384d047e782284cbfcbce89c30ee"/>
     <w:p>
       <w:pPr>
         <w:pStyle w:val="Bibliography"/>
@@ -5577,7 +5906,7 @@
       <w:r>
         <w:t xml:space="preserve"> </w:t>
       </w:r>
-      <w:hyperlink r:id="rId62">
+      <w:hyperlink r:id="rId64">
         <w:r>
           <w:rPr>
             <w:rStyle w:val="Hyperlink"/>
@@ -5643,8 +5972,8 @@
         <w:t xml:space="preserve">. Science 232:847–849.</w:t>
       </w:r>
     </w:p>
-    <w:bookmarkEnd w:id="63"/>
-    <w:bookmarkStart w:id="64" w:name="ref-ainley1992does"/>
+    <w:bookmarkEnd w:id="65"/>
+    <w:bookmarkStart w:id="66" w:name="ref-ainley1992does"/>
     <w:p>
       <w:pPr>
         <w:pStyle w:val="Bibliography"/>
@@ -5665,8 +5994,8 @@
         <w:t xml:space="preserve">Seabirds? Marine Ecology Progress Series 90:207–221.</w:t>
       </w:r>
     </w:p>
-    <w:bookmarkEnd w:id="64"/>
-    <w:bookmarkStart w:id="66" w:name="X2071f06785f6d0fe678e9b514dbc8172dc84050"/>
+    <w:bookmarkEnd w:id="66"/>
+    <w:bookmarkStart w:id="68" w:name="X2071f06785f6d0fe678e9b514dbc8172dc84050"/>
     <w:p>
       <w:pPr>
         <w:pStyle w:val="Bibliography"/>
@@ -5677,7 +6006,7 @@
       <w:r>
         <w:t xml:space="preserve"> </w:t>
       </w:r>
-      <w:hyperlink r:id="rId65">
+      <w:hyperlink r:id="rId67">
         <w:r>
           <w:rPr>
             <w:rStyle w:val="Hyperlink"/>
@@ -5791,8 +6120,8 @@
         <w:t xml:space="preserve"> The Condor 95:806–816.</w:t>
       </w:r>
     </w:p>
-    <w:bookmarkEnd w:id="66"/>
-    <w:bookmarkStart w:id="68" w:name="ref-ainleyBirdsAntarcticSea2017"/>
+    <w:bookmarkEnd w:id="68"/>
+    <w:bookmarkStart w:id="70" w:name="ref-ainleyBirdsAntarcticSea2017"/>
     <w:p>
       <w:pPr>
         <w:pStyle w:val="Bibliography"/>
@@ -5803,7 +6132,7 @@
       <w:r>
         <w:t xml:space="preserve"> </w:t>
       </w:r>
-      <w:hyperlink r:id="rId67">
+      <w:hyperlink r:id="rId69">
         <w:r>
           <w:rPr>
             <w:rStyle w:val="Hyperlink"/>
@@ -5866,8 +6195,8 @@
         <w:t xml:space="preserve">, 1st ed. Thomas DN (ed) Wiley, p 570–582</w:t>
       </w:r>
     </w:p>
-    <w:bookmarkEnd w:id="68"/>
-    <w:bookmarkStart w:id="70" w:name="X08b337b9df47b5311c88de9b41f7f7ad5271474"/>
+    <w:bookmarkEnd w:id="70"/>
+    <w:bookmarkStart w:id="72" w:name="X08b337b9df47b5311c88de9b41f7f7ad5271474"/>
     <w:p>
       <w:pPr>
         <w:pStyle w:val="Bibliography"/>
@@ -5878,7 +6207,7 @@
       <w:r>
         <w:t xml:space="preserve"> </w:t>
       </w:r>
-      <w:hyperlink r:id="rId69">
+      <w:hyperlink r:id="rId71">
         <w:r>
           <w:rPr>
             <w:rStyle w:val="Hyperlink"/>
@@ -6070,8 +6399,8 @@
         <w:t xml:space="preserve">. Polar Biology 13.</w:t>
       </w:r>
     </w:p>
-    <w:bookmarkEnd w:id="70"/>
-    <w:bookmarkStart w:id="72" w:name="ref-besterAntarcticMarineMammals2017"/>
+    <w:bookmarkEnd w:id="72"/>
+    <w:bookmarkStart w:id="74" w:name="ref-besterAntarcticMarineMammals2017"/>
     <w:p>
       <w:pPr>
         <w:pStyle w:val="Bibliography"/>
@@ -6082,7 +6411,7 @@
       <w:r>
         <w:t xml:space="preserve"> </w:t>
       </w:r>
-      <w:hyperlink r:id="rId71">
+      <w:hyperlink r:id="rId73">
         <w:r>
           <w:rPr>
             <w:rStyle w:val="Hyperlink"/>
@@ -6121,8 +6450,8 @@
         <w:t xml:space="preserve">, 1st ed. Thomas DN (ed) Wiley, p 534–555</w:t>
       </w:r>
     </w:p>
-    <w:bookmarkEnd w:id="72"/>
-    <w:bookmarkStart w:id="74" w:name="ref-bestleyMarineEcosystemAssessment2020"/>
+    <w:bookmarkEnd w:id="74"/>
+    <w:bookmarkStart w:id="76" w:name="ref-bestleyMarineEcosystemAssessment2020"/>
     <w:p>
       <w:pPr>
         <w:pStyle w:val="Bibliography"/>
@@ -6133,7 +6462,7 @@
       <w:r>
         <w:t xml:space="preserve"> </w:t>
       </w:r>
-      <w:hyperlink r:id="rId73">
+      <w:hyperlink r:id="rId75">
         <w:r>
           <w:rPr>
             <w:rStyle w:val="Hyperlink"/>
@@ -6247,8 +6576,8 @@
         <w:t xml:space="preserve">. Frontiers in Ecology and Evolution 8:566936.</w:t>
       </w:r>
     </w:p>
-    <w:bookmarkEnd w:id="74"/>
-    <w:bookmarkStart w:id="76" w:name="ref-burnsWinterHabitatUse2004"/>
+    <w:bookmarkEnd w:id="76"/>
+    <w:bookmarkStart w:id="78" w:name="ref-burnsWinterHabitatUse2004"/>
     <w:p>
       <w:pPr>
         <w:pStyle w:val="Bibliography"/>
@@ -6259,7 +6588,7 @@
       <w:r>
         <w:t xml:space="preserve"> </w:t>
       </w:r>
-      <w:hyperlink r:id="rId75">
+      <w:hyperlink r:id="rId77">
         <w:r>
           <w:rPr>
             <w:rStyle w:val="Hyperlink"/>
@@ -6283,8 +6612,8 @@
         <w:t xml:space="preserve">. Deep Sea Research Part II: Topical Studies in Oceanography 51:2279–2303.</w:t>
       </w:r>
     </w:p>
-    <w:bookmarkEnd w:id="76"/>
-    <w:bookmarkStart w:id="78" w:name="ref-clarkeClimateChangeMarine2007"/>
+    <w:bookmarkEnd w:id="78"/>
+    <w:bookmarkStart w:id="80" w:name="ref-clarkeClimateChangeMarine2007"/>
     <w:p>
       <w:pPr>
         <w:pStyle w:val="Bibliography"/>
@@ -6295,7 +6624,7 @@
       <w:r>
         <w:t xml:space="preserve"> </w:t>
       </w:r>
-      <w:hyperlink r:id="rId77">
+      <w:hyperlink r:id="rId79">
         <w:r>
           <w:rPr>
             <w:rStyle w:val="Hyperlink"/>
@@ -6319,8 +6648,8 @@
         <w:t xml:space="preserve">. Philosophical Transactions of the Royal Society B: Biological Sciences 362:149–166.</w:t>
       </w:r>
     </w:p>
-    <w:bookmarkEnd w:id="78"/>
-    <w:bookmarkStart w:id="80" w:name="ref-corsoClimateDrivesLongterm2022"/>
+    <w:bookmarkEnd w:id="80"/>
+    <w:bookmarkStart w:id="82" w:name="ref-corsoClimateDrivesLongterm2022"/>
     <w:p>
       <w:pPr>
         <w:pStyle w:val="Bibliography"/>
@@ -6331,7 +6660,7 @@
       <w:r>
         <w:t xml:space="preserve"> </w:t>
       </w:r>
-      <w:hyperlink r:id="rId79">
+      <w:hyperlink r:id="rId81">
         <w:r>
           <w:rPr>
             <w:rStyle w:val="Hyperlink"/>
@@ -6379,8 +6708,8 @@
         <w:t xml:space="preserve">. Communications Biology 5:1–10.</w:t>
       </w:r>
     </w:p>
-    <w:bookmarkEnd w:id="80"/>
-    <w:bookmarkStart w:id="82" w:name="ref-costaLargeDiatomBloom2021"/>
+    <w:bookmarkEnd w:id="82"/>
+    <w:bookmarkStart w:id="84" w:name="ref-costaLargeDiatomBloom2021"/>
     <w:p>
       <w:pPr>
         <w:pStyle w:val="Bibliography"/>
@@ -6391,7 +6720,7 @@
       <w:r>
         <w:t xml:space="preserve"> </w:t>
       </w:r>
-      <w:hyperlink r:id="rId81">
+      <w:hyperlink r:id="rId83">
         <w:r>
           <w:rPr>
             <w:rStyle w:val="Hyperlink"/>
@@ -6451,8 +6780,8 @@
         <w:t xml:space="preserve">. Communications Earth &amp; Environment 2:252.</w:t>
       </w:r>
     </w:p>
-    <w:bookmarkEnd w:id="82"/>
-    <w:bookmarkStart w:id="84" w:name="ref-croxallImportancePatagonianShelf2002"/>
+    <w:bookmarkEnd w:id="84"/>
+    <w:bookmarkStart w:id="86" w:name="ref-croxallImportancePatagonianShelf2002"/>
     <w:p>
       <w:pPr>
         <w:pStyle w:val="Bibliography"/>
@@ -6463,7 +6792,7 @@
       <w:r>
         <w:t xml:space="preserve"> </w:t>
       </w:r>
-      <w:hyperlink r:id="rId83">
+      <w:hyperlink r:id="rId85">
         <w:r>
           <w:rPr>
             <w:rStyle w:val="Hyperlink"/>
@@ -6511,8 +6840,8 @@
         <w:t xml:space="preserve">. Aquatic Conservation: Marine and Freshwater Ecosystems 12:101–118.</w:t>
       </w:r>
     </w:p>
-    <w:bookmarkEnd w:id="84"/>
-    <w:bookmarkStart w:id="86" w:name="ref-dakosCriticalSlowingEarly2014"/>
+    <w:bookmarkEnd w:id="86"/>
+    <w:bookmarkStart w:id="88" w:name="ref-dakosCriticalSlowingEarly2014"/>
     <w:p>
       <w:pPr>
         <w:pStyle w:val="Bibliography"/>
@@ -6523,7 +6852,7 @@
       <w:r>
         <w:t xml:space="preserve"> </w:t>
       </w:r>
-      <w:hyperlink r:id="rId85">
+      <w:hyperlink r:id="rId87">
         <w:r>
           <w:rPr>
             <w:rStyle w:val="Hyperlink"/>
@@ -6535,8 +6864,8 @@
         <w:t xml:space="preserve">. Proceedings of the National Academy of Sciences 111:17546–17551.</w:t>
       </w:r>
     </w:p>
-    <w:bookmarkEnd w:id="86"/>
-    <w:bookmarkStart w:id="88" w:name="ref-daneriDietAntarcticFur2005"/>
+    <w:bookmarkEnd w:id="88"/>
+    <w:bookmarkStart w:id="90" w:name="ref-daneriDietAntarcticFur2005"/>
     <w:p>
       <w:pPr>
         <w:pStyle w:val="Bibliography"/>
@@ -6547,7 +6876,7 @@
       <w:r>
         <w:t xml:space="preserve"> </w:t>
       </w:r>
-      <w:hyperlink r:id="rId87">
+      <w:hyperlink r:id="rId89">
         <w:r>
           <w:rPr>
             <w:rStyle w:val="Hyperlink"/>
@@ -6635,8 +6964,8 @@
         <w:t xml:space="preserve">. Polar Biology 28:329–333.</w:t>
       </w:r>
     </w:p>
-    <w:bookmarkEnd w:id="88"/>
-    <w:bookmarkStart w:id="90" w:name="ref-delordAntarcticPetrelsIce2020"/>
+    <w:bookmarkEnd w:id="90"/>
+    <w:bookmarkStart w:id="92" w:name="ref-delordAntarcticPetrelsIce2020"/>
     <w:p>
       <w:pPr>
         <w:pStyle w:val="Bibliography"/>
@@ -6647,7 +6976,7 @@
       <w:r>
         <w:t xml:space="preserve"> </w:t>
       </w:r>
-      <w:hyperlink r:id="rId89">
+      <w:hyperlink r:id="rId91">
         <w:r>
           <w:rPr>
             <w:rStyle w:val="Hyperlink"/>
@@ -6701,8 +7030,8 @@
         <w:t xml:space="preserve">. Royal Society Open Science 7:191429.</w:t>
       </w:r>
     </w:p>
-    <w:bookmarkEnd w:id="90"/>
-    <w:bookmarkStart w:id="92" w:name="ref-delordSpeciesSpecificForaging2016"/>
+    <w:bookmarkEnd w:id="92"/>
+    <w:bookmarkStart w:id="94" w:name="ref-delordSpeciesSpecificForaging2016"/>
     <w:p>
       <w:pPr>
         <w:pStyle w:val="Bibliography"/>
@@ -6713,7 +7042,7 @@
       <w:r>
         <w:t xml:space="preserve"> </w:t>
       </w:r>
-      <w:hyperlink r:id="rId91">
+      <w:hyperlink r:id="rId93">
         <w:r>
           <w:rPr>
             <w:rStyle w:val="Hyperlink"/>
@@ -6749,8 +7078,8 @@
         <w:t xml:space="preserve">. Ibis 158:569–586.</w:t>
       </w:r>
     </w:p>
-    <w:bookmarkEnd w:id="92"/>
-    <w:bookmarkStart w:id="94" w:name="ref-descalzoRelevanceFishSummer2023"/>
+    <w:bookmarkEnd w:id="94"/>
+    <w:bookmarkStart w:id="96" w:name="ref-descalzoRelevanceFishSummer2023"/>
     <w:p>
       <w:pPr>
         <w:pStyle w:val="Bibliography"/>
@@ -6761,7 +7090,7 @@
       <w:r>
         <w:t xml:space="preserve"> </w:t>
       </w:r>
-      <w:hyperlink r:id="rId93">
+      <w:hyperlink r:id="rId95">
         <w:r>
           <w:rPr>
             <w:rStyle w:val="Hyperlink"/>
@@ -6897,8 +7226,8 @@
         <w:t xml:space="preserve">. Polar Biology 46:809–818.</w:t>
       </w:r>
     </w:p>
-    <w:bookmarkEnd w:id="94"/>
-    <w:bookmarkStart w:id="95" w:name="ref-dietrich2021winter"/>
+    <w:bookmarkEnd w:id="96"/>
+    <w:bookmarkStart w:id="97" w:name="ref-dietrich2021winter"/>
     <w:p>
       <w:pPr>
         <w:pStyle w:val="Bibliography"/>
@@ -6919,8 +7248,8 @@
         <w:t xml:space="preserve">Ecosystem. Progress in Oceanography 196:102610.</w:t>
       </w:r>
     </w:p>
-    <w:bookmarkEnd w:id="95"/>
-    <w:bookmarkStart w:id="97" w:name="X62706a2b55eb9f534cdc2f902b2e8e47c40ba0e"/>
+    <w:bookmarkEnd w:id="97"/>
+    <w:bookmarkStart w:id="99" w:name="X62706a2b55eb9f534cdc2f902b2e8e47c40ba0e"/>
     <w:p>
       <w:pPr>
         <w:pStyle w:val="Bibliography"/>
@@ -6931,7 +7260,7 @@
       <w:r>
         <w:t xml:space="preserve"> </w:t>
       </w:r>
-      <w:hyperlink r:id="rId96">
+      <w:hyperlink r:id="rId98">
         <w:r>
           <w:rPr>
             <w:rStyle w:val="Hyperlink"/>
@@ -7007,8 +7336,8 @@
         <w:t xml:space="preserve">. Marine Mammal Science 32:826–838.</w:t>
       </w:r>
     </w:p>
-    <w:bookmarkEnd w:id="97"/>
-    <w:bookmarkStart w:id="99" w:name="Xcfda6da344007734cbcf2f4843fc9a7994d9dcd"/>
+    <w:bookmarkEnd w:id="99"/>
+    <w:bookmarkStart w:id="101" w:name="Xcfda6da344007734cbcf2f4843fc9a7994d9dcd"/>
     <w:p>
       <w:pPr>
         <w:pStyle w:val="Bibliography"/>
@@ -7019,7 +7348,7 @@
       <w:r>
         <w:t xml:space="preserve"> </w:t>
       </w:r>
-      <w:hyperlink r:id="rId98">
+      <w:hyperlink r:id="rId100">
         <w:r>
           <w:rPr>
             <w:rStyle w:val="Hyperlink"/>
@@ -7079,8 +7408,8 @@
         <w:t xml:space="preserve">. Scientific Data 9:275.</w:t>
       </w:r>
     </w:p>
-    <w:bookmarkEnd w:id="99"/>
-    <w:bookmarkStart w:id="101" w:name="ref-ducklowMarinePelagicEcosystem2022"/>
+    <w:bookmarkEnd w:id="101"/>
+    <w:bookmarkStart w:id="103" w:name="ref-ducklowMarinePelagicEcosystem2022"/>
     <w:p>
       <w:pPr>
         <w:pStyle w:val="Bibliography"/>
@@ -7091,7 +7420,7 @@
       <w:r>
         <w:t xml:space="preserve"> </w:t>
       </w:r>
-      <w:hyperlink r:id="rId100">
+      <w:hyperlink r:id="rId102">
         <w:r>
           <w:rPr>
             <w:rStyle w:val="Hyperlink"/>
@@ -7163,8 +7492,8 @@
         <w:t xml:space="preserve">. BioScience 72:827–850.</w:t>
       </w:r>
     </w:p>
-    <w:bookmarkEnd w:id="101"/>
-    <w:bookmarkStart w:id="102" w:name="ref-ducklow2013west"/>
+    <w:bookmarkEnd w:id="103"/>
+    <w:bookmarkStart w:id="104" w:name="ref-ducklow2013west"/>
     <w:p>
       <w:pPr>
         <w:pStyle w:val="Bibliography"/>
@@ -7182,8 +7511,8 @@
         <w:t xml:space="preserve">: An Ice-Dependent Coastal Marine Ecosystem in Transition. Oceanography 26:190–203.</w:t>
       </w:r>
     </w:p>
-    <w:bookmarkEnd w:id="102"/>
-    <w:bookmarkStart w:id="103" w:name="ref-dufrene1997species"/>
+    <w:bookmarkEnd w:id="104"/>
+    <w:bookmarkStart w:id="105" w:name="ref-dufrene1997species"/>
     <w:p>
       <w:pPr>
         <w:pStyle w:val="Bibliography"/>
@@ -7192,8 +7521,8 @@
         <w:t xml:space="preserve">Dufrêne M, Legendre P (1997) Species Assemblages and Indicator Species: The Need for a Flexible Asymmetrical Approach. Ecological monographs 67:345–366.</w:t>
       </w:r>
     </w:p>
-    <w:bookmarkEnd w:id="103"/>
-    <w:bookmarkStart w:id="105" w:name="ref-eayrsRapidDeclineAntarctic2021"/>
+    <w:bookmarkEnd w:id="105"/>
+    <w:bookmarkStart w:id="107" w:name="ref-eayrsRapidDeclineAntarctic2021"/>
     <w:p>
       <w:pPr>
         <w:pStyle w:val="Bibliography"/>
@@ -7204,7 +7533,7 @@
       <w:r>
         <w:t xml:space="preserve"> </w:t>
       </w:r>
-      <w:hyperlink r:id="rId104">
+      <w:hyperlink r:id="rId106">
         <w:r>
           <w:rPr>
             <w:rStyle w:val="Hyperlink"/>
@@ -7240,8 +7569,8 @@
         <w:t xml:space="preserve">. Nature Geoscience 14:460–464.</w:t>
       </w:r>
     </w:p>
-    <w:bookmarkEnd w:id="105"/>
-    <w:bookmarkStart w:id="107" w:name="ref-espositoFirstSightingsAntarctic2021"/>
+    <w:bookmarkEnd w:id="107"/>
+    <w:bookmarkStart w:id="109" w:name="ref-espositoFirstSightingsAntarctic2021"/>
     <w:p>
       <w:pPr>
         <w:pStyle w:val="Bibliography"/>
@@ -7252,7 +7581,7 @@
       <w:r>
         <w:t xml:space="preserve"> </w:t>
       </w:r>
-      <w:hyperlink r:id="rId106">
+      <w:hyperlink r:id="rId108">
         <w:r>
           <w:rPr>
             <w:rStyle w:val="Hyperlink"/>
@@ -7378,8 +7707,8 @@
         <w:t xml:space="preserve">. Aquatic Mammals 47:175–180.</w:t>
       </w:r>
     </w:p>
-    <w:bookmarkEnd w:id="107"/>
-    <w:bookmarkStart w:id="109" w:name="X8c7b19fc498333ce938afcd0a312f17e5a08b2f"/>
+    <w:bookmarkEnd w:id="109"/>
+    <w:bookmarkStart w:id="111" w:name="X8c7b19fc498333ce938afcd0a312f17e5a08b2f"/>
     <w:p>
       <w:pPr>
         <w:pStyle w:val="Bibliography"/>
@@ -7390,7 +7719,7 @@
       <w:r>
         <w:t xml:space="preserve"> </w:t>
       </w:r>
-      <w:hyperlink r:id="rId108">
+      <w:hyperlink r:id="rId110">
         <w:r>
           <w:rPr>
             <w:rStyle w:val="Hyperlink"/>
@@ -7402,8 +7731,8 @@
         <w:t xml:space="preserve">. Mammal Review 12:187–206.</w:t>
       </w:r>
     </w:p>
-    <w:bookmarkEnd w:id="109"/>
-    <w:bookmarkStart w:id="111" w:name="ref-filunFrozenVersesAntarctic2020"/>
+    <w:bookmarkEnd w:id="111"/>
+    <w:bookmarkStart w:id="113" w:name="ref-filunFrozenVersesAntarctic2020"/>
     <w:p>
       <w:pPr>
         <w:pStyle w:val="Bibliography"/>
@@ -7414,7 +7743,7 @@
       <w:r>
         <w:t xml:space="preserve"> </w:t>
       </w:r>
-      <w:hyperlink r:id="rId110">
+      <w:hyperlink r:id="rId112">
         <w:r>
           <w:rPr>
             <w:rStyle w:val="Hyperlink"/>
@@ -7478,8 +7807,8 @@
         <w:t xml:space="preserve">. Royal Society Open Science 7:192112.</w:t>
       </w:r>
     </w:p>
-    <w:bookmarkEnd w:id="111"/>
-    <w:bookmarkStart w:id="113" w:name="ref-floresSeasonalChangesVertical2014"/>
+    <w:bookmarkEnd w:id="113"/>
+    <w:bookmarkStart w:id="115" w:name="ref-floresSeasonalChangesVertical2014"/>
     <w:p>
       <w:pPr>
         <w:pStyle w:val="Bibliography"/>
@@ -7490,7 +7819,7 @@
       <w:r>
         <w:t xml:space="preserve"> </w:t>
       </w:r>
-      <w:hyperlink r:id="rId112">
+      <w:hyperlink r:id="rId114">
         <w:r>
           <w:rPr>
             <w:rStyle w:val="Hyperlink"/>
@@ -7526,8 +7855,8 @@
         <w:t xml:space="preserve">. Deep Sea Research Part I: Oceanographic Research Papers 84:127–141.</w:t>
       </w:r>
     </w:p>
-    <w:bookmarkEnd w:id="113"/>
-    <w:bookmarkStart w:id="115" w:name="ref-forcadaNinetyYearsChange2023"/>
+    <w:bookmarkEnd w:id="115"/>
+    <w:bookmarkStart w:id="117" w:name="ref-forcadaNinetyYearsChange2023"/>
     <w:p>
       <w:pPr>
         <w:pStyle w:val="Bibliography"/>
@@ -7538,7 +7867,7 @@
       <w:r>
         <w:t xml:space="preserve"> </w:t>
       </w:r>
-      <w:hyperlink r:id="rId114">
+      <w:hyperlink r:id="rId116">
         <w:r>
           <w:rPr>
             <w:rStyle w:val="Hyperlink"/>
@@ -7586,8 +7915,8 @@
         <w:t xml:space="preserve">. Global Change Biology:gcb.16947.</w:t>
       </w:r>
     </w:p>
-    <w:bookmarkEnd w:id="115"/>
-    <w:bookmarkStart w:id="117" w:name="ref-fraserIceEdgesSeabird1986"/>
+    <w:bookmarkEnd w:id="117"/>
+    <w:bookmarkStart w:id="119" w:name="ref-fraserIceEdgesSeabird1986"/>
     <w:p>
       <w:pPr>
         <w:pStyle w:val="Bibliography"/>
@@ -7598,7 +7927,7 @@
       <w:r>
         <w:t xml:space="preserve"> </w:t>
       </w:r>
-      <w:hyperlink r:id="rId116">
+      <w:hyperlink r:id="rId118">
         <w:r>
           <w:rPr>
             <w:rStyle w:val="Hyperlink"/>
@@ -7670,8 +7999,8 @@
         <w:t xml:space="preserve">. BioScience 36:258–263.</w:t>
       </w:r>
     </w:p>
-    <w:bookmarkEnd w:id="117"/>
-    <w:bookmarkStart w:id="119" w:name="X409c036d0f4a92a430fe83cccc66fe7f5473dbb"/>
+    <w:bookmarkEnd w:id="119"/>
+    <w:bookmarkStart w:id="121" w:name="X409c036d0f4a92a430fe83cccc66fe7f5473dbb"/>
     <w:p>
       <w:pPr>
         <w:pStyle w:val="Bibliography"/>
@@ -7682,7 +8011,7 @@
       <w:r>
         <w:t xml:space="preserve"> </w:t>
       </w:r>
-      <w:hyperlink r:id="rId118">
+      <w:hyperlink r:id="rId120">
         <w:r>
           <w:rPr>
             <w:rStyle w:val="Hyperlink"/>
@@ -7706,8 +8035,8 @@
         <w:t xml:space="preserve">. The Auk 108:801–810.</w:t>
       </w:r>
     </w:p>
-    <w:bookmarkEnd w:id="119"/>
-    <w:bookmarkStart w:id="121" w:name="ref-herrAerialSurveysAntarctic2019"/>
+    <w:bookmarkEnd w:id="121"/>
+    <w:bookmarkStart w:id="123" w:name="ref-herrAerialSurveysAntarctic2019"/>
     <w:p>
       <w:pPr>
         <w:pStyle w:val="Bibliography"/>
@@ -7718,7 +8047,7 @@
       <w:r>
         <w:t xml:space="preserve"> </w:t>
       </w:r>
-      <w:hyperlink r:id="rId120">
+      <w:hyperlink r:id="rId122">
         <w:r>
           <w:rPr>
             <w:rStyle w:val="Hyperlink"/>
@@ -7782,8 +8111,8 @@
         <w:t xml:space="preserve">. Ecology and Evolution 9:5664–5682.</w:t>
       </w:r>
     </w:p>
-    <w:bookmarkEnd w:id="121"/>
-    <w:bookmarkStart w:id="123" w:name="ref-hinkeIdentifyingRiskConcurrent2017"/>
+    <w:bookmarkEnd w:id="123"/>
+    <w:bookmarkStart w:id="125" w:name="ref-hinkeIdentifyingRiskConcurrent2017"/>
     <w:p>
       <w:pPr>
         <w:pStyle w:val="Bibliography"/>
@@ -7794,7 +8123,7 @@
       <w:r>
         <w:t xml:space="preserve"> </w:t>
       </w:r>
-      <w:hyperlink r:id="rId122">
+      <w:hyperlink r:id="rId124">
         <w:r>
           <w:rPr>
             <w:rStyle w:val="Hyperlink"/>
@@ -7908,8 +8237,8 @@
         <w:t xml:space="preserve">. PLOS ONE 12:e0170132.</w:t>
       </w:r>
     </w:p>
-    <w:bookmarkEnd w:id="123"/>
-    <w:bookmarkStart w:id="125" w:name="ref-hinkeDailyActivityMinimum2011"/>
+    <w:bookmarkEnd w:id="125"/>
+    <w:bookmarkStart w:id="127" w:name="ref-hinkeDailyActivityMinimum2011"/>
     <w:p>
       <w:pPr>
         <w:pStyle w:val="Bibliography"/>
@@ -7920,7 +8249,7 @@
       <w:r>
         <w:t xml:space="preserve"> </w:t>
       </w:r>
-      <w:hyperlink r:id="rId124">
+      <w:hyperlink r:id="rId126">
         <w:r>
           <w:rPr>
             <w:rStyle w:val="Hyperlink"/>
@@ -7990,8 +8319,8 @@
         <w:t xml:space="preserve">. Polar Biology 34:1579–1590.</w:t>
       </w:r>
     </w:p>
-    <w:bookmarkEnd w:id="125"/>
-    <w:bookmarkStart w:id="127" w:name="ref-hoffmanEcologySeabirdFeeding1981"/>
+    <w:bookmarkEnd w:id="127"/>
+    <w:bookmarkStart w:id="129" w:name="ref-hoffmanEcologySeabirdFeeding1981"/>
     <w:p>
       <w:pPr>
         <w:pStyle w:val="Bibliography"/>
@@ -8002,7 +8331,7 @@
       <w:r>
         <w:t xml:space="preserve"> </w:t>
       </w:r>
-      <w:hyperlink r:id="rId126">
+      <w:hyperlink r:id="rId128">
         <w:r>
           <w:rPr>
             <w:rStyle w:val="Hyperlink"/>
@@ -8074,8 +8403,8 @@
         <w:t xml:space="preserve">. The Auk 98:437–456.</w:t>
       </w:r>
     </w:p>
-    <w:bookmarkEnd w:id="127"/>
-    <w:bookmarkStart w:id="129" w:name="Xc7b0d5d508b6adc1cd448cf31bbf62b0ea27fe0"/>
+    <w:bookmarkEnd w:id="129"/>
+    <w:bookmarkStart w:id="131" w:name="Xc7b0d5d508b6adc1cd448cf31bbf62b0ea27fe0"/>
     <w:p>
       <w:pPr>
         <w:pStyle w:val="Bibliography"/>
@@ -8086,7 +8415,7 @@
       <w:r>
         <w:t xml:space="preserve"> </w:t>
       </w:r>
-      <w:hyperlink r:id="rId128">
+      <w:hyperlink r:id="rId130">
         <w:r>
           <w:rPr>
             <w:rStyle w:val="Hyperlink"/>
@@ -8140,8 +8469,8 @@
         <w:t xml:space="preserve">. Polar Biology 9:79–87.</w:t>
       </w:r>
     </w:p>
-    <w:bookmarkEnd w:id="129"/>
-    <w:bookmarkStart w:id="131" w:name="X9fbe8ab1970b9f1e81cccc43ab3cd1ac8d76be7"/>
+    <w:bookmarkEnd w:id="131"/>
+    <w:bookmarkStart w:id="133" w:name="X9fbe8ab1970b9f1e81cccc43ab3cd1ac8d76be7"/>
     <w:p>
       <w:pPr>
         <w:pStyle w:val="Bibliography"/>
@@ -8152,7 +8481,7 @@
       <w:r>
         <w:t xml:space="preserve"> </w:t>
       </w:r>
-      <w:hyperlink r:id="rId130">
+      <w:hyperlink r:id="rId132">
         <w:r>
           <w:rPr>
             <w:rStyle w:val="Hyperlink"/>
@@ -8218,8 +8547,8 @@
         <w:t xml:space="preserve">. Continental Shelf Research 10:243–257.</w:t>
       </w:r>
     </w:p>
-    <w:bookmarkEnd w:id="131"/>
-    <w:bookmarkStart w:id="133" w:name="ref-jonesSixtyYearsWidespread2019"/>
+    <w:bookmarkEnd w:id="133"/>
+    <w:bookmarkStart w:id="135" w:name="ref-jonesSixtyYearsWidespread2019"/>
     <w:p>
       <w:pPr>
         <w:pStyle w:val="Bibliography"/>
@@ -8230,7 +8559,7 @@
       <w:r>
         <w:t xml:space="preserve"> </w:t>
       </w:r>
-      <w:hyperlink r:id="rId132">
+      <w:hyperlink r:id="rId134">
         <w:r>
           <w:rPr>
             <w:rStyle w:val="Hyperlink"/>
@@ -8338,8 +8667,8 @@
         <w:t xml:space="preserve">. Journal of Climate 32:6875–6898.</w:t>
       </w:r>
     </w:p>
-    <w:bookmarkEnd w:id="133"/>
-    <w:bookmarkStart w:id="134" w:name="ref-kawaguchi2020krill"/>
+    <w:bookmarkEnd w:id="135"/>
+    <w:bookmarkStart w:id="136" w:name="ref-kawaguchi2020krill"/>
     <w:p>
       <w:pPr>
         <w:pStyle w:val="Bibliography"/>
@@ -8348,8 +8677,8 @@
         <w:t xml:space="preserve">Kawaguchi S, Nicol S (2020) Krill Fishery. Fisheries and Aquaculture:137–158.</w:t>
       </w:r>
     </w:p>
-    <w:bookmarkEnd w:id="134"/>
-    <w:bookmarkStart w:id="136" w:name="ref-krauseRapidPopulationCollapse2022"/>
+    <w:bookmarkEnd w:id="136"/>
+    <w:bookmarkStart w:id="138" w:name="ref-krauseRapidPopulationCollapse2022"/>
     <w:p>
       <w:pPr>
         <w:pStyle w:val="Bibliography"/>
@@ -8360,7 +8689,7 @@
       <w:r>
         <w:t xml:space="preserve"> </w:t>
       </w:r>
-      <w:hyperlink r:id="rId135">
+      <w:hyperlink r:id="rId137">
         <w:r>
           <w:rPr>
             <w:rStyle w:val="Hyperlink"/>
@@ -8480,8 +8809,8 @@
         <w:t xml:space="preserve">. Frontiers in Marine Science 8:796488.</w:t>
       </w:r>
     </w:p>
-    <w:bookmarkEnd w:id="136"/>
-    <w:bookmarkStart w:id="138" w:name="X1f0cd1eff7826728501a3a926460d8e2f3331f0"/>
+    <w:bookmarkEnd w:id="138"/>
+    <w:bookmarkStart w:id="140" w:name="X1f0cd1eff7826728501a3a926460d8e2f3331f0"/>
     <w:p>
       <w:pPr>
         <w:pStyle w:val="Bibliography"/>
@@ -8492,7 +8821,7 @@
       <w:r>
         <w:t xml:space="preserve"> </w:t>
       </w:r>
-      <w:hyperlink r:id="rId137">
+      <w:hyperlink r:id="rId139">
         <w:r>
           <w:rPr>
             <w:rStyle w:val="Hyperlink"/>
@@ -8568,8 +8897,8 @@
         <w:t xml:space="preserve">. Animal Biotelemetry 5:23.</w:t>
       </w:r>
     </w:p>
-    <w:bookmarkEnd w:id="138"/>
-    <w:bookmarkStart w:id="140" w:name="X0e0342c3a11abb318ff8f43bb949991f70bdcc4"/>
+    <w:bookmarkEnd w:id="140"/>
+    <w:bookmarkStart w:id="142" w:name="X0e0342c3a11abb318ff8f43bb949991f70bdcc4"/>
     <w:p>
       <w:pPr>
         <w:pStyle w:val="Bibliography"/>
@@ -8580,7 +8909,7 @@
       <w:r>
         <w:t xml:space="preserve"> </w:t>
       </w:r>
-      <w:hyperlink r:id="rId139">
+      <w:hyperlink r:id="rId141">
         <w:r>
           <w:rPr>
             <w:rStyle w:val="Hyperlink"/>
@@ -8694,8 +9023,8 @@
         <w:t xml:space="preserve">. PLoS Biology 7:e1000014.</w:t>
       </w:r>
     </w:p>
-    <w:bookmarkEnd w:id="140"/>
-    <w:bookmarkStart w:id="142" w:name="ref-linDeclinePlanktonDiversity2021"/>
+    <w:bookmarkEnd w:id="142"/>
+    <w:bookmarkStart w:id="144" w:name="ref-linDeclinePlanktonDiversity2021"/>
     <w:p>
       <w:pPr>
         <w:pStyle w:val="Bibliography"/>
@@ -8706,7 +9035,7 @@
       <w:r>
         <w:t xml:space="preserve"> </w:t>
       </w:r>
-      <w:hyperlink r:id="rId141">
+      <w:hyperlink r:id="rId143">
         <w:r>
           <w:rPr>
             <w:rStyle w:val="Hyperlink"/>
@@ -8730,8 +9059,8 @@
         <w:t xml:space="preserve">. Nature Communications 12:4948.</w:t>
       </w:r>
     </w:p>
-    <w:bookmarkEnd w:id="142"/>
-    <w:bookmarkStart w:id="143" w:name="ref-lorentsen1998diet"/>
+    <w:bookmarkEnd w:id="144"/>
+    <w:bookmarkStart w:id="145" w:name="ref-lorentsen1998diet"/>
     <w:p>
       <w:pPr>
         <w:pStyle w:val="Bibliography"/>
@@ -8796,8 +9125,8 @@
         <w:t xml:space="preserve">, and at Sea Outside the Colony. Polar Biology 19:414–420.</w:t>
       </w:r>
     </w:p>
-    <w:bookmarkEnd w:id="143"/>
-    <w:bookmarkStart w:id="144" w:name="ref-maechlerClusterClusterAnalysis2022"/>
+    <w:bookmarkEnd w:id="145"/>
+    <w:bookmarkStart w:id="146" w:name="ref-maechlerClusterClusterAnalysis2022"/>
     <w:p>
       <w:pPr>
         <w:pStyle w:val="Bibliography"/>
@@ -8818,8 +9147,8 @@
         <w:t xml:space="preserve">analysis basics and extensions.</w:t>
       </w:r>
     </w:p>
-    <w:bookmarkEnd w:id="144"/>
-    <w:bookmarkStart w:id="146" w:name="ref-massomAntarcticSeaIce2010"/>
+    <w:bookmarkEnd w:id="146"/>
+    <w:bookmarkStart w:id="148" w:name="ref-massomAntarcticSeaIce2010"/>
     <w:p>
       <w:pPr>
         <w:pStyle w:val="Bibliography"/>
@@ -8830,7 +9159,7 @@
       <w:r>
         <w:t xml:space="preserve"> </w:t>
       </w:r>
-      <w:hyperlink r:id="rId145">
+      <w:hyperlink r:id="rId147">
         <w:r>
           <w:rPr>
             <w:rStyle w:val="Hyperlink"/>
@@ -8842,8 +9171,8 @@
         <w:t xml:space="preserve">. Polar Science 4:149–186.</w:t>
       </w:r>
     </w:p>
-    <w:bookmarkEnd w:id="146"/>
-    <w:bookmarkStart w:id="148" w:name="ref-meyerWinterPackiceZone2017"/>
+    <w:bookmarkEnd w:id="148"/>
+    <w:bookmarkStart w:id="150" w:name="ref-meyerWinterPackiceZone2017"/>
     <w:p>
       <w:pPr>
         <w:pStyle w:val="Bibliography"/>
@@ -8854,7 +9183,7 @@
       <w:r>
         <w:t xml:space="preserve"> </w:t>
       </w:r>
-      <w:hyperlink r:id="rId147">
+      <w:hyperlink r:id="rId149">
         <w:r>
           <w:rPr>
             <w:rStyle w:val="Hyperlink"/>
@@ -8890,19 +9219,43 @@
         <w:t xml:space="preserve">. Nature Ecology &amp; Evolution 1:1853–1861.</w:t>
       </w:r>
     </w:p>
-    <w:bookmarkEnd w:id="148"/>
-    <w:bookmarkStart w:id="150" w:name="ref-moffatShelfOceanExchange2018"/>
+    <w:bookmarkEnd w:id="150"/>
+    <w:bookmarkStart w:id="152" w:name="ref-mitchell1991"/>
     <w:p>
       <w:pPr>
         <w:pStyle w:val="Bibliography"/>
       </w:pPr>
       <w:r>
+        <w:t xml:space="preserve">Mitchell BG, Holm-Hansen O (1991)</w:t>
+      </w:r>
+      <w:r>
+        <w:t xml:space="preserve"> </w:t>
+      </w:r>
+      <w:hyperlink r:id="rId151">
+        <w:r>
+          <w:rPr>
+            <w:rStyle w:val="Hyperlink"/>
+          </w:rPr>
+          <w:t xml:space="preserve">Observations of Modeling of the Antartic Phytoplankton Crop in Relation to Mixing Depth</w:t>
+        </w:r>
+      </w:hyperlink>
+      <w:r>
+        <w:t xml:space="preserve">. Deep Sea Research Part A Oceanographic Research Papers 38:981–1007.</w:t>
+      </w:r>
+    </w:p>
+    <w:bookmarkEnd w:id="152"/>
+    <w:bookmarkStart w:id="154" w:name="ref-moffatShelfOceanExchange2018"/>
+    <w:p>
+      <w:pPr>
+        <w:pStyle w:val="Bibliography"/>
+      </w:pPr>
+      <w:r>
         <w:t xml:space="preserve">Moffat C, Meredith M (2018)</w:t>
       </w:r>
       <w:r>
         <w:t xml:space="preserve"> </w:t>
       </w:r>
-      <w:hyperlink r:id="rId149">
+      <w:hyperlink r:id="rId153">
         <w:r>
           <w:rPr>
             <w:rStyle w:val="Hyperlink"/>
@@ -8932,8 +9285,8 @@
         <w:t xml:space="preserve">. Philosophical Transactions of the Royal Society A: Mathematical, Physical and Engineering Sciences 376:20170164.</w:t>
       </w:r>
     </w:p>
-    <w:bookmarkEnd w:id="150"/>
-    <w:bookmarkStart w:id="152" w:name="X38d12e35d0c5f4398096933a7b2c121f1eae851"/>
+    <w:bookmarkEnd w:id="154"/>
+    <w:bookmarkStart w:id="156" w:name="X38d12e35d0c5f4398096933a7b2c121f1eae851"/>
     <w:p>
       <w:pPr>
         <w:pStyle w:val="Bibliography"/>
@@ -8944,7 +9297,7 @@
       <w:r>
         <w:t xml:space="preserve"> </w:t>
       </w:r>
-      <w:hyperlink r:id="rId151">
+      <w:hyperlink r:id="rId155">
         <w:r>
           <w:rPr>
             <w:rStyle w:val="Hyperlink"/>
@@ -8980,8 +9333,8 @@
         <w:t xml:space="preserve">. Polar Biology 43:1439–1451.</w:t>
       </w:r>
     </w:p>
-    <w:bookmarkEnd w:id="152"/>
-    <w:bookmarkStart w:id="154" w:name="Xfc6a34894b1f46f61ccdc914e6c90e15ab89c80"/>
+    <w:bookmarkEnd w:id="156"/>
+    <w:bookmarkStart w:id="158" w:name="Xfc6a34894b1f46f61ccdc914e6c90e15ab89c80"/>
     <w:p>
       <w:pPr>
         <w:pStyle w:val="Bibliography"/>
@@ -8992,7 +9345,7 @@
       <w:r>
         <w:t xml:space="preserve"> </w:t>
       </w:r>
-      <w:hyperlink r:id="rId153">
+      <w:hyperlink r:id="rId157">
         <w:r>
           <w:rPr>
             <w:rStyle w:val="Hyperlink"/>
@@ -9088,8 +9441,8 @@
         <w:t xml:space="preserve">. Science 323:1470–1473.</w:t>
       </w:r>
     </w:p>
-    <w:bookmarkEnd w:id="154"/>
-    <w:bookmarkStart w:id="155" w:name="ref-nicol2016fishery"/>
+    <w:bookmarkEnd w:id="158"/>
+    <w:bookmarkStart w:id="159" w:name="ref-nicol2016fishery"/>
     <w:p>
       <w:pPr>
         <w:pStyle w:val="Bibliography"/>
@@ -9122,8 +9475,8 @@
         <w:t xml:space="preserve">Current Status and Management Regime. Biology and ecology of Antarctic krill:387–421.</w:t>
       </w:r>
     </w:p>
-    <w:bookmarkEnd w:id="155"/>
-    <w:bookmarkStart w:id="156" w:name="ref-oksanenVeganCommunityEcology2022"/>
+    <w:bookmarkEnd w:id="159"/>
+    <w:bookmarkStart w:id="160" w:name="ref-oksanenVeganCommunityEcology2022"/>
     <w:p>
       <w:pPr>
         <w:pStyle w:val="Bibliography"/>
@@ -9144,8 +9497,8 @@
         <w:t xml:space="preserve">ecology package.</w:t>
       </w:r>
     </w:p>
-    <w:bookmarkEnd w:id="156"/>
-    <w:bookmarkStart w:id="158" w:name="ref-parkinson40yRecordReveals2019"/>
+    <w:bookmarkEnd w:id="160"/>
+    <w:bookmarkStart w:id="162" w:name="ref-parkinson40yRecordReveals2019"/>
     <w:p>
       <w:pPr>
         <w:pStyle w:val="Bibliography"/>
@@ -9156,7 +9509,7 @@
       <w:r>
         <w:t xml:space="preserve"> </w:t>
       </w:r>
-      <w:hyperlink r:id="rId157">
+      <w:hyperlink r:id="rId161">
         <w:r>
           <w:rPr>
             <w:rStyle w:val="Hyperlink"/>
@@ -9204,8 +9557,8 @@
         <w:t xml:space="preserve">. Proceedings of the National Academy of Sciences 116:14414–14423.</w:t>
       </w:r>
     </w:p>
-    <w:bookmarkEnd w:id="158"/>
-    <w:bookmarkStart w:id="160" w:name="ref-politoInvestigatingUseStable2010"/>
+    <w:bookmarkEnd w:id="162"/>
+    <w:bookmarkStart w:id="164" w:name="ref-politoInvestigatingUseStable2010"/>
     <w:p>
       <w:pPr>
         <w:pStyle w:val="Bibliography"/>
@@ -9216,7 +9569,7 @@
       <w:r>
         <w:t xml:space="preserve"> </w:t>
       </w:r>
-      <w:hyperlink r:id="rId159">
+      <w:hyperlink r:id="rId163">
         <w:r>
           <w:rPr>
             <w:rStyle w:val="Hyperlink"/>
@@ -9252,8 +9605,8 @@
         <w:t xml:space="preserve">. Journal of Experimental Marine Biology and Ecology 395:1–9.</w:t>
       </w:r>
     </w:p>
-    <w:bookmarkEnd w:id="160"/>
-    <w:bookmarkStart w:id="162" w:name="ref-purichRecordLowAntarctic2023"/>
+    <w:bookmarkEnd w:id="164"/>
+    <w:bookmarkStart w:id="166" w:name="ref-purichRecordLowAntarctic2023"/>
     <w:p>
       <w:pPr>
         <w:pStyle w:val="Bibliography"/>
@@ -9264,7 +9617,7 @@
       <w:r>
         <w:t xml:space="preserve"> </w:t>
       </w:r>
-      <w:hyperlink r:id="rId161">
+      <w:hyperlink r:id="rId165">
         <w:r>
           <w:rPr>
             <w:rStyle w:val="Hyperlink"/>
@@ -9300,8 +9653,8 @@
         <w:t xml:space="preserve">. Communications Earth &amp; Environment 4:314.</w:t>
       </w:r>
     </w:p>
-    <w:bookmarkEnd w:id="162"/>
-    <w:bookmarkStart w:id="164" w:name="ref-reissOverwinterHabitatSelection2017"/>
+    <w:bookmarkEnd w:id="166"/>
+    <w:bookmarkStart w:id="168" w:name="ref-reissOverwinterHabitatSelection2017"/>
     <w:p>
       <w:pPr>
         <w:pStyle w:val="Bibliography"/>
@@ -9312,7 +9665,7 @@
       <w:r>
         <w:t xml:space="preserve"> </w:t>
       </w:r>
-      <w:hyperlink r:id="rId163">
+      <w:hyperlink r:id="rId167">
         <w:r>
           <w:rPr>
             <w:rStyle w:val="Hyperlink"/>
@@ -9348,8 +9701,8 @@
         <w:t xml:space="preserve">. Marine Ecology Progress Series 568:1–16.</w:t>
       </w:r>
     </w:p>
-    <w:bookmarkEnd w:id="164"/>
-    <w:bookmarkStart w:id="166" w:name="ref-ribicWaterMassesOcean2011"/>
+    <w:bookmarkEnd w:id="168"/>
+    <w:bookmarkStart w:id="170" w:name="ref-ribicWaterMassesOcean2011"/>
     <w:p>
       <w:pPr>
         <w:pStyle w:val="Bibliography"/>
@@ -9360,7 +9713,7 @@
       <w:r>
         <w:t xml:space="preserve"> </w:t>
       </w:r>
-      <w:hyperlink r:id="rId165">
+      <w:hyperlink r:id="rId169">
         <w:r>
           <w:rPr>
             <w:rStyle w:val="Hyperlink"/>
@@ -9444,8 +9797,8 @@
         <w:t xml:space="preserve">. Deep Sea Research Part II: Topical Studies in Oceanography 58:1695–1709.</w:t>
       </w:r>
     </w:p>
-    <w:bookmarkEnd w:id="166"/>
-    <w:bookmarkStart w:id="167" w:name="ref-ridoux1989diets"/>
+    <w:bookmarkEnd w:id="170"/>
+    <w:bookmarkStart w:id="171" w:name="ref-ridoux1989diets"/>
     <w:p>
       <w:pPr>
         <w:pStyle w:val="Bibliography"/>
@@ -9478,8 +9831,8 @@
         <w:t xml:space="preserve">. Polar Biology 9:137–145.</w:t>
       </w:r>
     </w:p>
-    <w:bookmarkEnd w:id="167"/>
-    <w:bookmarkStart w:id="169" w:name="ref-rischCommonAntarcticMinke2019"/>
+    <w:bookmarkEnd w:id="171"/>
+    <w:bookmarkStart w:id="173" w:name="ref-rischCommonAntarcticMinke2019"/>
     <w:p>
       <w:pPr>
         <w:pStyle w:val="Bibliography"/>
@@ -9490,7 +9843,7 @@
       <w:r>
         <w:t xml:space="preserve"> </w:t>
       </w:r>
-      <w:hyperlink r:id="rId168">
+      <w:hyperlink r:id="rId172">
         <w:r>
           <w:rPr>
             <w:rStyle w:val="Hyperlink"/>
@@ -9556,8 +9909,8 @@
         <w:t xml:space="preserve">. Frontiers in Marine Science 6:247.</w:t>
       </w:r>
     </w:p>
-    <w:bookmarkEnd w:id="169"/>
-    <w:bookmarkStart w:id="170" w:name="Xe1b9a03adbccc971e3ace529921f86ed0965f24"/>
+    <w:bookmarkEnd w:id="173"/>
+    <w:bookmarkStart w:id="174" w:name="Xe1b9a03adbccc971e3ace529921f86ed0965f24"/>
     <w:p>
       <w:pPr>
         <w:pStyle w:val="Bibliography"/>
@@ -9578,8 +9931,8 @@
         <w:t xml:space="preserve">and multivariate analysis for ecology.</w:t>
       </w:r>
     </w:p>
-    <w:bookmarkEnd w:id="170"/>
-    <w:bookmarkStart w:id="172" w:name="ref-sabaWinterSpringControls2014"/>
+    <w:bookmarkEnd w:id="174"/>
+    <w:bookmarkStart w:id="176" w:name="ref-sabaWinterSpringControls2014"/>
     <w:p>
       <w:pPr>
         <w:pStyle w:val="Bibliography"/>
@@ -9590,7 +9943,7 @@
       <w:r>
         <w:t xml:space="preserve"> </w:t>
       </w:r>
-      <w:hyperlink r:id="rId171">
+      <w:hyperlink r:id="rId175">
         <w:r>
           <w:rPr>
             <w:rStyle w:val="Hyperlink"/>
@@ -9614,8 +9967,8 @@
         <w:t xml:space="preserve">. Nature Communications 5:4318.</w:t>
       </w:r>
     </w:p>
-    <w:bookmarkEnd w:id="172"/>
-    <w:bookmarkStart w:id="174" w:name="X01d6b3488954b98c3df02db88f49ae2d68c72a7"/>
+    <w:bookmarkEnd w:id="176"/>
+    <w:bookmarkStart w:id="178" w:name="X01d6b3488954b98c3df02db88f49ae2d68c72a7"/>
     <w:p>
       <w:pPr>
         <w:pStyle w:val="Bibliography"/>
@@ -9626,7 +9979,7 @@
       <w:r>
         <w:t xml:space="preserve"> </w:t>
       </w:r>
-      <w:hyperlink r:id="rId173">
+      <w:hyperlink r:id="rId177">
         <w:r>
           <w:rPr>
             <w:rStyle w:val="Hyperlink"/>
@@ -9650,8 +10003,8 @@
         <w:t xml:space="preserve">. Polar Biology 37:1083–1097.</w:t>
       </w:r>
     </w:p>
-    <w:bookmarkEnd w:id="174"/>
-    <w:bookmarkStart w:id="176" w:name="Xd3d873ceeaf11ffa434a4dda2943421e4f51cd6"/>
+    <w:bookmarkEnd w:id="178"/>
+    <w:bookmarkStart w:id="180" w:name="Xd3d873ceeaf11ffa434a4dda2943421e4f51cd6"/>
     <w:p>
       <w:pPr>
         <w:pStyle w:val="Bibliography"/>
@@ -9662,7 +10015,7 @@
       <w:r>
         <w:t xml:space="preserve"> </w:t>
       </w:r>
-      <w:hyperlink r:id="rId175">
+      <w:hyperlink r:id="rId179">
         <w:r>
           <w:rPr>
             <w:rStyle w:val="Hyperlink"/>
@@ -9686,8 +10039,8 @@
         <w:t xml:space="preserve">. Marine Ecology Progress Series 487:287–304.</w:t>
       </w:r>
     </w:p>
-    <w:bookmarkEnd w:id="176"/>
-    <w:bookmarkStart w:id="178" w:name="ref-southwellTimingPuppingPackice2003"/>
+    <w:bookmarkEnd w:id="180"/>
+    <w:bookmarkStart w:id="182" w:name="ref-southwellTimingPuppingPackice2003"/>
     <w:p>
       <w:pPr>
         <w:pStyle w:val="Bibliography"/>
@@ -9698,7 +10051,7 @@
       <w:r>
         <w:t xml:space="preserve"> </w:t>
       </w:r>
-      <w:hyperlink r:id="rId177">
+      <w:hyperlink r:id="rId181">
         <w:r>
           <w:rPr>
             <w:rStyle w:val="Hyperlink"/>
@@ -9722,8 +10075,8 @@
         <w:t xml:space="preserve">. Polar Biology 26:648–652.</w:t>
       </w:r>
     </w:p>
-    <w:bookmarkEnd w:id="178"/>
-    <w:bookmarkStart w:id="180" w:name="Xd404d694a14fb6d14de33e5bf3ce07054064c00"/>
+    <w:bookmarkEnd w:id="182"/>
+    <w:bookmarkStart w:id="184" w:name="Xd404d694a14fb6d14de33e5bf3ce07054064c00"/>
     <w:p>
       <w:pPr>
         <w:pStyle w:val="Bibliography"/>
@@ -9734,7 +10087,7 @@
       <w:r>
         <w:t xml:space="preserve"> </w:t>
       </w:r>
-      <w:hyperlink r:id="rId179">
+      <w:hyperlink r:id="rId183">
         <w:r>
           <w:rPr>
             <w:rStyle w:val="Hyperlink"/>
@@ -9800,8 +10153,8 @@
         <w:t xml:space="preserve">. BioScience 51:235.</w:t>
       </w:r>
     </w:p>
-    <w:bookmarkEnd w:id="180"/>
-    <w:bookmarkStart w:id="182" w:name="ref-stammerjohnSeaIceWestern2008"/>
+    <w:bookmarkEnd w:id="184"/>
+    <w:bookmarkStart w:id="186" w:name="ref-stammerjohnSeaIceWestern2008"/>
     <w:p>
       <w:pPr>
         <w:pStyle w:val="Bibliography"/>
@@ -9812,7 +10165,7 @@
       <w:r>
         <w:t xml:space="preserve"> </w:t>
       </w:r>
-      <w:hyperlink r:id="rId181">
+      <w:hyperlink r:id="rId185">
         <w:r>
           <w:rPr>
             <w:rStyle w:val="Hyperlink"/>
@@ -9872,8 +10225,8 @@
         <w:t xml:space="preserve">. Deep Sea Research Part II: Topical Studies in Oceanography 55:2041–2058.</w:t>
       </w:r>
     </w:p>
-    <w:bookmarkEnd w:id="182"/>
-    <w:bookmarkStart w:id="184" w:name="ref-thiebotAdeliePenguinsExtensive2019"/>
+    <w:bookmarkEnd w:id="186"/>
+    <w:bookmarkStart w:id="188" w:name="ref-thiebotAdeliePenguinsExtensive2019"/>
     <w:p>
       <w:pPr>
         <w:pStyle w:val="Bibliography"/>
@@ -9884,7 +10237,7 @@
       <w:r>
         <w:t xml:space="preserve"> </w:t>
       </w:r>
-      <w:hyperlink r:id="rId183">
+      <w:hyperlink r:id="rId187">
         <w:r>
           <w:rPr>
             <w:rStyle w:val="Hyperlink"/>
@@ -9944,8 +10297,8 @@
         <w:t xml:space="preserve">. Marine Policy 109:103692.</w:t>
       </w:r>
     </w:p>
-    <w:bookmarkEnd w:id="184"/>
-    <w:bookmarkStart w:id="186" w:name="X884756223ddc7b6713f766144366ec91913014d"/>
+    <w:bookmarkEnd w:id="188"/>
+    <w:bookmarkStart w:id="190" w:name="X884756223ddc7b6713f766144366ec91913014d"/>
     <w:p>
       <w:pPr>
         <w:pStyle w:val="Bibliography"/>
@@ -9956,7 +10309,7 @@
       <w:r>
         <w:t xml:space="preserve"> </w:t>
       </w:r>
-      <w:hyperlink r:id="rId185">
+      <w:hyperlink r:id="rId189">
         <w:r>
           <w:rPr>
             <w:rStyle w:val="Hyperlink"/>
@@ -9968,8 +10321,8 @@
         <w:t xml:space="preserve">. Journal of the Royal Statistical Society: Series B (Statistical Methodology) 63:411–423.</w:t>
       </w:r>
     </w:p>
-    <w:bookmarkEnd w:id="186"/>
-    <w:bookmarkStart w:id="188" w:name="Xa0f6a34f550fc2bc1d1027319d9086ed136f03e"/>
+    <w:bookmarkEnd w:id="190"/>
+    <w:bookmarkStart w:id="192" w:name="Xa0f6a34f550fc2bc1d1027319d9086ed136f03e"/>
     <w:p>
       <w:pPr>
         <w:pStyle w:val="Bibliography"/>
@@ -9980,7 +10333,7 @@
       <w:r>
         <w:t xml:space="preserve"> </w:t>
       </w:r>
-      <w:hyperlink r:id="rId187">
+      <w:hyperlink r:id="rId191">
         <w:r>
           <w:rPr>
             <w:rStyle w:val="Hyperlink"/>
@@ -10040,8 +10393,8 @@
         <w:t xml:space="preserve">. Journal of Marine Systems 225:103598.</w:t>
       </w:r>
     </w:p>
-    <w:bookmarkEnd w:id="188"/>
-    <w:bookmarkStart w:id="189" w:name="ref-trivelpiece2011variability"/>
+    <w:bookmarkEnd w:id="192"/>
+    <w:bookmarkStart w:id="193" w:name="ref-trivelpiece2011variability"/>
     <w:p>
       <w:pPr>
         <w:pStyle w:val="Bibliography"/>
@@ -10059,8 +10412,8 @@
         <w:t xml:space="preserve">. Proceedings of the National Academy of Sciences 108:7625–7628.</w:t>
       </w:r>
     </w:p>
-    <w:bookmarkEnd w:id="189"/>
-    <w:bookmarkStart w:id="191" w:name="ref-veitPositiveInteractionsForaging2017"/>
+    <w:bookmarkEnd w:id="193"/>
+    <w:bookmarkStart w:id="195" w:name="ref-veitPositiveInteractionsForaging2017"/>
     <w:p>
       <w:pPr>
         <w:pStyle w:val="Bibliography"/>
@@ -10071,7 +10424,7 @@
       <w:r>
         <w:t xml:space="preserve"> </w:t>
       </w:r>
-      <w:hyperlink r:id="rId190">
+      <w:hyperlink r:id="rId194">
         <w:r>
           <w:rPr>
             <w:rStyle w:val="Hyperlink"/>
@@ -10209,8 +10562,8 @@
         <w:t xml:space="preserve">. Frontiers in Ecology and Evolution 5:121.</w:t>
       </w:r>
     </w:p>
-    <w:bookmarkEnd w:id="191"/>
-    <w:bookmarkStart w:id="193" w:name="ref-veitAggregationPatternsPelagic1993"/>
+    <w:bookmarkEnd w:id="195"/>
+    <w:bookmarkStart w:id="197" w:name="ref-veitAggregationPatternsPelagic1993"/>
     <w:p>
       <w:pPr>
         <w:pStyle w:val="Bibliography"/>
@@ -10221,7 +10574,7 @@
       <w:r>
         <w:t xml:space="preserve"> </w:t>
       </w:r>
-      <w:hyperlink r:id="rId192">
+      <w:hyperlink r:id="rId196">
         <w:r>
           <w:rPr>
             <w:rStyle w:val="Hyperlink"/>
@@ -10329,8 +10682,8 @@
         <w:t xml:space="preserve">. Journal of Animal Ecology 62:551–564.</w:t>
       </w:r>
     </w:p>
-    <w:bookmarkEnd w:id="193"/>
-    <w:bookmarkStart w:id="195" w:name="ref-walshExtremeNinoSouthern2023"/>
+    <w:bookmarkEnd w:id="197"/>
+    <w:bookmarkStart w:id="199" w:name="ref-walshExtremeNinoSouthern2023"/>
     <w:p>
       <w:pPr>
         <w:pStyle w:val="Bibliography"/>
@@ -10341,7 +10694,7 @@
       <w:r>
         <w:t xml:space="preserve"> </w:t>
       </w:r>
-      <w:hyperlink r:id="rId194">
+      <w:hyperlink r:id="rId198">
         <w:r>
           <w:rPr>
             <w:rStyle w:val="Hyperlink"/>
@@ -10413,8 +10766,8 @@
         <w:t xml:space="preserve">. Polar Biology 46:319–338.</w:t>
       </w:r>
     </w:p>
-    <w:bookmarkEnd w:id="195"/>
-    <w:bookmarkStart w:id="197" w:name="X03cfcb148327393cd810c628d97ec820b617595"/>
+    <w:bookmarkEnd w:id="199"/>
+    <w:bookmarkStart w:id="201" w:name="X03cfcb148327393cd810c628d97ec820b617595"/>
     <w:p>
       <w:pPr>
         <w:pStyle w:val="Bibliography"/>
@@ -10425,7 +10778,7 @@
       <w:r>
         <w:t xml:space="preserve"> </w:t>
       </w:r>
-      <w:hyperlink r:id="rId196">
+      <w:hyperlink r:id="rId200">
         <w:r>
           <w:rPr>
             <w:rStyle w:val="Hyperlink"/>
@@ -10461,8 +10814,8 @@
         <w:t xml:space="preserve">. ICES Journal of Marine Science 78:1324–1339.</w:t>
       </w:r>
     </w:p>
-    <w:bookmarkEnd w:id="197"/>
-    <w:bookmarkStart w:id="199" w:name="Xf9879b10b82788e9236df05ca18718254f72b7a"/>
+    <w:bookmarkEnd w:id="201"/>
+    <w:bookmarkStart w:id="203" w:name="Xf9879b10b82788e9236df05ca18718254f72b7a"/>
     <w:p>
       <w:pPr>
         <w:pStyle w:val="Bibliography"/>
@@ -10473,7 +10826,7 @@
       <w:r>
         <w:t xml:space="preserve"> </w:t>
       </w:r>
-      <w:hyperlink r:id="rId198">
+      <w:hyperlink r:id="rId202">
         <w:r>
           <w:rPr>
             <w:rStyle w:val="Hyperlink"/>
@@ -10509,8 +10862,8 @@
         <w:t xml:space="preserve">. Scientific Reports 10:2314.</w:t>
       </w:r>
     </w:p>
-    <w:bookmarkEnd w:id="199"/>
-    <w:bookmarkStart w:id="201" w:name="Xedaeb889f386179efa19bcf5604dabf6940b893"/>
+    <w:bookmarkEnd w:id="203"/>
+    <w:bookmarkStart w:id="205" w:name="Xedaeb889f386179efa19bcf5604dabf6940b893"/>
     <w:p>
       <w:pPr>
         <w:pStyle w:val="Bibliography"/>
@@ -10521,7 +10874,7 @@
       <w:r>
         <w:t xml:space="preserve"> </w:t>
       </w:r>
-      <w:hyperlink r:id="rId200">
+      <w:hyperlink r:id="rId204">
         <w:r>
           <w:rPr>
             <w:rStyle w:val="Hyperlink"/>
@@ -10557,8 +10910,8 @@
         <w:t xml:space="preserve">. Polar Biology 14:325–330.</w:t>
       </w:r>
     </w:p>
-    <w:bookmarkEnd w:id="201"/>
-    <w:bookmarkStart w:id="202" w:name="ref-worbyPartObservationalTechnique1999"/>
+    <w:bookmarkEnd w:id="205"/>
+    <w:bookmarkStart w:id="206" w:name="ref-worbyPartObservationalTechnique1999"/>
     <w:p>
       <w:pPr>
         <w:pStyle w:val="Bibliography"/>
@@ -10635,14 +10988,14 @@
         <w:t xml:space="preserve">), Antarctic CRC, Hobart, Tas.</w:t>
       </w:r>
     </w:p>
-    <w:bookmarkEnd w:id="202"/>
-    <w:bookmarkEnd w:id="203"/>
+    <w:bookmarkEnd w:id="206"/>
+    <w:bookmarkEnd w:id="207"/>
     <w:p>
       <w:r>
         <w:br w:type="page"/>
       </w:r>
     </w:p>
-    <w:bookmarkEnd w:id="204"/>
+    <w:bookmarkEnd w:id="208"/>
     <w:sectPr>
       <w:pgSz w:h="15840" w:w="12240"/>
       <w:pgMar w:bottom="1440" w:footer="720" w:gutter="0" w:header="720" w:left="1440" w:right="1440" w:top="1440"/>
@@ -10678,7 +11031,7 @@
 </file>
 
 <file path=word/numbering.xml><?xml version="1.0" encoding="utf-8"?>
-<w:numbering xmlns:aink="http://schemas.microsoft.com/office/drawing/2016/ink" xmlns:am3d="http://schemas.microsoft.com/office/drawing/2017/model3d" xmlns:cx="http://schemas.microsoft.com/office/drawing/2014/chartex" xmlns:cx1="http://schemas.microsoft.com/office/drawing/2015/9/8/chartex" xmlns:cx2="http://schemas.microsoft.com/office/drawing/2015/10/21/chartex" xmlns:cx3="http://schemas.microsoft.com/office/drawing/2016/5/9/chartex" xmlns:cx4="http://schemas.microsoft.com/office/drawing/2016/5/10/chartex" xmlns:cx5="http://schemas.microsoft.com/office/drawing/2016/5/11/chartex" xmlns:cx6="http://schemas.microsoft.com/office/drawing/2016/5/12/chartex" xmlns:cx7="http://schemas.microsoft.com/office/drawing/2016/5/13/chartex" xmlns:cx8="http://schemas.microsoft.com/office/drawing/2016/5/14/chartex" xmlns:m="http://schemas.openxmlformats.org/officeDocument/2006/math" xmlns:mc="http://schemas.openxmlformats.org/markup-compatibility/2006" xmlns:o="urn:schemas-microsoft-com:office:office" xmlns:r="http://schemas.openxmlformats.org/officeDocument/2006/relationships" xmlns:v="urn:schemas-microsoft-com:vml" xmlns:w="http://schemas.openxmlformats.org/wordprocessingml/2006/main" xmlns:w10="urn:schemas-microsoft-com:office:word" xmlns:w14="http://schemas.microsoft.com/office/word/2010/wordml" xmlns:w15="http://schemas.microsoft.com/office/word/2012/wordml" xmlns:w16="http://schemas.microsoft.com/office/word/2018/wordml" xmlns:w16cex="http://schemas.microsoft.com/office/word/2018/wordml/cex" xmlns:w16cid="http://schemas.microsoft.com/office/word/2016/wordml/cid" xmlns:w16se="http://schemas.microsoft.com/office/word/2015/wordml/symex" xmlns:wne="http://schemas.microsoft.com/office/word/2006/wordml" xmlns:wp="http://schemas.openxmlformats.org/drawingml/2006/wordprocessingDrawing" xmlns:wp14="http://schemas.microsoft.com/office/word/2010/wordprocessingDrawing" xmlns:wpc="http://schemas.microsoft.com/office/word/2010/wordprocessingCanvas" xmlns:wpg="http://schemas.microsoft.com/office/word/2010/wordprocessingGroup" xmlns:wpi="http://schemas.microsoft.com/office/word/2010/wordprocessingInk" xmlns:wps="http://schemas.microsoft.com/office/word/2010/wordprocessingShape" mc:Ignorable="w14 w15 w16se w16cid w16 w16cex wp14">
+<w:numbering xmlns:aink="http://schemas.microsoft.com/office/drawing/2016/ink" xmlns:am3d="http://schemas.microsoft.com/office/drawing/2017/model3d" xmlns:cx="http://schemas.microsoft.com/office/drawing/2014/chartex" xmlns:cx1="http://schemas.microsoft.com/office/drawing/2015/9/8/chartex" xmlns:cx2="http://schemas.microsoft.com/office/drawing/2015/10/21/chartex" xmlns:cx3="http://schemas.microsoft.com/office/drawing/2016/5/9/chartex" xmlns:cx4="http://schemas.microsoft.com/office/drawing/2016/5/10/chartex" xmlns:cx5="http://schemas.microsoft.com/office/drawing/2016/5/11/chartex" xmlns:cx6="http://schemas.microsoft.com/office/drawing/2016/5/12/chartex" xmlns:cx7="http://schemas.microsoft.com/office/drawing/2016/5/13/chartex" xmlns:cx8="http://schemas.microsoft.com/office/drawing/2016/5/14/chartex" xmlns:m="http://schemas.openxmlformats.org/officeDocument/2006/math" xmlns:mc="http://schemas.openxmlformats.org/markup-compatibility/2006" xmlns:o="urn:schemas-microsoft-com:office:office" xmlns:oel="http://schemas.microsoft.com/office/2019/extlst" xmlns:r="http://schemas.openxmlformats.org/officeDocument/2006/relationships" xmlns:v="urn:schemas-microsoft-com:vml" xmlns:w="http://schemas.openxmlformats.org/wordprocessingml/2006/main" xmlns:w10="urn:schemas-microsoft-com:office:word" xmlns:w14="http://schemas.microsoft.com/office/word/2010/wordml" xmlns:w15="http://schemas.microsoft.com/office/word/2012/wordml" xmlns:w16="http://schemas.microsoft.com/office/word/2018/wordml" xmlns:w16cex="http://schemas.microsoft.com/office/word/2018/wordml/cex" xmlns:w16cid="http://schemas.microsoft.com/office/word/2016/wordml/cid" xmlns:w16sdtdh="http://schemas.microsoft.com/office/word/2020/wordml/sdtdatahash" xmlns:w16se="http://schemas.microsoft.com/office/word/2015/wordml/symex" xmlns:wne="http://schemas.microsoft.com/office/word/2006/wordml" xmlns:wp="http://schemas.openxmlformats.org/drawingml/2006/wordprocessingDrawing" xmlns:wp14="http://schemas.microsoft.com/office/word/2010/wordprocessingDrawing" xmlns:wpc="http://schemas.microsoft.com/office/word/2010/wordprocessingCanvas" xmlns:wpg="http://schemas.microsoft.com/office/word/2010/wordprocessingGroup" xmlns:wpi="http://schemas.microsoft.com/office/word/2010/wordprocessingInk" xmlns:wps="http://schemas.microsoft.com/office/word/2010/wordprocessingShape" mc:Ignorable="w14 w15 w16se w16cid w16 w16cex w16sdtdh wp14">
   <w:abstractNum w15:restartNumberingAfterBreak="0" w:abstractNumId="0">
     <w:nsid w:val="95C299B2"/>
     <w:multiLevelType w:val="multilevel"/>
@@ -11031,13 +11384,13 @@
       </w:pPr>
     </w:lvl>
   </w:abstractNum>
-  <w:num w:numId="1">
+  <w:num w16cid:durableId="819923358" w:numId="1">
     <w:abstractNumId w:val="2"/>
   </w:num>
-  <w:num w:numId="2">
+  <w:num w16cid:durableId="1409887936" w:numId="2">
     <w:abstractNumId w:val="1"/>
   </w:num>
-  <w:num w:numId="3">
+  <w:num w16cid:durableId="251284184" w:numId="3">
     <w:abstractNumId w:val="0"/>
   </w:num>
   <w:num w:numId="1000">
@@ -11047,7 +11400,7 @@
 </file>
 
 <file path=word/styles.xml><?xml version="1.0" encoding="utf-8"?>
-<w:styles xmlns:mc="http://schemas.openxmlformats.org/markup-compatibility/2006" xmlns:r="http://schemas.openxmlformats.org/officeDocument/2006/relationships" xmlns:w="http://schemas.openxmlformats.org/wordprocessingml/2006/main" xmlns:w14="http://schemas.microsoft.com/office/word/2010/wordml" xmlns:w15="http://schemas.microsoft.com/office/word/2012/wordml" xmlns:w16="http://schemas.microsoft.com/office/word/2018/wordml" xmlns:w16cex="http://schemas.microsoft.com/office/word/2018/wordml/cex" xmlns:w16cid="http://schemas.microsoft.com/office/word/2016/wordml/cid" xmlns:w16se="http://schemas.microsoft.com/office/word/2015/wordml/symex" mc:Ignorable="w14 w15 w16se w16cid w16 w16cex">
+<w:styles xmlns:mc="http://schemas.openxmlformats.org/markup-compatibility/2006" xmlns:r="http://schemas.openxmlformats.org/officeDocument/2006/relationships" xmlns:w="http://schemas.openxmlformats.org/wordprocessingml/2006/main" xmlns:w14="http://schemas.microsoft.com/office/word/2010/wordml" xmlns:w15="http://schemas.microsoft.com/office/word/2012/wordml" xmlns:w16="http://schemas.microsoft.com/office/word/2018/wordml" xmlns:w16cex="http://schemas.microsoft.com/office/word/2018/wordml/cex" xmlns:w16cid="http://schemas.microsoft.com/office/word/2016/wordml/cid" xmlns:w16sdtdh="http://schemas.microsoft.com/office/word/2020/wordml/sdtdatahash" xmlns:w16se="http://schemas.microsoft.com/office/word/2015/wordml/symex" mc:Ignorable="w14 w15 w16se w16cid w16 w16cex w16sdtdh">
   <w:docDefaults>
     <w:rPrDefault>
       <w:rPr>
@@ -11202,6 +11555,9 @@
     <w:lsdException w:name="Table Subtle 1" w:semiHidden="1" w:unhideWhenUsed="1"/>
     <w:lsdException w:name="Table Subtle 2" w:semiHidden="1" w:unhideWhenUsed="1"/>
     <w:lsdException w:name="Table Web 1" w:semiHidden="1" w:unhideWhenUsed="1"/>
+    <w:lsdException w:name="Table Web 2" w:semiHidden="1" w:unhideWhenUsed="1"/>
+    <w:lsdException w:name="Table Web 3" w:semiHidden="1" w:unhideWhenUsed="1"/>
+    <w:lsdException w:name="Table Theme" w:semiHidden="1" w:unhideWhenUsed="1"/>
     <w:lsdException w:name="Light Shading"/>
     <w:lsdException w:name="Light List"/>
     <w:lsdException w:name="Light Grid"/>
@@ -11414,6 +11770,10 @@
   <w:style w:default="1" w:styleId="Normal" w:type="paragraph">
     <w:name w:val="Normal"/>
     <w:qFormat/>
+    <w:rsid w:val="0025017B"/>
+    <w:rPr>
+      <w:rFonts w:ascii="Times New Roman" w:hAnsi="Times New Roman"/>
+    </w:rPr>
   </w:style>
   <w:style w:styleId="Heading1" w:type="paragraph">
     <w:name w:val="heading 1"/>
@@ -11421,6 +11781,7 @@
     <w:next w:val="BodyText"/>
     <w:uiPriority w:val="9"/>
     <w:qFormat/>
+    <w:rsid w:val="003264DE"/>
     <w:pPr>
       <w:keepNext/>
       <w:keepLines/>
@@ -11428,10 +11789,9 @@
       <w:outlineLvl w:val="0"/>
     </w:pPr>
     <w:rPr>
-      <w:rFonts w:asciiTheme="majorHAnsi" w:cstheme="majorBidi" w:eastAsiaTheme="majorEastAsia" w:hAnsiTheme="majorHAnsi"/>
+      <w:rFonts w:cstheme="majorBidi" w:eastAsiaTheme="majorEastAsia"/>
       <w:b/>
       <w:bCs/>
-      <w:color w:themeColor="accent1" w:themeShade="B5" w:val="345A8A"/>
       <w:sz w:val="32"/>
       <w:szCs w:val="32"/>
     </w:rPr>
@@ -11443,6 +11803,7 @@
     <w:uiPriority w:val="9"/>
     <w:unhideWhenUsed/>
     <w:qFormat/>
+    <w:rsid w:val="003264DE"/>
     <w:pPr>
       <w:keepNext/>
       <w:keepLines/>
@@ -11450,10 +11811,9 @@
       <w:outlineLvl w:val="1"/>
     </w:pPr>
     <w:rPr>
-      <w:rFonts w:asciiTheme="majorHAnsi" w:cstheme="majorBidi" w:eastAsiaTheme="majorEastAsia" w:hAnsiTheme="majorHAnsi"/>
+      <w:rFonts w:cstheme="majorBidi" w:eastAsiaTheme="majorEastAsia"/>
       <w:b/>
       <w:bCs/>
-      <w:color w:themeColor="accent1" w:val="4F81BD"/>
       <w:sz w:val="32"/>
       <w:szCs w:val="32"/>
     </w:rPr>
@@ -11465,6 +11825,7 @@
     <w:uiPriority w:val="9"/>
     <w:unhideWhenUsed/>
     <w:qFormat/>
+    <w:rsid w:val="003264DE"/>
     <w:pPr>
       <w:keepNext/>
       <w:keepLines/>
@@ -11472,10 +11833,9 @@
       <w:outlineLvl w:val="2"/>
     </w:pPr>
     <w:rPr>
-      <w:rFonts w:asciiTheme="majorHAnsi" w:cstheme="majorBidi" w:eastAsiaTheme="majorEastAsia" w:hAnsiTheme="majorHAnsi"/>
+      <w:rFonts w:cstheme="majorBidi" w:eastAsiaTheme="majorEastAsia"/>
       <w:b/>
       <w:bCs/>
-      <w:color w:themeColor="accent1" w:val="4F81BD"/>
       <w:sz w:val="28"/>
       <w:szCs w:val="28"/>
     </w:rPr>
@@ -11487,6 +11847,7 @@
     <w:uiPriority w:val="9"/>
     <w:unhideWhenUsed/>
     <w:qFormat/>
+    <w:rsid w:val="003264DE"/>
     <w:pPr>
       <w:keepNext/>
       <w:keepLines/>
@@ -11494,10 +11855,9 @@
       <w:outlineLvl w:val="3"/>
     </w:pPr>
     <w:rPr>
-      <w:rFonts w:asciiTheme="majorHAnsi" w:cstheme="majorBidi" w:eastAsiaTheme="majorEastAsia" w:hAnsiTheme="majorHAnsi"/>
+      <w:rFonts w:cstheme="majorBidi" w:eastAsiaTheme="majorEastAsia"/>
       <w:b/>
       <w:bCs/>
-      <w:color w:themeColor="accent1" w:val="4F81BD"/>
     </w:rPr>
   </w:style>
   <w:style w:styleId="Heading5" w:type="paragraph">
@@ -11572,6 +11932,7 @@
     <w:name w:val="Body Text"/>
     <w:basedOn w:val="Normal"/>
     <w:qFormat/>
+    <w:rsid w:val="0025017B"/>
     <w:pPr>
       <w:spacing w:after="180" w:before="180"/>
     </w:pPr>
@@ -11581,20 +11942,27 @@
     <w:basedOn w:val="BodyText"/>
     <w:next w:val="BodyText"/>
     <w:qFormat/>
+    <w:rsid w:val="0025017B"/>
   </w:style>
   <w:style w:customStyle="1" w:styleId="Compact" w:type="paragraph">
     <w:name w:val="Compact"/>
     <w:basedOn w:val="BodyText"/>
     <w:qFormat/>
+    <w:rsid w:val="009F60EE"/>
     <w:pPr>
       <w:spacing w:after="36" w:before="36"/>
     </w:pPr>
+    <w:rPr>
+      <w:color w:themeColor="text1" w:val="000000"/>
+      <w:sz w:val="20"/>
+    </w:rPr>
   </w:style>
   <w:style w:styleId="Title" w:type="paragraph">
     <w:name w:val="Title"/>
     <w:basedOn w:val="Normal"/>
     <w:next w:val="BodyText"/>
     <w:qFormat/>
+    <w:rsid w:val="003264DE"/>
     <w:pPr>
       <w:keepNext/>
       <w:keepLines/>
@@ -11602,10 +11970,9 @@
       <w:jc w:val="center"/>
     </w:pPr>
     <w:rPr>
-      <w:rFonts w:asciiTheme="majorHAnsi" w:cstheme="majorBidi" w:eastAsiaTheme="majorEastAsia" w:hAnsiTheme="majorHAnsi"/>
+      <w:rFonts w:cstheme="majorBidi" w:eastAsiaTheme="majorEastAsia"/>
       <w:b/>
       <w:bCs/>
-      <w:color w:themeColor="accent1" w:themeShade="B5" w:val="345A8A"/>
       <w:sz w:val="36"/>
       <w:szCs w:val="36"/>
     </w:rPr>
@@ -11627,27 +11994,38 @@
     <w:name w:val="Author"/>
     <w:next w:val="BodyText"/>
     <w:qFormat/>
+    <w:rsid w:val="003264DE"/>
     <w:pPr>
       <w:keepNext/>
       <w:keepLines/>
       <w:jc w:val="center"/>
     </w:pPr>
+    <w:rPr>
+      <w:rFonts w:ascii="Times New Roman" w:hAnsi="Times New Roman"/>
+      <w:color w:themeColor="text1" w:val="000000"/>
+    </w:rPr>
   </w:style>
   <w:style w:styleId="Date" w:type="paragraph">
     <w:name w:val="Date"/>
     <w:next w:val="BodyText"/>
     <w:qFormat/>
+    <w:rsid w:val="003264DE"/>
     <w:pPr>
       <w:keepNext/>
       <w:keepLines/>
       <w:jc w:val="center"/>
     </w:pPr>
+    <w:rPr>
+      <w:rFonts w:ascii="Times New Roman" w:hAnsi="Times New Roman"/>
+      <w:color w:themeColor="text1" w:val="000000"/>
+    </w:rPr>
   </w:style>
   <w:style w:customStyle="1" w:styleId="Abstract" w:type="paragraph">
     <w:name w:val="Abstract"/>
     <w:basedOn w:val="Normal"/>
     <w:next w:val="BodyText"/>
     <w:qFormat/>
+    <w:rsid w:val="0025017B"/>
     <w:pPr>
       <w:keepNext/>
       <w:keepLines/>
@@ -11662,6 +12040,7 @@
     <w:name w:val="Bibliography"/>
     <w:basedOn w:val="Normal"/>
     <w:qFormat/>
+    <w:rsid w:val="0025017B"/>
   </w:style>
   <w:style w:styleId="BlockText" w:type="paragraph">
     <w:name w:val="Block Text"/>
@@ -12117,6 +12496,47 @@
     <w:basedOn w:val="DefaultParagraphFont"/>
     <w:rsid w:val="00014752"/>
   </w:style>
+  <w:style w:styleId="FollowedHyperlink" w:type="character">
+    <w:name w:val="FollowedHyperlink"/>
+    <w:basedOn w:val="DefaultParagraphFont"/>
+    <w:semiHidden/>
+    <w:unhideWhenUsed/>
+    <w:rsid w:val="003264DE"/>
+    <w:rPr>
+      <w:color w:themeColor="followedHyperlink" w:val="800080"/>
+      <w:u w:val="single"/>
+    </w:rPr>
+  </w:style>
+  <w:style w:customStyle="1" w:styleId="Table" w:type="table">
+    <w:name w:val="Table"/>
+    <w:semiHidden/>
+    <w:unhideWhenUsed/>
+    <w:qFormat/>
+    <w:rsid w:val="009F60EE"/>
+    <w:tblPr>
+      <w:tblInd w:type="dxa" w:w="0"/>
+      <w:tblCellMar>
+        <w:top w:type="dxa" w:w="0"/>
+        <w:left w:type="dxa" w:w="108"/>
+        <w:bottom w:type="dxa" w:w="0"/>
+        <w:right w:type="dxa" w:w="108"/>
+      </w:tblCellMar>
+    </w:tblPr>
+    <w:tblStylePr w:type="firstRow">
+      <w:tblPr>
+        <w:jc w:val="left"/>
+      </w:tblPr>
+      <w:trPr>
+        <w:jc w:val="left"/>
+      </w:trPr>
+      <w:tcPr>
+        <w:tcBorders>
+          <w:bottom w:color="auto" w:space="0" w:sz="0" w:val="single"/>
+        </w:tcBorders>
+        <w:vAlign w:val="bottom"/>
+      </w:tcPr>
+    </w:tblStylePr>
+  </w:style>
 </w:styles>
 </file>
 

</xml_diff>